<commit_message>
The introduction is written, the methods are described.
</commit_message>
<xml_diff>
--- a/final-report.docx
+++ b/final-report.docx
@@ -1065,6 +1065,55 @@
         <w:gridCol w:w="2359"/>
         <w:gridCol w:w="1944"/>
       </w:tblGrid>
+      <w:tr>
+        <w:tc>
+          <w:tcPr>
+            <w:tcW w:w="10044" w:type="dxa"/>
+            <w:gridSpan w:val="4"/>
+          </w:tcPr>
+          <w:p>
+            <w:pPr>
+              <w:tabs>
+                <w:tab w:val="left" w:pos="916"/>
+                <w:tab w:val="left" w:pos="1832"/>
+                <w:tab w:val="left" w:pos="2748"/>
+                <w:tab w:val="left" w:pos="3664"/>
+                <w:tab w:val="left" w:pos="4580"/>
+                <w:tab w:val="left" w:pos="5496"/>
+                <w:tab w:val="left" w:pos="6412"/>
+                <w:tab w:val="left" w:pos="7328"/>
+                <w:tab w:val="left" w:pos="8244"/>
+                <w:tab w:val="left" w:pos="9160"/>
+                <w:tab w:val="left" w:pos="10076"/>
+                <w:tab w:val="left" w:pos="10992"/>
+                <w:tab w:val="left" w:pos="11908"/>
+                <w:tab w:val="left" w:pos="12824"/>
+                <w:tab w:val="left" w:pos="13740"/>
+                <w:tab w:val="left" w:pos="14656"/>
+              </w:tabs>
+              <w:rPr>
+                <w:rFonts w:eastAsia="Times New Roman" w:cstheme="minorHAnsi"/>
+                <w:b/>
+                <w:color w:val="000000"/>
+                <w:sz w:val="28"/>
+                <w:szCs w:val="28"/>
+              </w:rPr>
+            </w:pPr>
+            <w:r>
+              <w:rPr>
+                <w:rFonts w:eastAsia="Times New Roman" w:cstheme="minorHAnsi"/>
+                <w:b/>
+                <w:color w:val="000000"/>
+                <w:sz w:val="28"/>
+                <w:szCs w:val="28"/>
+              </w:rPr>
+              <w:t>Table 1. The division of the research in two parts.</w:t>
+            </w:r>
+            <w:bookmarkStart w:id="0" w:name="_GoBack"/>
+            <w:bookmarkEnd w:id="0"/>
+          </w:p>
+        </w:tc>
+      </w:tr>
       <w:tr>
         <w:tc>
           <w:tcPr>
@@ -2423,6 +2472,7 @@
           <w:sz w:val="28"/>
           <w:szCs w:val="28"/>
         </w:rPr>
+        <w:lastRenderedPageBreak/>
         <w:t>So-called “</w:t>
       </w:r>
       <w:r>
@@ -2491,7 +2541,6 @@
           <w:sz w:val="28"/>
           <w:szCs w:val="28"/>
         </w:rPr>
-        <w:lastRenderedPageBreak/>
         <w:tab/>
       </w:r>
       <w:r>
@@ -2962,18 +3011,7 @@
           <w:sz w:val="28"/>
           <w:szCs w:val="28"/>
         </w:rPr>
-        <w:t xml:space="preserve"> All observations with unknown or missing data related to putative predictors were excluded from the sa</w:t>
-      </w:r>
-      <w:bookmarkStart w:id="0" w:name="_GoBack"/>
-      <w:bookmarkEnd w:id="0"/>
-      <w:r>
-        <w:rPr>
-          <w:rFonts w:eastAsia="Times New Roman" w:cstheme="minorHAnsi"/>
-          <w:color w:val="000000"/>
-          <w:sz w:val="28"/>
-          <w:szCs w:val="28"/>
-        </w:rPr>
-        <w:t xml:space="preserve">mple. As a result, the sample volume for machine learning approaches was N=90142. </w:t>
+        <w:t xml:space="preserve"> All observations with unknown or missing data related to putative predictors were excluded from the sample. As a result, the sample volume for machine learning approaches was N=90142. </w:t>
       </w:r>
       <w:r>
         <w:rPr>
@@ -4848,7 +4886,7 @@
 </file>
 
 <file path=customXml/itemProps1.xml><?xml version="1.0" encoding="utf-8"?>
-<ds:datastoreItem xmlns:ds="http://schemas.openxmlformats.org/officeDocument/2006/customXml" ds:itemID="{65B99420-E04C-4983-B1C7-7D94009E8466}">
+<ds:datastoreItem xmlns:ds="http://schemas.openxmlformats.org/officeDocument/2006/customXml" ds:itemID="{FFE944E7-D716-4B9F-B7DA-AF80CA0B3839}">
   <ds:schemaRefs>
     <ds:schemaRef ds:uri="http://schemas.openxmlformats.org/officeDocument/2006/bibliography"/>
   </ds:schemaRefs>

</xml_diff>

<commit_message>
fixed the order of the climate region categories; bivariate graphs are inserted in the results
</commit_message>
<xml_diff>
--- a/final-report.docx
+++ b/final-report.docx
@@ -1,6 +1,6 @@
 
 <file path=word/document.xml><?xml version="1.0" encoding="utf-8"?>
-<w:document xmlns:wpc="http://schemas.microsoft.com/office/word/2010/wordprocessingCanvas" xmlns:cx="http://schemas.microsoft.com/office/drawing/2014/chartex" xmlns:cx1="http://schemas.microsoft.com/office/drawing/2015/9/8/chartex" xmlns:cx2="http://schemas.microsoft.com/office/drawing/2015/10/21/chartex" xmlns:cx3="http://schemas.microsoft.com/office/drawing/2016/5/9/chartex" xmlns:cx4="http://schemas.microsoft.com/office/drawing/2016/5/10/chartex" xmlns:cx5="http://schemas.microsoft.com/office/drawing/2016/5/11/chartex" xmlns:cx6="http://schemas.microsoft.com/office/drawing/2016/5/12/chartex" xmlns:cx7="http://schemas.microsoft.com/office/drawing/2016/5/13/chartex" xmlns:cx8="http://schemas.microsoft.com/office/drawing/2016/5/14/chartex" xmlns:mc="http://schemas.openxmlformats.org/markup-compatibility/2006" xmlns:aink="http://schemas.microsoft.com/office/drawing/2016/ink" xmlns:am3d="http://schemas.microsoft.com/office/drawing/2017/model3d" xmlns:o="urn:schemas-microsoft-com:office:office" xmlns:r="http://schemas.openxmlformats.org/officeDocument/2006/relationships" xmlns:m="http://schemas.openxmlformats.org/officeDocument/2006/math" xmlns:v="urn:schemas-microsoft-com:vml" xmlns:wp14="http://schemas.microsoft.com/office/word/2010/wordprocessingDrawing" xmlns:wp="http://schemas.openxmlformats.org/drawingml/2006/wordprocessingDrawing" xmlns:w10="urn:schemas-microsoft-com:office:word" xmlns:w="http://schemas.openxmlformats.org/wordprocessingml/2006/main" xmlns:w14="http://schemas.microsoft.com/office/word/2010/wordml" xmlns:w15="http://schemas.microsoft.com/office/word/2012/wordml" xmlns:w16cid="http://schemas.microsoft.com/office/word/2016/wordml/cid" xmlns:w16se="http://schemas.microsoft.com/office/word/2015/wordml/symex" xmlns:wpg="http://schemas.microsoft.com/office/word/2010/wordprocessingGroup" xmlns:wpi="http://schemas.microsoft.com/office/word/2010/wordprocessingInk" xmlns:wne="http://schemas.microsoft.com/office/word/2006/wordml" xmlns:wps="http://schemas.microsoft.com/office/word/2010/wordprocessingShape" mc:Ignorable="w14 w15 w16se w16cid wp14">
+<w:document xmlns:wpc="http://schemas.microsoft.com/office/word/2010/wordprocessingCanvas" xmlns:mc="http://schemas.openxmlformats.org/markup-compatibility/2006" xmlns:o="urn:schemas-microsoft-com:office:office" xmlns:r="http://schemas.openxmlformats.org/officeDocument/2006/relationships" xmlns:m="http://schemas.openxmlformats.org/officeDocument/2006/math" xmlns:v="urn:schemas-microsoft-com:vml" xmlns:wp14="http://schemas.microsoft.com/office/word/2010/wordprocessingDrawing" xmlns:wp="http://schemas.openxmlformats.org/drawingml/2006/wordprocessingDrawing" xmlns:w10="urn:schemas-microsoft-com:office:word" xmlns:w="http://schemas.openxmlformats.org/wordprocessingml/2006/main" xmlns:w14="http://schemas.microsoft.com/office/word/2010/wordml" xmlns:w15="http://schemas.microsoft.com/office/word/2012/wordml" xmlns:wpg="http://schemas.microsoft.com/office/word/2010/wordprocessingGroup" xmlns:wpi="http://schemas.microsoft.com/office/word/2010/wordprocessingInk" xmlns:wne="http://schemas.microsoft.com/office/word/2006/wordml" xmlns:wps="http://schemas.microsoft.com/office/word/2010/wordprocessingShape" mc:Ignorable="w14 w15 wp14">
   <w:body>
     <w:p>
       <w:pPr>
@@ -171,7 +171,7 @@
       <w:hyperlink r:id="rId6" w:history="1">
         <w:r>
           <w:rPr>
-            <w:rStyle w:val="a3"/>
+            <w:rStyle w:val="Hyperlink"/>
             <w:rFonts w:eastAsia="Times New Roman" w:cstheme="minorHAnsi"/>
             <w:sz w:val="28"/>
             <w:szCs w:val="28"/>
@@ -263,7 +263,7 @@
       <w:hyperlink r:id="rId7" w:history="1">
         <w:r>
           <w:rPr>
-            <w:rStyle w:val="a3"/>
+            <w:rStyle w:val="Hyperlink"/>
             <w:rFonts w:eastAsia="Times New Roman" w:cstheme="minorHAnsi"/>
             <w:sz w:val="28"/>
             <w:szCs w:val="28"/>
@@ -1065,7 +1065,7 @@
     </w:p>
     <w:tbl>
       <w:tblPr>
-        <w:tblStyle w:val="a6"/>
+        <w:tblStyle w:val="Tabelraster"/>
         <w:tblW w:w="0" w:type="auto"/>
         <w:jc w:val="center"/>
         <w:tblLook w:val="04A0" w:firstRow="1" w:lastRow="0" w:firstColumn="1" w:lastColumn="0" w:noHBand="0" w:noVBand="1"/>
@@ -2346,7 +2346,7 @@
       <w:hyperlink r:id="rId8" w:history="1">
         <w:r>
           <w:rPr>
-            <w:rStyle w:val="a3"/>
+            <w:rStyle w:val="Hyperlink"/>
             <w:rFonts w:eastAsia="Times New Roman" w:cstheme="minorHAnsi"/>
             <w:sz w:val="28"/>
             <w:szCs w:val="28"/>
@@ -2397,7 +2397,7 @@
     </w:p>
     <w:tbl>
       <w:tblPr>
-        <w:tblStyle w:val="a6"/>
+        <w:tblStyle w:val="Tabelraster"/>
         <w:tblW w:w="0" w:type="auto"/>
         <w:jc w:val="center"/>
         <w:tblLook w:val="04A0" w:firstRow="1" w:lastRow="0" w:firstColumn="1" w:lastColumn="0" w:noHBand="0" w:noVBand="1"/>
@@ -4805,7 +4805,7 @@
     </w:p>
     <w:tbl>
       <w:tblPr>
-        <w:tblStyle w:val="a6"/>
+        <w:tblStyle w:val="Tabelraster"/>
         <w:tblW w:w="0" w:type="auto"/>
         <w:tblLook w:val="04A0" w:firstRow="1" w:lastRow="0" w:firstColumn="1" w:lastColumn="0" w:noHBand="0" w:noVBand="1"/>
       </w:tblPr>
@@ -6241,7 +6241,7 @@
     </w:p>
     <w:tbl>
       <w:tblPr>
-        <w:tblStyle w:val="a6"/>
+        <w:tblStyle w:val="Tabelraster"/>
         <w:tblW w:w="0" w:type="auto"/>
         <w:tblLook w:val="04A0" w:firstRow="1" w:lastRow="0" w:firstColumn="1" w:lastColumn="0" w:noHBand="0" w:noVBand="1"/>
       </w:tblPr>
@@ -6606,7 +6606,7 @@
     </w:p>
     <w:tbl>
       <w:tblPr>
-        <w:tblStyle w:val="a6"/>
+        <w:tblStyle w:val="Tabelraster"/>
         <w:tblW w:w="9900" w:type="dxa"/>
         <w:tblInd w:w="-95" w:type="dxa"/>
         <w:tblLayout w:type="fixed"/>
@@ -10011,7 +10011,7 @@
     </w:p>
     <w:tbl>
       <w:tblPr>
-        <w:tblStyle w:val="a6"/>
+        <w:tblStyle w:val="Tabelraster"/>
         <w:tblW w:w="11880" w:type="dxa"/>
         <w:jc w:val="center"/>
         <w:tblBorders>
@@ -10443,27 +10443,7 @@
           <w:sz w:val="28"/>
           <w:szCs w:val="28"/>
         </w:rPr>
-        <w:t xml:space="preserve"> In both cases p-values are very low, so we can say that there </w:t>
-      </w:r>
-      <w:proofErr w:type="gramStart"/>
-      <w:r>
-        <w:rPr>
-          <w:rFonts w:eastAsia="Times New Roman" w:cstheme="minorHAnsi"/>
-          <w:color w:val="000000"/>
-          <w:sz w:val="28"/>
-          <w:szCs w:val="28"/>
-        </w:rPr>
-        <w:t>are</w:t>
-      </w:r>
-      <w:proofErr w:type="gramEnd"/>
-      <w:r>
-        <w:rPr>
-          <w:rFonts w:eastAsia="Times New Roman" w:cstheme="minorHAnsi"/>
-          <w:color w:val="000000"/>
-          <w:sz w:val="28"/>
-          <w:szCs w:val="28"/>
-        </w:rPr>
-        <w:t xml:space="preserve"> some difference between the groups.</w:t>
+        <w:t xml:space="preserve"> In both cases p-values are very low, so we can say that there are some difference between the groups.</w:t>
       </w:r>
       <w:r>
         <w:rPr>
@@ -10599,55 +10579,7 @@
                 <w:color w:val="000000"/>
                 <w:sz w:val="28"/>
               </w:rPr>
-              <w:t xml:space="preserve">All pairs which are </w:t>
-            </w:r>
-            <w:r>
-              <w:rPr>
-                <w:rFonts w:eastAsia="Times New Roman" w:cstheme="minorHAnsi"/>
-                <w:color w:val="000000"/>
-                <w:sz w:val="28"/>
-              </w:rPr>
-              <w:t xml:space="preserve">significantly </w:t>
-            </w:r>
-            <w:r>
-              <w:rPr>
-                <w:rFonts w:eastAsia="Times New Roman" w:cstheme="minorHAnsi"/>
-                <w:color w:val="000000"/>
-                <w:sz w:val="28"/>
-              </w:rPr>
-              <w:t xml:space="preserve">different mark </w:t>
-            </w:r>
-            <w:r>
-              <w:rPr>
-                <w:rFonts w:eastAsia="Times New Roman" w:cstheme="minorHAnsi"/>
-                <w:color w:val="000000"/>
-                <w:sz w:val="28"/>
-              </w:rPr>
-              <w:t xml:space="preserve">from </w:t>
-            </w:r>
-            <w:r>
-              <w:rPr>
-                <w:rFonts w:eastAsia="Times New Roman" w:cstheme="minorHAnsi"/>
-                <w:color w:val="000000"/>
-                <w:sz w:val="28"/>
-              </w:rPr>
-              <w:t>gree</w:t>
-            </w:r>
-            <w:r>
-              <w:rPr>
-                <w:rFonts w:eastAsia="Times New Roman" w:cstheme="minorHAnsi"/>
-                <w:color w:val="000000"/>
-                <w:sz w:val="28"/>
-              </w:rPr>
-              <w:t xml:space="preserve">n (bigger mean difference) </w:t>
-            </w:r>
-            <w:r>
-              <w:rPr>
-                <w:rFonts w:eastAsia="Times New Roman" w:cstheme="minorHAnsi"/>
-                <w:color w:val="000000"/>
-                <w:sz w:val="28"/>
-              </w:rPr>
-              <w:t xml:space="preserve"> </w:t>
+              <w:t xml:space="preserve">All pairs which are significantly different mark from green (bigger mean difference)  </w:t>
             </w:r>
           </w:p>
           <w:p>
@@ -14009,27 +13941,7 @@
           <w:sz w:val="28"/>
           <w:szCs w:val="28"/>
         </w:rPr>
-        <w:t xml:space="preserve">not different with each other in terms of the property damage amount. </w:t>
-      </w:r>
-      <w:proofErr w:type="gramStart"/>
-      <w:r>
-        <w:rPr>
-          <w:rFonts w:eastAsia="Times New Roman" w:cstheme="minorHAnsi"/>
-          <w:color w:val="000000"/>
-          <w:sz w:val="28"/>
-          <w:szCs w:val="28"/>
-        </w:rPr>
-        <w:t>So</w:t>
-      </w:r>
-      <w:proofErr w:type="gramEnd"/>
-      <w:r>
-        <w:rPr>
-          <w:rFonts w:eastAsia="Times New Roman" w:cstheme="minorHAnsi"/>
-          <w:color w:val="000000"/>
-          <w:sz w:val="28"/>
-          <w:szCs w:val="28"/>
-        </w:rPr>
-        <w:t xml:space="preserve"> damage amount has two stable periods from February to May and from June to October, then we can see some changes. </w:t>
+        <w:t xml:space="preserve">not different with each other in terms of the property damage amount. So damage amount has two stable periods from February to May and from June to October, then we can see some changes. </w:t>
       </w:r>
       <w:r>
         <w:rPr>
@@ -14182,7 +14094,7 @@
     </w:p>
     <w:tbl>
       <w:tblPr>
-        <w:tblStyle w:val="a6"/>
+        <w:tblStyle w:val="Tabelraster"/>
         <w:tblW w:w="11155" w:type="dxa"/>
         <w:jc w:val="center"/>
         <w:tblBorders>
@@ -14202,7 +14114,7 @@
       </w:tblGrid>
       <w:tr>
         <w:trPr>
-          <w:trHeight w:val="440"/>
+          <w:trHeight w:val="260"/>
           <w:jc w:val="center"/>
         </w:trPr>
         <w:tc>
@@ -14266,7 +14178,6 @@
                 <w:tab w:val="left" w:pos="13740"/>
                 <w:tab w:val="left" w:pos="14656"/>
               </w:tabs>
-              <w:jc w:val="center"/>
               <w:rPr>
                 <w:rFonts w:eastAsia="Times New Roman" w:cstheme="minorHAnsi"/>
                 <w:color w:val="000000"/>
@@ -14283,10 +14194,10 @@
                 <w:szCs w:val="28"/>
               </w:rPr>
               <w:drawing>
-                <wp:inline distT="0" distB="0" distL="0" distR="0" wp14:anchorId="4FBE2DA9" wp14:editId="4DEA8628">
-                  <wp:extent cx="2777441" cy="4079009"/>
-                  <wp:effectExtent l="0" t="0" r="4445" b="0"/>
-                  <wp:docPr id="6" name="Рисунок 6"/>
+                <wp:inline distT="0" distB="0" distL="0" distR="0">
+                  <wp:extent cx="2781300" cy="4381500"/>
+                  <wp:effectExtent l="0" t="0" r="0" b="0"/>
+                  <wp:docPr id="1" name="Afbeelding 1"/>
                   <wp:cNvGraphicFramePr>
                     <a:graphicFrameLocks xmlns:a="http://schemas.openxmlformats.org/drawingml/2006/main" noChangeAspect="1"/>
                   </wp:cNvGraphicFramePr>
@@ -14294,24 +14205,24 @@
                     <a:graphicData uri="http://schemas.openxmlformats.org/drawingml/2006/picture">
                       <pic:pic xmlns:pic="http://schemas.openxmlformats.org/drawingml/2006/picture">
                         <pic:nvPicPr>
-                          <pic:cNvPr id="6" name="Property_damaged_vs_climate_region.png"/>
+                          <pic:cNvPr id="1" name="Property_damaged_vs_climate_region.png"/>
                           <pic:cNvPicPr/>
                         </pic:nvPicPr>
                         <pic:blipFill rotWithShape="1">
-                          <a:blip r:embed="rId13" cstate="print">
+                          <a:blip r:embed="rId13">
                             <a:extLst>
                               <a:ext uri="{28A0092B-C50C-407E-A947-70E740481C1C}">
                                 <a14:useLocalDpi xmlns:a14="http://schemas.microsoft.com/office/drawing/2010/main" val="0"/>
                               </a:ext>
                             </a:extLst>
                           </a:blip>
-                          <a:srcRect l="35542" r="5224" b="6812"/>
+                          <a:srcRect l="54889" r="4555" b="6991"/>
                           <a:stretch/>
                         </pic:blipFill>
                         <pic:spPr bwMode="auto">
                           <a:xfrm>
                             <a:off x="0" y="0"/>
-                            <a:ext cx="2820077" cy="4141625"/>
+                            <a:ext cx="2781300" cy="4381500"/>
                           </a:xfrm>
                           <a:prstGeom prst="rect">
                             <a:avLst/>
@@ -14339,21 +14250,11 @@
                 <w:sz w:val="28"/>
                 <w:szCs w:val="28"/>
               </w:rPr>
-              <w:t xml:space="preserve"> </w:t>
-            </w:r>
-            <w:r>
-              <w:rPr>
-                <w:rFonts w:eastAsia="Times New Roman" w:cstheme="minorHAnsi"/>
-                <w:noProof/>
-                <w:color w:val="000000"/>
-                <w:sz w:val="28"/>
-                <w:szCs w:val="28"/>
-              </w:rPr>
               <w:drawing>
-                <wp:inline distT="0" distB="0" distL="0" distR="0" wp14:anchorId="39299D99" wp14:editId="0C8FD419">
-                  <wp:extent cx="2865318" cy="4171071"/>
-                  <wp:effectExtent l="0" t="0" r="0" b="1270"/>
-                  <wp:docPr id="7" name="Рисунок 7"/>
+                <wp:inline distT="0" distB="0" distL="0" distR="0">
+                  <wp:extent cx="2865120" cy="4381500"/>
+                  <wp:effectExtent l="0" t="0" r="0" b="0"/>
+                  <wp:docPr id="10" name="Afbeelding 10"/>
                   <wp:cNvGraphicFramePr>
                     <a:graphicFrameLocks xmlns:a="http://schemas.openxmlformats.org/drawingml/2006/main" noChangeAspect="1"/>
                   </wp:cNvGraphicFramePr>
@@ -14361,24 +14262,24 @@
                     <a:graphicData uri="http://schemas.openxmlformats.org/drawingml/2006/picture">
                       <pic:pic xmlns:pic="http://schemas.openxmlformats.org/drawingml/2006/picture">
                         <pic:nvPicPr>
-                          <pic:cNvPr id="7" name="lg_damage_vs_climate_region.png"/>
+                          <pic:cNvPr id="10" name="lg_damage_vs_climate_region.png"/>
                           <pic:cNvPicPr/>
                         </pic:nvPicPr>
                         <pic:blipFill rotWithShape="1">
-                          <a:blip r:embed="rId14" cstate="print">
+                          <a:blip r:embed="rId14">
                             <a:extLst>
                               <a:ext uri="{28A0092B-C50C-407E-A947-70E740481C1C}">
                                 <a14:useLocalDpi xmlns:a14="http://schemas.microsoft.com/office/drawing/2010/main" val="0"/>
                               </a:ext>
                             </a:extLst>
                           </a:blip>
-                          <a:srcRect l="35896" r="4920" b="7710"/>
+                          <a:srcRect l="54333" r="3889" b="6989"/>
                           <a:stretch/>
                         </pic:blipFill>
                         <pic:spPr bwMode="auto">
                           <a:xfrm>
                             <a:off x="0" y="0"/>
-                            <a:ext cx="2899186" cy="4220374"/>
+                            <a:ext cx="2865120" cy="4381500"/>
                           </a:xfrm>
                           <a:prstGeom prst="rect">
                             <a:avLst/>
@@ -14403,7 +14304,7 @@
       </w:tr>
       <w:tr>
         <w:trPr>
-          <w:trHeight w:val="440"/>
+          <w:trHeight w:val="593"/>
           <w:jc w:val="center"/>
         </w:trPr>
         <w:tc>
@@ -14446,7 +14347,7 @@
                 <w:sz w:val="24"/>
                 <w:szCs w:val="28"/>
               </w:rPr>
-              <w:t>Southwest</w:t>
+              <w:t>Alaska</w:t>
             </w:r>
           </w:p>
         </w:tc>
@@ -14490,7 +14391,7 @@
       </w:tr>
       <w:tr>
         <w:trPr>
-          <w:trHeight w:val="530"/>
+          <w:trHeight w:val="549"/>
           <w:jc w:val="center"/>
         </w:trPr>
         <w:tc>
@@ -14533,7 +14434,7 @@
                 <w:sz w:val="24"/>
                 <w:szCs w:val="28"/>
               </w:rPr>
-              <w:t>South</w:t>
+              <w:t>Central</w:t>
             </w:r>
           </w:p>
         </w:tc>
@@ -14620,7 +14521,7 @@
                 <w:sz w:val="24"/>
                 <w:szCs w:val="28"/>
               </w:rPr>
-              <w:t>WN Central</w:t>
+              <w:t>Northeast</w:t>
             </w:r>
           </w:p>
         </w:tc>
@@ -14664,7 +14565,7 @@
       </w:tr>
       <w:tr>
         <w:trPr>
-          <w:trHeight w:val="530"/>
+          <w:trHeight w:val="620"/>
           <w:jc w:val="center"/>
         </w:trPr>
         <w:tc>
@@ -14707,7 +14608,7 @@
                 <w:sz w:val="24"/>
                 <w:szCs w:val="28"/>
               </w:rPr>
-              <w:t>West</w:t>
+              <w:t>Northwest</w:t>
             </w:r>
           </w:p>
         </w:tc>
@@ -14794,7 +14695,7 @@
                 <w:sz w:val="24"/>
                 <w:szCs w:val="28"/>
               </w:rPr>
-              <w:t>Central</w:t>
+              <w:t>South</w:t>
             </w:r>
           </w:p>
         </w:tc>
@@ -14838,7 +14739,7 @@
       </w:tr>
       <w:tr>
         <w:trPr>
-          <w:trHeight w:val="458"/>
+          <w:trHeight w:val="675"/>
           <w:jc w:val="center"/>
         </w:trPr>
         <w:tc>
@@ -14881,7 +14782,7 @@
                 <w:sz w:val="24"/>
                 <w:szCs w:val="28"/>
               </w:rPr>
-              <w:t>Northwest</w:t>
+              <w:t>Southeast</w:t>
             </w:r>
           </w:p>
         </w:tc>
@@ -14925,7 +14826,7 @@
       </w:tr>
       <w:tr>
         <w:trPr>
-          <w:trHeight w:val="611"/>
+          <w:trHeight w:val="440"/>
           <w:jc w:val="center"/>
         </w:trPr>
         <w:tc>
@@ -14968,7 +14869,7 @@
                 <w:sz w:val="24"/>
                 <w:szCs w:val="28"/>
               </w:rPr>
-              <w:t>Southeast</w:t>
+              <w:t>Southwest</w:t>
             </w:r>
           </w:p>
         </w:tc>
@@ -15012,7 +14913,7 @@
       </w:tr>
       <w:tr>
         <w:trPr>
-          <w:trHeight w:val="530"/>
+          <w:trHeight w:val="701"/>
           <w:jc w:val="center"/>
         </w:trPr>
         <w:tc>
@@ -15055,7 +14956,7 @@
                 <w:sz w:val="24"/>
                 <w:szCs w:val="28"/>
               </w:rPr>
-              <w:t>Northeast</w:t>
+              <w:t>Upper Midwest</w:t>
             </w:r>
           </w:p>
         </w:tc>
@@ -15099,7 +15000,7 @@
       </w:tr>
       <w:tr>
         <w:trPr>
-          <w:trHeight w:val="540"/>
+          <w:trHeight w:val="567"/>
           <w:jc w:val="center"/>
         </w:trPr>
         <w:tc>
@@ -15142,7 +15043,7 @@
                 <w:sz w:val="24"/>
                 <w:szCs w:val="28"/>
               </w:rPr>
-              <w:t>Upper Midwest</w:t>
+              <w:t>West</w:t>
             </w:r>
           </w:p>
         </w:tc>
@@ -15229,7 +15130,7 @@
                 <w:sz w:val="24"/>
                 <w:szCs w:val="28"/>
               </w:rPr>
-              <w:t>Other</w:t>
+              <w:t>WN Central</w:t>
             </w:r>
           </w:p>
         </w:tc>
@@ -15316,7 +15217,7 @@
                 <w:sz w:val="24"/>
                 <w:szCs w:val="28"/>
               </w:rPr>
-              <w:t>Alaska</w:t>
+              <w:t>Other</w:t>
             </w:r>
           </w:p>
         </w:tc>
@@ -15360,7 +15261,7 @@
       </w:tr>
       <w:tr>
         <w:trPr>
-          <w:trHeight w:val="498"/>
+          <w:trHeight w:val="171"/>
           <w:jc w:val="center"/>
         </w:trPr>
         <w:tc>
@@ -15636,8 +15537,6 @@
               </w:rPr>
               <w:t>0.0</w:t>
             </w:r>
-            <w:bookmarkStart w:id="0" w:name="_GoBack"/>
-            <w:bookmarkEnd w:id="0"/>
           </w:p>
         </w:tc>
       </w:tr>
@@ -15727,7 +15626,19 @@
                 <w:sz w:val="28"/>
                 <w:szCs w:val="28"/>
               </w:rPr>
-              <w:t>) property damage variables with a climate region where the event took place. For every category mean is calculated and confidence intervals are shown.</w:t>
+              <w:t>) property damage variables with a climate region where the event took place. For every category mean is calculated and confidence intervals a</w:t>
+            </w:r>
+            <w:bookmarkStart w:id="0" w:name="_GoBack"/>
+            <w:bookmarkEnd w:id="0"/>
+            <w:r>
+              <w:rPr>
+                <w:rFonts w:eastAsia="Times New Roman" w:cstheme="minorHAnsi"/>
+                <w:b/>
+                <w:color w:val="000000"/>
+                <w:sz w:val="28"/>
+                <w:szCs w:val="28"/>
+              </w:rPr>
+              <w:t>re shown.</w:t>
             </w:r>
           </w:p>
         </w:tc>
@@ -15834,7 +15745,7 @@
     </w:p>
     <w:tbl>
       <w:tblPr>
-        <w:tblStyle w:val="a6"/>
+        <w:tblStyle w:val="Tabelraster"/>
         <w:tblW w:w="0" w:type="auto"/>
         <w:jc w:val="center"/>
         <w:tblBorders>
@@ -16734,7 +16645,7 @@
 </file>
 
 <file path=word/numbering.xml><?xml version="1.0" encoding="utf-8"?>
-<w:numbering xmlns:wpc="http://schemas.microsoft.com/office/word/2010/wordprocessingCanvas" xmlns:cx="http://schemas.microsoft.com/office/drawing/2014/chartex" xmlns:cx1="http://schemas.microsoft.com/office/drawing/2015/9/8/chartex" xmlns:cx2="http://schemas.microsoft.com/office/drawing/2015/10/21/chartex" xmlns:cx3="http://schemas.microsoft.com/office/drawing/2016/5/9/chartex" xmlns:cx4="http://schemas.microsoft.com/office/drawing/2016/5/10/chartex" xmlns:cx5="http://schemas.microsoft.com/office/drawing/2016/5/11/chartex" xmlns:cx6="http://schemas.microsoft.com/office/drawing/2016/5/12/chartex" xmlns:cx7="http://schemas.microsoft.com/office/drawing/2016/5/13/chartex" xmlns:cx8="http://schemas.microsoft.com/office/drawing/2016/5/14/chartex" xmlns:mc="http://schemas.openxmlformats.org/markup-compatibility/2006" xmlns:aink="http://schemas.microsoft.com/office/drawing/2016/ink" xmlns:am3d="http://schemas.microsoft.com/office/drawing/2017/model3d" xmlns:o="urn:schemas-microsoft-com:office:office" xmlns:r="http://schemas.openxmlformats.org/officeDocument/2006/relationships" xmlns:m="http://schemas.openxmlformats.org/officeDocument/2006/math" xmlns:v="urn:schemas-microsoft-com:vml" xmlns:wp14="http://schemas.microsoft.com/office/word/2010/wordprocessingDrawing" xmlns:wp="http://schemas.openxmlformats.org/drawingml/2006/wordprocessingDrawing" xmlns:w10="urn:schemas-microsoft-com:office:word" xmlns:w="http://schemas.openxmlformats.org/wordprocessingml/2006/main" xmlns:w14="http://schemas.microsoft.com/office/word/2010/wordml" xmlns:w15="http://schemas.microsoft.com/office/word/2012/wordml" xmlns:w16cid="http://schemas.microsoft.com/office/word/2016/wordml/cid" xmlns:w16se="http://schemas.microsoft.com/office/word/2015/wordml/symex" xmlns:wpg="http://schemas.microsoft.com/office/word/2010/wordprocessingGroup" xmlns:wpi="http://schemas.microsoft.com/office/word/2010/wordprocessingInk" xmlns:wne="http://schemas.microsoft.com/office/word/2006/wordml" xmlns:wps="http://schemas.microsoft.com/office/word/2010/wordprocessingShape" mc:Ignorable="w14 w15 w16se w16cid wp14">
+<w:numbering xmlns:wpc="http://schemas.microsoft.com/office/word/2010/wordprocessingCanvas" xmlns:mc="http://schemas.openxmlformats.org/markup-compatibility/2006" xmlns:o="urn:schemas-microsoft-com:office:office" xmlns:r="http://schemas.openxmlformats.org/officeDocument/2006/relationships" xmlns:m="http://schemas.openxmlformats.org/officeDocument/2006/math" xmlns:v="urn:schemas-microsoft-com:vml" xmlns:wp14="http://schemas.microsoft.com/office/word/2010/wordprocessingDrawing" xmlns:wp="http://schemas.openxmlformats.org/drawingml/2006/wordprocessingDrawing" xmlns:w10="urn:schemas-microsoft-com:office:word" xmlns:w="http://schemas.openxmlformats.org/wordprocessingml/2006/main" xmlns:w14="http://schemas.microsoft.com/office/word/2010/wordml" xmlns:w15="http://schemas.microsoft.com/office/word/2012/wordml" xmlns:wpg="http://schemas.microsoft.com/office/word/2010/wordprocessingGroup" xmlns:wpi="http://schemas.microsoft.com/office/word/2010/wordprocessingInk" xmlns:wne="http://schemas.microsoft.com/office/word/2006/wordml" xmlns:wps="http://schemas.microsoft.com/office/word/2010/wordprocessingShape" mc:Ignorable="w14 w15 wp14">
   <w:abstractNum w:abstractNumId="0" w15:restartNumberingAfterBreak="0">
     <w:nsid w:val="1BF1243E"/>
     <w:multiLevelType w:val="hybridMultilevel"/>
@@ -17063,7 +16974,7 @@
 </file>
 
 <file path=word/styles.xml><?xml version="1.0" encoding="utf-8"?>
-<w:styles xmlns:mc="http://schemas.openxmlformats.org/markup-compatibility/2006" xmlns:r="http://schemas.openxmlformats.org/officeDocument/2006/relationships" xmlns:w="http://schemas.openxmlformats.org/wordprocessingml/2006/main" xmlns:w14="http://schemas.microsoft.com/office/word/2010/wordml" xmlns:w15="http://schemas.microsoft.com/office/word/2012/wordml" xmlns:w16cid="http://schemas.microsoft.com/office/word/2016/wordml/cid" xmlns:w16se="http://schemas.microsoft.com/office/word/2015/wordml/symex" mc:Ignorable="w14 w15 w16se w16cid">
+<w:styles xmlns:mc="http://schemas.openxmlformats.org/markup-compatibility/2006" xmlns:r="http://schemas.openxmlformats.org/officeDocument/2006/relationships" xmlns:w="http://schemas.openxmlformats.org/wordprocessingml/2006/main" xmlns:w14="http://schemas.microsoft.com/office/word/2010/wordml" xmlns:w15="http://schemas.microsoft.com/office/word/2012/wordml" mc:Ignorable="w14 w15">
   <w:docDefaults>
     <w:rPrDefault>
       <w:rPr>
@@ -17079,7 +16990,7 @@
       </w:pPr>
     </w:pPrDefault>
   </w:docDefaults>
-  <w:latentStyles w:defLockedState="0" w:defUIPriority="99" w:defSemiHidden="0" w:defUnhideWhenUsed="0" w:defQFormat="0" w:count="375">
+  <w:latentStyles w:defLockedState="0" w:defUIPriority="99" w:defSemiHidden="0" w:defUnhideWhenUsed="0" w:defQFormat="0" w:count="371">
     <w:lsdException w:name="Normal" w:uiPriority="0" w:qFormat="1"/>
     <w:lsdException w:name="heading 1" w:uiPriority="9" w:qFormat="1"/>
     <w:lsdException w:name="heading 2" w:semiHidden="1" w:uiPriority="9" w:unhideWhenUsed="1" w:qFormat="1"/>
@@ -17451,22 +17362,18 @@
     <w:lsdException w:name="List Table 5 Dark Accent 6" w:uiPriority="50"/>
     <w:lsdException w:name="List Table 6 Colorful Accent 6" w:uiPriority="51"/>
     <w:lsdException w:name="List Table 7 Colorful Accent 6" w:uiPriority="52"/>
-    <w:lsdException w:name="Mention" w:semiHidden="1" w:unhideWhenUsed="1"/>
-    <w:lsdException w:name="Smart Hyperlink" w:semiHidden="1" w:unhideWhenUsed="1"/>
-    <w:lsdException w:name="Hashtag" w:semiHidden="1" w:unhideWhenUsed="1"/>
-    <w:lsdException w:name="Unresolved Mention" w:semiHidden="1" w:unhideWhenUsed="1"/>
   </w:latentStyles>
-  <w:style w:type="paragraph" w:default="1" w:styleId="a">
+  <w:style w:type="paragraph" w:default="1" w:styleId="Standaard">
     <w:name w:val="Normal"/>
     <w:qFormat/>
   </w:style>
-  <w:style w:type="character" w:default="1" w:styleId="a0">
+  <w:style w:type="character" w:default="1" w:styleId="Standaardalinea-lettertype">
     <w:name w:val="Default Paragraph Font"/>
     <w:uiPriority w:val="1"/>
     <w:semiHidden/>
     <w:unhideWhenUsed/>
   </w:style>
-  <w:style w:type="table" w:default="1" w:styleId="a1">
+  <w:style w:type="table" w:default="1" w:styleId="Standaardtabel">
     <w:name w:val="Normal Table"/>
     <w:uiPriority w:val="99"/>
     <w:semiHidden/>
@@ -17481,16 +17388,16 @@
       </w:tblCellMar>
     </w:tblPr>
   </w:style>
-  <w:style w:type="numbering" w:default="1" w:styleId="a2">
+  <w:style w:type="numbering" w:default="1" w:styleId="Geenlijst">
     <w:name w:val="No List"/>
     <w:uiPriority w:val="99"/>
     <w:semiHidden/>
     <w:unhideWhenUsed/>
   </w:style>
-  <w:style w:type="paragraph" w:styleId="HTML">
+  <w:style w:type="paragraph" w:styleId="HTML-voorafopgemaakt">
     <w:name w:val="HTML Preformatted"/>
-    <w:basedOn w:val="a"/>
-    <w:link w:val="HTML0"/>
+    <w:basedOn w:val="Standaard"/>
+    <w:link w:val="HTML-voorafopgemaaktChar"/>
     <w:uiPriority w:val="99"/>
     <w:semiHidden/>
     <w:unhideWhenUsed/>
@@ -17522,10 +17429,10 @@
       <w:szCs w:val="20"/>
     </w:rPr>
   </w:style>
-  <w:style w:type="character" w:customStyle="1" w:styleId="HTML0">
-    <w:name w:val="Стандартный HTML Знак"/>
-    <w:basedOn w:val="a0"/>
-    <w:link w:val="HTML"/>
+  <w:style w:type="character" w:customStyle="1" w:styleId="HTML-voorafopgemaaktChar">
+    <w:name w:val="HTML - vooraf opgemaakt Char"/>
+    <w:basedOn w:val="Standaardalinea-lettertype"/>
+    <w:link w:val="HTML-voorafopgemaakt"/>
     <w:uiPriority w:val="99"/>
     <w:semiHidden/>
     <w:rsid w:val="00575353"/>
@@ -17535,9 +17442,9 @@
       <w:szCs w:val="20"/>
     </w:rPr>
   </w:style>
-  <w:style w:type="character" w:styleId="a3">
+  <w:style w:type="character" w:styleId="Hyperlink">
     <w:name w:val="Hyperlink"/>
-    <w:basedOn w:val="a0"/>
+    <w:basedOn w:val="Standaardalinea-lettertype"/>
     <w:uiPriority w:val="99"/>
     <w:unhideWhenUsed/>
     <w:rsid w:val="00575353"/>
@@ -17546,9 +17453,9 @@
       <w:u w:val="single"/>
     </w:rPr>
   </w:style>
-  <w:style w:type="character" w:styleId="a4">
+  <w:style w:type="character" w:customStyle="1" w:styleId="UnresolvedMention">
     <w:name w:val="Unresolved Mention"/>
-    <w:basedOn w:val="a0"/>
+    <w:basedOn w:val="Standaardalinea-lettertype"/>
     <w:uiPriority w:val="99"/>
     <w:semiHidden/>
     <w:unhideWhenUsed/>
@@ -17558,9 +17465,9 @@
       <w:shd w:val="clear" w:color="auto" w:fill="E1DFDD"/>
     </w:rPr>
   </w:style>
-  <w:style w:type="paragraph" w:styleId="a5">
+  <w:style w:type="paragraph" w:styleId="Lijstalinea">
     <w:name w:val="List Paragraph"/>
-    <w:basedOn w:val="a"/>
+    <w:basedOn w:val="Standaard"/>
     <w:uiPriority w:val="34"/>
     <w:qFormat/>
     <w:rsid w:val="00263C94"/>
@@ -17569,9 +17476,9 @@
       <w:contextualSpacing/>
     </w:pPr>
   </w:style>
-  <w:style w:type="table" w:styleId="a6">
+  <w:style w:type="table" w:styleId="Tabelraster">
     <w:name w:val="Table Grid"/>
-    <w:basedOn w:val="a1"/>
+    <w:basedOn w:val="Standaardtabel"/>
     <w:uiPriority w:val="39"/>
     <w:rsid w:val="00263C94"/>
     <w:pPr>
@@ -17891,7 +17798,7 @@
 </file>
 
 <file path=customXml/itemProps1.xml><?xml version="1.0" encoding="utf-8"?>
-<ds:datastoreItem xmlns:ds="http://schemas.openxmlformats.org/officeDocument/2006/customXml" ds:itemID="{20DEEA55-B52C-45AC-8346-3DA5AED4F1F3}">
+<ds:datastoreItem xmlns:ds="http://schemas.openxmlformats.org/officeDocument/2006/customXml" ds:itemID="{E17B6851-BE51-4C9A-8E30-A86807948F89}">
   <ds:schemaRefs>
     <ds:schemaRef ds:uri="http://schemas.openxmlformats.org/officeDocument/2006/bibliography"/>
   </ds:schemaRefs>

</xml_diff>

<commit_message>
first version of bivariate analysis is written
</commit_message>
<xml_diff>
--- a/final-report.docx
+++ b/final-report.docx
@@ -1,6 +1,6 @@
 
 <file path=word/document.xml><?xml version="1.0" encoding="utf-8"?>
-<w:document xmlns:wpc="http://schemas.microsoft.com/office/word/2010/wordprocessingCanvas" xmlns:mc="http://schemas.openxmlformats.org/markup-compatibility/2006" xmlns:o="urn:schemas-microsoft-com:office:office" xmlns:r="http://schemas.openxmlformats.org/officeDocument/2006/relationships" xmlns:m="http://schemas.openxmlformats.org/officeDocument/2006/math" xmlns:v="urn:schemas-microsoft-com:vml" xmlns:wp14="http://schemas.microsoft.com/office/word/2010/wordprocessingDrawing" xmlns:wp="http://schemas.openxmlformats.org/drawingml/2006/wordprocessingDrawing" xmlns:w10="urn:schemas-microsoft-com:office:word" xmlns:w="http://schemas.openxmlformats.org/wordprocessingml/2006/main" xmlns:w14="http://schemas.microsoft.com/office/word/2010/wordml" xmlns:w15="http://schemas.microsoft.com/office/word/2012/wordml" xmlns:wpg="http://schemas.microsoft.com/office/word/2010/wordprocessingGroup" xmlns:wpi="http://schemas.microsoft.com/office/word/2010/wordprocessingInk" xmlns:wne="http://schemas.microsoft.com/office/word/2006/wordml" xmlns:wps="http://schemas.microsoft.com/office/word/2010/wordprocessingShape" mc:Ignorable="w14 w15 wp14">
+<w:document xmlns:wpc="http://schemas.microsoft.com/office/word/2010/wordprocessingCanvas" xmlns:cx="http://schemas.microsoft.com/office/drawing/2014/chartex" xmlns:cx1="http://schemas.microsoft.com/office/drawing/2015/9/8/chartex" xmlns:cx2="http://schemas.microsoft.com/office/drawing/2015/10/21/chartex" xmlns:cx3="http://schemas.microsoft.com/office/drawing/2016/5/9/chartex" xmlns:cx4="http://schemas.microsoft.com/office/drawing/2016/5/10/chartex" xmlns:cx5="http://schemas.microsoft.com/office/drawing/2016/5/11/chartex" xmlns:cx6="http://schemas.microsoft.com/office/drawing/2016/5/12/chartex" xmlns:cx7="http://schemas.microsoft.com/office/drawing/2016/5/13/chartex" xmlns:cx8="http://schemas.microsoft.com/office/drawing/2016/5/14/chartex" xmlns:mc="http://schemas.openxmlformats.org/markup-compatibility/2006" xmlns:aink="http://schemas.microsoft.com/office/drawing/2016/ink" xmlns:am3d="http://schemas.microsoft.com/office/drawing/2017/model3d" xmlns:o="urn:schemas-microsoft-com:office:office" xmlns:r="http://schemas.openxmlformats.org/officeDocument/2006/relationships" xmlns:m="http://schemas.openxmlformats.org/officeDocument/2006/math" xmlns:v="urn:schemas-microsoft-com:vml" xmlns:wp14="http://schemas.microsoft.com/office/word/2010/wordprocessingDrawing" xmlns:wp="http://schemas.openxmlformats.org/drawingml/2006/wordprocessingDrawing" xmlns:w10="urn:schemas-microsoft-com:office:word" xmlns:w="http://schemas.openxmlformats.org/wordprocessingml/2006/main" xmlns:w14="http://schemas.microsoft.com/office/word/2010/wordml" xmlns:w15="http://schemas.microsoft.com/office/word/2012/wordml" xmlns:w16cid="http://schemas.microsoft.com/office/word/2016/wordml/cid" xmlns:w16se="http://schemas.microsoft.com/office/word/2015/wordml/symex" xmlns:wpg="http://schemas.microsoft.com/office/word/2010/wordprocessingGroup" xmlns:wpi="http://schemas.microsoft.com/office/word/2010/wordprocessingInk" xmlns:wne="http://schemas.microsoft.com/office/word/2006/wordml" xmlns:wps="http://schemas.microsoft.com/office/word/2010/wordprocessingShape" mc:Ignorable="w14 w15 w16se w16cid wp14">
   <w:body>
     <w:p>
       <w:pPr>
@@ -171,7 +171,7 @@
       <w:hyperlink r:id="rId6" w:history="1">
         <w:r>
           <w:rPr>
-            <w:rStyle w:val="Hyperlink"/>
+            <w:rStyle w:val="a3"/>
             <w:rFonts w:eastAsia="Times New Roman" w:cstheme="minorHAnsi"/>
             <w:sz w:val="28"/>
             <w:szCs w:val="28"/>
@@ -263,7 +263,7 @@
       <w:hyperlink r:id="rId7" w:history="1">
         <w:r>
           <w:rPr>
-            <w:rStyle w:val="Hyperlink"/>
+            <w:rStyle w:val="a3"/>
             <w:rFonts w:eastAsia="Times New Roman" w:cstheme="minorHAnsi"/>
             <w:sz w:val="28"/>
             <w:szCs w:val="28"/>
@@ -1065,7 +1065,7 @@
     </w:p>
     <w:tbl>
       <w:tblPr>
-        <w:tblStyle w:val="Tabelraster"/>
+        <w:tblStyle w:val="a5"/>
         <w:tblW w:w="0" w:type="auto"/>
         <w:jc w:val="center"/>
         <w:tblLook w:val="04A0" w:firstRow="1" w:lastRow="0" w:firstColumn="1" w:lastColumn="0" w:noHBand="0" w:noVBand="1"/>
@@ -2346,7 +2346,7 @@
       <w:hyperlink r:id="rId8" w:history="1">
         <w:r>
           <w:rPr>
-            <w:rStyle w:val="Hyperlink"/>
+            <w:rStyle w:val="a3"/>
             <w:rFonts w:eastAsia="Times New Roman" w:cstheme="minorHAnsi"/>
             <w:sz w:val="28"/>
             <w:szCs w:val="28"/>
@@ -2397,7 +2397,7 @@
     </w:p>
     <w:tbl>
       <w:tblPr>
-        <w:tblStyle w:val="Tabelraster"/>
+        <w:tblStyle w:val="a5"/>
         <w:tblW w:w="0" w:type="auto"/>
         <w:jc w:val="center"/>
         <w:tblLook w:val="04A0" w:firstRow="1" w:lastRow="0" w:firstColumn="1" w:lastColumn="0" w:noHBand="0" w:noVBand="1"/>
@@ -4805,7 +4805,7 @@
     </w:p>
     <w:tbl>
       <w:tblPr>
-        <w:tblStyle w:val="Tabelraster"/>
+        <w:tblStyle w:val="a5"/>
         <w:tblW w:w="0" w:type="auto"/>
         <w:tblLook w:val="04A0" w:firstRow="1" w:lastRow="0" w:firstColumn="1" w:lastColumn="0" w:noHBand="0" w:noVBand="1"/>
       </w:tblPr>
@@ -6241,7 +6241,7 @@
     </w:p>
     <w:tbl>
       <w:tblPr>
-        <w:tblStyle w:val="Tabelraster"/>
+        <w:tblStyle w:val="a5"/>
         <w:tblW w:w="0" w:type="auto"/>
         <w:tblLook w:val="04A0" w:firstRow="1" w:lastRow="0" w:firstColumn="1" w:lastColumn="0" w:noHBand="0" w:noVBand="1"/>
       </w:tblPr>
@@ -6606,7 +6606,7 @@
     </w:p>
     <w:tbl>
       <w:tblPr>
-        <w:tblStyle w:val="Tabelraster"/>
+        <w:tblStyle w:val="a5"/>
         <w:tblW w:w="9900" w:type="dxa"/>
         <w:tblInd w:w="-95" w:type="dxa"/>
         <w:tblLayout w:type="fixed"/>
@@ -10011,7 +10011,7 @@
     </w:p>
     <w:tbl>
       <w:tblPr>
-        <w:tblStyle w:val="Tabelraster"/>
+        <w:tblStyle w:val="a5"/>
         <w:tblW w:w="11880" w:type="dxa"/>
         <w:jc w:val="center"/>
         <w:tblBorders>
@@ -10443,25 +10443,133 @@
           <w:sz w:val="28"/>
           <w:szCs w:val="28"/>
         </w:rPr>
-        <w:t xml:space="preserve"> In both cases p-values are very low, so we can say that there are some difference between the groups.</w:t>
-      </w:r>
-      <w:r>
-        <w:rPr>
-          <w:rFonts w:eastAsia="Times New Roman" w:cstheme="minorHAnsi"/>
-          <w:color w:val="000000"/>
-          <w:sz w:val="28"/>
-          <w:szCs w:val="28"/>
-        </w:rPr>
-        <w:t xml:space="preserve"> From this graph we can see three different groups of months. First group, if from December to March inclusively, when property damaged with relatively low frequency. The second group contain June and July when frequency of property damage is significantly higher than in the other months. The last group includes April, May and months from August to November. So, we can see seasonal changes in the frequency of damaged property. </w:t>
-      </w:r>
-      <w:r>
-        <w:rPr>
-          <w:rFonts w:eastAsia="Times New Roman" w:cstheme="minorHAnsi"/>
-          <w:color w:val="000000"/>
-          <w:sz w:val="28"/>
-          <w:szCs w:val="28"/>
-        </w:rPr>
-        <w:t>Post-hoc tests (not shown) confirm this idea.</w:t>
+        <w:t xml:space="preserve"> In both cases p-values are very low, so we can say that there </w:t>
+      </w:r>
+      <w:r>
+        <w:rPr>
+          <w:rFonts w:eastAsia="Times New Roman" w:cstheme="minorHAnsi"/>
+          <w:color w:val="000000"/>
+          <w:sz w:val="28"/>
+          <w:szCs w:val="28"/>
+        </w:rPr>
+        <w:t>is</w:t>
+      </w:r>
+      <w:r>
+        <w:rPr>
+          <w:rFonts w:eastAsia="Times New Roman" w:cstheme="minorHAnsi"/>
+          <w:color w:val="000000"/>
+          <w:sz w:val="28"/>
+          <w:szCs w:val="28"/>
+        </w:rPr>
+        <w:t xml:space="preserve"> some difference between the groups.</w:t>
+      </w:r>
+      <w:r>
+        <w:rPr>
+          <w:rFonts w:eastAsia="Times New Roman" w:cstheme="minorHAnsi"/>
+          <w:color w:val="000000"/>
+          <w:sz w:val="28"/>
+          <w:szCs w:val="28"/>
+        </w:rPr>
+        <w:t xml:space="preserve"> From this graph we can see three different groups of months. First group, if from December to March inclusively, when property damaged with relatively low frequency</w:t>
+      </w:r>
+      <w:r>
+        <w:rPr>
+          <w:rFonts w:eastAsia="Times New Roman" w:cstheme="minorHAnsi"/>
+          <w:color w:val="000000"/>
+          <w:sz w:val="28"/>
+          <w:szCs w:val="28"/>
+        </w:rPr>
+        <w:t>: from 14,04% to 15.02%</w:t>
+      </w:r>
+      <w:r>
+        <w:rPr>
+          <w:rFonts w:eastAsia="Times New Roman" w:cstheme="minorHAnsi"/>
+          <w:color w:val="000000"/>
+          <w:sz w:val="28"/>
+          <w:szCs w:val="28"/>
+        </w:rPr>
+        <w:t>. The second group contain June and July when frequency of property damage is significantly higher than in the other months</w:t>
+      </w:r>
+      <w:r>
+        <w:rPr>
+          <w:rFonts w:eastAsia="Times New Roman" w:cstheme="minorHAnsi"/>
+          <w:color w:val="000000"/>
+          <w:sz w:val="28"/>
+          <w:szCs w:val="28"/>
+        </w:rPr>
+        <w:t xml:space="preserve"> (36.07% and 37.27% respectively)</w:t>
+      </w:r>
+      <w:r>
+        <w:rPr>
+          <w:rFonts w:eastAsia="Times New Roman" w:cstheme="minorHAnsi"/>
+          <w:color w:val="000000"/>
+          <w:sz w:val="28"/>
+          <w:szCs w:val="28"/>
+        </w:rPr>
+        <w:t>. The last group includes April, May and months from August to Novembe</w:t>
+      </w:r>
+      <w:r>
+        <w:rPr>
+          <w:rFonts w:eastAsia="Times New Roman" w:cstheme="minorHAnsi"/>
+          <w:color w:val="000000"/>
+          <w:sz w:val="28"/>
+          <w:szCs w:val="28"/>
+        </w:rPr>
+        <w:t>r</w:t>
+      </w:r>
+      <w:r>
+        <w:rPr>
+          <w:rFonts w:eastAsia="Times New Roman" w:cstheme="minorHAnsi"/>
+          <w:color w:val="000000"/>
+          <w:sz w:val="28"/>
+          <w:szCs w:val="28"/>
+        </w:rPr>
+        <w:t>.</w:t>
+      </w:r>
+      <w:r>
+        <w:rPr>
+          <w:rFonts w:eastAsia="Times New Roman" w:cstheme="minorHAnsi"/>
+          <w:color w:val="000000"/>
+          <w:sz w:val="28"/>
+          <w:szCs w:val="28"/>
+        </w:rPr>
+        <w:t xml:space="preserve"> In these months’ frequency varies from 27.21% to 30.79%</w:t>
+      </w:r>
+      <w:r>
+        <w:rPr>
+          <w:rFonts w:eastAsia="Times New Roman" w:cstheme="minorHAnsi"/>
+          <w:color w:val="000000"/>
+          <w:sz w:val="28"/>
+          <w:szCs w:val="28"/>
+        </w:rPr>
+        <w:t xml:space="preserve"> So, we can see seasonal changes in the frequency of damaged property. </w:t>
+      </w:r>
+      <w:r>
+        <w:rPr>
+          <w:rFonts w:eastAsia="Times New Roman" w:cstheme="minorHAnsi"/>
+          <w:color w:val="000000"/>
+          <w:sz w:val="28"/>
+          <w:szCs w:val="28"/>
+        </w:rPr>
+        <w:t xml:space="preserve">Post-hoc tests (not shown) </w:t>
+      </w:r>
+      <w:r>
+        <w:rPr>
+          <w:rFonts w:eastAsia="Times New Roman" w:cstheme="minorHAnsi"/>
+          <w:color w:val="000000"/>
+          <w:sz w:val="28"/>
+          <w:szCs w:val="28"/>
+        </w:rPr>
+        <w:t xml:space="preserve">strongly </w:t>
+      </w:r>
+      <w:r>
+        <w:rPr>
+          <w:rFonts w:eastAsia="Times New Roman" w:cstheme="minorHAnsi"/>
+          <w:color w:val="000000"/>
+          <w:sz w:val="28"/>
+          <w:szCs w:val="28"/>
+        </w:rPr>
+        <w:t>confirm this idea.</w:t>
       </w:r>
     </w:p>
     <w:p>
@@ -13887,7 +13995,51 @@
           <w:szCs w:val="28"/>
         </w:rPr>
         <w:tab/>
-        <w:t>What about the amount of property damaged?</w:t>
+      </w:r>
+      <w:r>
+        <w:rPr>
+          <w:rFonts w:eastAsia="Times New Roman" w:cstheme="minorHAnsi"/>
+          <w:color w:val="000000"/>
+          <w:sz w:val="28"/>
+          <w:szCs w:val="28"/>
+        </w:rPr>
+        <w:t xml:space="preserve">The variance in the amount of property damage among months is lower than it was with the categorical response variable. The values of the property damage logarithm </w:t>
+      </w:r>
+      <w:r>
+        <w:rPr>
+          <w:rFonts w:eastAsia="Times New Roman" w:cstheme="minorHAnsi"/>
+          <w:color w:val="000000"/>
+          <w:sz w:val="28"/>
+          <w:szCs w:val="28"/>
+        </w:rPr>
+        <w:t>were</w:t>
+      </w:r>
+      <w:r>
+        <w:rPr>
+          <w:rFonts w:eastAsia="Times New Roman" w:cstheme="minorHAnsi"/>
+          <w:color w:val="000000"/>
+          <w:sz w:val="28"/>
+          <w:szCs w:val="28"/>
+        </w:rPr>
+        <w:t xml:space="preserve"> from </w:t>
+      </w:r>
+      <w:r>
+        <w:rPr>
+          <w:rFonts w:eastAsia="Times New Roman" w:cstheme="minorHAnsi"/>
+          <w:color w:val="000000"/>
+          <w:sz w:val="28"/>
+          <w:szCs w:val="28"/>
+        </w:rPr>
+        <w:t>3.833316</w:t>
+      </w:r>
+      <w:r>
+        <w:rPr>
+          <w:rFonts w:eastAsia="Times New Roman" w:cstheme="minorHAnsi"/>
+          <w:color w:val="000000"/>
+          <w:sz w:val="28"/>
+          <w:szCs w:val="28"/>
+        </w:rPr>
+        <w:t>(in June)</w:t>
       </w:r>
       <w:r>
         <w:rPr>
@@ -13905,6 +14057,42 @@
           <w:sz w:val="28"/>
           <w:szCs w:val="28"/>
         </w:rPr>
+        <w:t xml:space="preserve">to </w:t>
+      </w:r>
+      <w:r>
+        <w:rPr>
+          <w:rFonts w:eastAsia="Times New Roman" w:cstheme="minorHAnsi"/>
+          <w:color w:val="000000"/>
+          <w:sz w:val="28"/>
+          <w:szCs w:val="28"/>
+        </w:rPr>
+        <w:t>4.100127</w:t>
+      </w:r>
+      <w:r>
+        <w:rPr>
+          <w:rFonts w:eastAsia="Times New Roman" w:cstheme="minorHAnsi"/>
+          <w:color w:val="000000"/>
+          <w:sz w:val="28"/>
+          <w:szCs w:val="28"/>
+        </w:rPr>
+        <w:t xml:space="preserve"> (in December) which means from 6812$ to 12592$.</w:t>
+      </w:r>
+      <w:r>
+        <w:rPr>
+          <w:rFonts w:eastAsia="Times New Roman" w:cstheme="minorHAnsi"/>
+          <w:color w:val="000000"/>
+          <w:sz w:val="28"/>
+          <w:szCs w:val="28"/>
+        </w:rPr>
+        <w:t xml:space="preserve"> </w:t>
+      </w:r>
+      <w:r>
+        <w:rPr>
+          <w:rFonts w:eastAsia="Times New Roman" w:cstheme="minorHAnsi"/>
+          <w:color w:val="000000"/>
+          <w:sz w:val="28"/>
+          <w:szCs w:val="28"/>
+        </w:rPr>
         <w:t>Although</w:t>
       </w:r>
       <w:r>
@@ -13941,7 +14129,25 @@
           <w:sz w:val="28"/>
           <w:szCs w:val="28"/>
         </w:rPr>
-        <w:t xml:space="preserve">not different with each other in terms of the property damage amount. So damage amount has two stable periods from February to May and from June to October, then we can see some changes. </w:t>
+        <w:t xml:space="preserve">not different with each other in terms of the property damage amount. </w:t>
+      </w:r>
+      <w:r>
+        <w:rPr>
+          <w:rFonts w:eastAsia="Times New Roman" w:cstheme="minorHAnsi"/>
+          <w:color w:val="000000"/>
+          <w:sz w:val="28"/>
+          <w:szCs w:val="28"/>
+        </w:rPr>
+        <w:t>So,</w:t>
+      </w:r>
+      <w:r>
+        <w:rPr>
+          <w:rFonts w:eastAsia="Times New Roman" w:cstheme="minorHAnsi"/>
+          <w:color w:val="000000"/>
+          <w:sz w:val="28"/>
+          <w:szCs w:val="28"/>
+        </w:rPr>
+        <w:t xml:space="preserve"> damage amount has two stable periods from February to May and from June to October, then we can see some changes. </w:t>
       </w:r>
       <w:r>
         <w:rPr>
@@ -14000,7 +14206,17 @@
           <w:sz w:val="28"/>
           <w:szCs w:val="28"/>
         </w:rPr>
-        <w:t>there are two periods without significant change in the amount of property damage and a winter period with significant difference but without clear pattern</w:t>
+        <w:t xml:space="preserve">there are two periods without </w:t>
+      </w:r>
+      <w:r>
+        <w:rPr>
+          <w:rFonts w:eastAsia="Times New Roman" w:cstheme="minorHAnsi"/>
+          <w:color w:val="000000"/>
+          <w:sz w:val="28"/>
+          <w:szCs w:val="28"/>
+        </w:rPr>
+        <w:lastRenderedPageBreak/>
+        <w:t>significant change in the amount of property damage and a winter period with significant difference but without clear pattern</w:t>
       </w:r>
       <w:r>
         <w:rPr>
@@ -14089,12 +14305,57 @@
           <w:sz w:val="28"/>
           <w:szCs w:val="28"/>
         </w:rPr>
-        <w:t xml:space="preserve">Bar charts showing </w:t>
+        <w:t xml:space="preserve">On the figure </w:t>
+      </w:r>
+      <w:r>
+        <w:rPr>
+          <w:rFonts w:eastAsia="Times New Roman" w:cstheme="minorHAnsi"/>
+          <w:color w:val="000000"/>
+          <w:sz w:val="28"/>
+          <w:szCs w:val="28"/>
+        </w:rPr>
+        <w:t>3</w:t>
+      </w:r>
+      <w:r>
+        <w:rPr>
+          <w:rFonts w:eastAsia="Times New Roman" w:cstheme="minorHAnsi"/>
+          <w:color w:val="000000"/>
+          <w:sz w:val="28"/>
+          <w:szCs w:val="28"/>
+        </w:rPr>
+        <w:t xml:space="preserve"> we can see the bar charts showing the association of the property damage variables with climate region. In both cases (the fact of property damage and the amount of it) p-value so low, that it was considered like zero. Like with the months </w:t>
+      </w:r>
+      <w:r>
+        <w:rPr>
+          <w:rFonts w:eastAsia="Times New Roman" w:cstheme="minorHAnsi"/>
+          <w:color w:val="000000"/>
+          <w:sz w:val="28"/>
+          <w:szCs w:val="28"/>
+        </w:rPr>
+        <w:t xml:space="preserve">when </w:t>
+      </w:r>
+      <w:r>
+        <w:rPr>
+          <w:rFonts w:eastAsia="Times New Roman" w:cstheme="minorHAnsi"/>
+          <w:color w:val="000000"/>
+          <w:sz w:val="28"/>
+          <w:szCs w:val="28"/>
+        </w:rPr>
+        <w:t>we divide</w:t>
+      </w:r>
+      <w:r>
+        <w:rPr>
+          <w:rFonts w:eastAsia="Times New Roman" w:cstheme="minorHAnsi"/>
+          <w:color w:val="000000"/>
+          <w:sz w:val="28"/>
+          <w:szCs w:val="28"/>
+        </w:rPr>
+        <w:t xml:space="preserve"> observations to climate region we can see bigger variance of the frequency of events caused property damage than variance in the amount of it. </w:t>
       </w:r>
     </w:p>
     <w:tbl>
       <w:tblPr>
-        <w:tblStyle w:val="Tabelraster"/>
+        <w:tblStyle w:val="a5"/>
         <w:tblW w:w="11155" w:type="dxa"/>
         <w:jc w:val="center"/>
         <w:tblBorders>
@@ -15626,19 +15887,7 @@
                 <w:sz w:val="28"/>
                 <w:szCs w:val="28"/>
               </w:rPr>
-              <w:t>) property damage variables with a climate region where the event took place. For every category mean is calculated and confidence intervals a</w:t>
-            </w:r>
-            <w:bookmarkStart w:id="0" w:name="_GoBack"/>
-            <w:bookmarkEnd w:id="0"/>
-            <w:r>
-              <w:rPr>
-                <w:rFonts w:eastAsia="Times New Roman" w:cstheme="minorHAnsi"/>
-                <w:b/>
-                <w:color w:val="000000"/>
-                <w:sz w:val="28"/>
-                <w:szCs w:val="28"/>
-              </w:rPr>
-              <w:t>re shown.</w:t>
+              <w:t>) property damage variables with a climate region where the event took place. For every category mean is calculated and confidence intervals are shown.</w:t>
             </w:r>
           </w:p>
         </w:tc>
@@ -15722,30 +15971,234 @@
           <w:szCs w:val="28"/>
         </w:rPr>
         <w:tab/>
-        <w:t xml:space="preserve">On the figure 4 we can see the bar charts showing </w:t>
-      </w:r>
-      <w:r>
-        <w:rPr>
-          <w:rFonts w:eastAsia="Times New Roman" w:cstheme="minorHAnsi"/>
-          <w:color w:val="000000"/>
-          <w:sz w:val="28"/>
-          <w:szCs w:val="28"/>
-        </w:rPr>
-        <w:t xml:space="preserve">the association of the property damage variables with climate region. In both cases (the fact of property damage and the amount of it) p-value so low, that it was considered like zero. Like with the months we can see that variance in the mean frequency of property damage happening is much higher than variance in </w:t>
-      </w:r>
-      <w:r>
-        <w:rPr>
-          <w:rFonts w:eastAsia="Times New Roman" w:cstheme="minorHAnsi"/>
-          <w:color w:val="000000"/>
-          <w:sz w:val="28"/>
-          <w:szCs w:val="28"/>
-        </w:rPr>
-        <w:t xml:space="preserve">the </w:t>
+        <w:t>Southeast climate region demonstrates the highest frequency</w:t>
+      </w:r>
+      <w:r>
+        <w:rPr>
+          <w:rFonts w:eastAsia="Times New Roman" w:cstheme="minorHAnsi"/>
+          <w:color w:val="000000"/>
+          <w:sz w:val="28"/>
+          <w:szCs w:val="28"/>
+        </w:rPr>
+        <w:t xml:space="preserve"> (44.27%)</w:t>
+      </w:r>
+      <w:r>
+        <w:rPr>
+          <w:rFonts w:eastAsia="Times New Roman" w:cstheme="minorHAnsi"/>
+          <w:color w:val="000000"/>
+          <w:sz w:val="28"/>
+          <w:szCs w:val="28"/>
+        </w:rPr>
+        <w:t xml:space="preserve"> of events caused property damage. Interestingly, that the average damage amount is</w:t>
+      </w:r>
+      <w:r>
+        <w:rPr>
+          <w:rFonts w:eastAsia="Times New Roman" w:cstheme="minorHAnsi"/>
+          <w:color w:val="000000"/>
+          <w:sz w:val="28"/>
+          <w:szCs w:val="28"/>
+        </w:rPr>
+        <w:t xml:space="preserve"> one of</w:t>
+      </w:r>
+      <w:r>
+        <w:rPr>
+          <w:rFonts w:eastAsia="Times New Roman" w:cstheme="minorHAnsi"/>
+          <w:color w:val="000000"/>
+          <w:sz w:val="28"/>
+          <w:szCs w:val="28"/>
+        </w:rPr>
+        <w:t xml:space="preserve"> the lowest </w:t>
+      </w:r>
+      <w:r>
+        <w:rPr>
+          <w:rFonts w:eastAsia="Times New Roman" w:cstheme="minorHAnsi"/>
+          <w:color w:val="000000"/>
+          <w:sz w:val="28"/>
+          <w:szCs w:val="28"/>
+        </w:rPr>
+        <w:t xml:space="preserve">in the same climate region. </w:t>
+      </w:r>
+      <w:r>
+        <w:rPr>
+          <w:rFonts w:eastAsia="Times New Roman" w:cstheme="minorHAnsi"/>
+          <w:color w:val="000000"/>
+          <w:sz w:val="28"/>
+          <w:szCs w:val="28"/>
+        </w:rPr>
+        <w:t>The</w:t>
+      </w:r>
+      <w:r>
+        <w:rPr>
+          <w:rFonts w:eastAsia="Times New Roman" w:cstheme="minorHAnsi"/>
+          <w:color w:val="000000"/>
+          <w:sz w:val="28"/>
+          <w:szCs w:val="28"/>
+        </w:rPr>
+        <w:t xml:space="preserve"> lowest </w:t>
+      </w:r>
+      <w:r>
+        <w:rPr>
+          <w:rFonts w:eastAsia="Times New Roman" w:cstheme="minorHAnsi"/>
+          <w:color w:val="000000"/>
+          <w:sz w:val="28"/>
+          <w:szCs w:val="28"/>
+        </w:rPr>
+        <w:t>frequency</w:t>
+      </w:r>
+      <w:r>
+        <w:rPr>
+          <w:rFonts w:eastAsia="Times New Roman" w:cstheme="minorHAnsi"/>
+          <w:color w:val="000000"/>
+          <w:sz w:val="28"/>
+          <w:szCs w:val="28"/>
+        </w:rPr>
+        <w:t xml:space="preserve"> of events with damaged property</w:t>
+      </w:r>
+      <w:r>
+        <w:rPr>
+          <w:rFonts w:eastAsia="Times New Roman" w:cstheme="minorHAnsi"/>
+          <w:color w:val="000000"/>
+          <w:sz w:val="28"/>
+          <w:szCs w:val="28"/>
+        </w:rPr>
+        <w:t xml:space="preserve"> (2.34%)</w:t>
+      </w:r>
+      <w:r>
+        <w:rPr>
+          <w:rFonts w:eastAsia="Times New Roman" w:cstheme="minorHAnsi"/>
+          <w:color w:val="000000"/>
+          <w:sz w:val="28"/>
+          <w:szCs w:val="28"/>
+        </w:rPr>
+        <w:t xml:space="preserve"> observed </w:t>
+      </w:r>
+      <w:r>
+        <w:rPr>
+          <w:rFonts w:eastAsia="Times New Roman" w:cstheme="minorHAnsi"/>
+          <w:color w:val="000000"/>
+          <w:sz w:val="28"/>
+          <w:szCs w:val="28"/>
+        </w:rPr>
+        <w:t xml:space="preserve">in the Other category (which is related to marine zones and islands). Additionally, “Other” climate region demonstrates the lowest mean value of property damage logarithm (3.62). The highest amount of damage (4.45) was found in the West North Central region, however, this group of observation significantly </w:t>
+      </w:r>
+      <w:r>
+        <w:rPr>
+          <w:rFonts w:eastAsia="Times New Roman" w:cstheme="minorHAnsi"/>
+          <w:color w:val="000000"/>
+          <w:sz w:val="28"/>
+          <w:szCs w:val="28"/>
+        </w:rPr>
+        <w:t xml:space="preserve">different from all regions except Alaska. </w:t>
+      </w:r>
+    </w:p>
+    <w:p>
+      <w:pPr>
+        <w:shd w:val="clear" w:color="auto" w:fill="FFFFFF"/>
+        <w:tabs>
+          <w:tab w:val="left" w:pos="916"/>
+          <w:tab w:val="left" w:pos="1832"/>
+          <w:tab w:val="left" w:pos="2748"/>
+          <w:tab w:val="left" w:pos="3664"/>
+          <w:tab w:val="left" w:pos="4580"/>
+          <w:tab w:val="left" w:pos="5496"/>
+          <w:tab w:val="left" w:pos="6412"/>
+          <w:tab w:val="left" w:pos="7328"/>
+          <w:tab w:val="left" w:pos="8244"/>
+          <w:tab w:val="left" w:pos="9160"/>
+          <w:tab w:val="left" w:pos="10076"/>
+          <w:tab w:val="left" w:pos="10992"/>
+          <w:tab w:val="left" w:pos="11908"/>
+          <w:tab w:val="left" w:pos="12824"/>
+          <w:tab w:val="left" w:pos="13740"/>
+          <w:tab w:val="left" w:pos="14656"/>
+        </w:tabs>
+        <w:spacing w:after="0" w:line="240" w:lineRule="auto"/>
+        <w:jc w:val="both"/>
+        <w:rPr>
+          <w:rFonts w:eastAsia="Times New Roman" w:cstheme="minorHAnsi"/>
+          <w:color w:val="000000"/>
+          <w:sz w:val="28"/>
+          <w:szCs w:val="28"/>
+        </w:rPr>
+      </w:pPr>
+      <w:r>
+        <w:rPr>
+          <w:rFonts w:eastAsia="Times New Roman" w:cstheme="minorHAnsi"/>
+          <w:color w:val="000000"/>
+          <w:sz w:val="28"/>
+          <w:szCs w:val="28"/>
+        </w:rPr>
+        <w:lastRenderedPageBreak/>
+        <w:tab/>
+        <w:t xml:space="preserve">As for event type designator, the picture is different for categorical and quantitative property damage variables. As we can see after </w:t>
+      </w:r>
+      <w:r>
+        <w:rPr>
+          <w:rFonts w:eastAsia="Times New Roman" w:cstheme="minorHAnsi"/>
+          <w:color w:val="000000"/>
+          <w:sz w:val="28"/>
+          <w:szCs w:val="28"/>
+        </w:rPr>
+        <w:t xml:space="preserve">causing-damage </w:t>
+      </w:r>
+      <w:r>
+        <w:rPr>
+          <w:rFonts w:eastAsia="Times New Roman" w:cstheme="minorHAnsi"/>
+          <w:color w:val="000000"/>
+          <w:sz w:val="28"/>
+          <w:szCs w:val="28"/>
+        </w:rPr>
+        <w:t xml:space="preserve">weather events related to C(county) designator </w:t>
+      </w:r>
+      <w:r>
+        <w:rPr>
+          <w:rFonts w:eastAsia="Times New Roman" w:cstheme="minorHAnsi"/>
+          <w:color w:val="000000"/>
+          <w:sz w:val="28"/>
+          <w:szCs w:val="28"/>
+        </w:rPr>
+        <w:t>happens significantly more often 38,66% of this-kind of events against 9.58% of events with Z (zone) designator. The same time, the mean amount of property damage caused by C-type events is higher than by Z-type ones (4.07 (</w:t>
+      </w:r>
+      <w:r>
+        <w:rPr>
+          <w:rFonts w:eastAsia="Times New Roman" w:cstheme="minorHAnsi"/>
+          <w:color w:val="000000"/>
+          <w:sz w:val="28"/>
+          <w:szCs w:val="28"/>
+        </w:rPr>
+        <w:t>11748</w:t>
+      </w:r>
+      <w:r>
+        <w:rPr>
+          <w:rFonts w:eastAsia="Times New Roman" w:cstheme="minorHAnsi"/>
+          <w:color w:val="000000"/>
+          <w:sz w:val="28"/>
+          <w:szCs w:val="28"/>
+        </w:rPr>
+        <w:t>$) and 3.9 (</w:t>
+      </w:r>
+      <w:r>
+        <w:rPr>
+          <w:rFonts w:eastAsia="Times New Roman" w:cstheme="minorHAnsi"/>
+          <w:color w:val="000000"/>
+          <w:sz w:val="28"/>
+          <w:szCs w:val="28"/>
+        </w:rPr>
+        <w:t>7943</w:t>
+      </w:r>
+      <w:r>
+        <w:rPr>
+          <w:rFonts w:eastAsia="Times New Roman" w:cstheme="minorHAnsi"/>
+          <w:color w:val="000000"/>
+          <w:sz w:val="28"/>
+          <w:szCs w:val="28"/>
+        </w:rPr>
+        <w:t>$) respectively). Because p-values related to both graphs are very low, both the differences are significantly different, moreover confidence intervals are so low, that it is difficult to see them on the graphs.</w:t>
       </w:r>
     </w:p>
     <w:tbl>
       <w:tblPr>
-        <w:tblStyle w:val="Tabelraster"/>
+        <w:tblStyle w:val="a5"/>
         <w:tblW w:w="0" w:type="auto"/>
         <w:jc w:val="center"/>
         <w:tblBorders>
@@ -15808,7 +16261,6 @@
                 <w:sz w:val="28"/>
                 <w:szCs w:val="28"/>
               </w:rPr>
-              <w:lastRenderedPageBreak/>
               <w:drawing>
                 <wp:inline distT="0" distB="0" distL="0" distR="0">
                   <wp:extent cx="3327821" cy="3254619"/>
@@ -16298,8 +16750,59 @@
           <w:sz w:val="28"/>
           <w:szCs w:val="28"/>
         </w:rPr>
-        <w:t>jfdskfj</w:t>
-      </w:r>
+        <w:t xml:space="preserve">To summarize, we have observed the </w:t>
+      </w:r>
+      <w:r>
+        <w:rPr>
+          <w:rFonts w:eastAsia="Times New Roman" w:cstheme="minorHAnsi"/>
+          <w:color w:val="000000"/>
+          <w:sz w:val="28"/>
+          <w:szCs w:val="28"/>
+        </w:rPr>
+        <w:t>association of the fact of property damage and the amount of it with three different probable predictors. The frequency of events where property damage was different from zero is highly associated with months, climate regions and</w:t>
+      </w:r>
+      <w:r>
+        <w:rPr>
+          <w:rFonts w:eastAsia="Times New Roman" w:cstheme="minorHAnsi"/>
+          <w:color w:val="000000"/>
+          <w:sz w:val="28"/>
+          <w:szCs w:val="28"/>
+        </w:rPr>
+        <w:t xml:space="preserve"> event type designator. The intergroup variance in property damage amount is lower between the same groups, however there are definitely different (p-value is pretty low) and some significant differences were observed in every pair.</w:t>
+      </w:r>
+    </w:p>
+    <w:p>
+      <w:pPr>
+        <w:shd w:val="clear" w:color="auto" w:fill="FFFFFF"/>
+        <w:tabs>
+          <w:tab w:val="left" w:pos="916"/>
+          <w:tab w:val="left" w:pos="1832"/>
+          <w:tab w:val="left" w:pos="2748"/>
+          <w:tab w:val="left" w:pos="3664"/>
+          <w:tab w:val="left" w:pos="4580"/>
+          <w:tab w:val="left" w:pos="5496"/>
+          <w:tab w:val="left" w:pos="6412"/>
+          <w:tab w:val="left" w:pos="7328"/>
+          <w:tab w:val="left" w:pos="8244"/>
+          <w:tab w:val="left" w:pos="9160"/>
+          <w:tab w:val="left" w:pos="10076"/>
+          <w:tab w:val="left" w:pos="10992"/>
+          <w:tab w:val="left" w:pos="11908"/>
+          <w:tab w:val="left" w:pos="12824"/>
+          <w:tab w:val="left" w:pos="13740"/>
+          <w:tab w:val="left" w:pos="14656"/>
+        </w:tabs>
+        <w:spacing w:after="0" w:line="240" w:lineRule="auto"/>
+        <w:jc w:val="both"/>
+        <w:rPr>
+          <w:rFonts w:eastAsia="Times New Roman" w:cstheme="minorHAnsi"/>
+          <w:color w:val="000000"/>
+          <w:sz w:val="28"/>
+          <w:szCs w:val="28"/>
+        </w:rPr>
+      </w:pPr>
+      <w:bookmarkStart w:id="0" w:name="_GoBack"/>
+      <w:bookmarkEnd w:id="0"/>
     </w:p>
     <w:p>
       <w:pPr>
@@ -16645,7 +17148,7 @@
 </file>
 
 <file path=word/numbering.xml><?xml version="1.0" encoding="utf-8"?>
-<w:numbering xmlns:wpc="http://schemas.microsoft.com/office/word/2010/wordprocessingCanvas" xmlns:mc="http://schemas.openxmlformats.org/markup-compatibility/2006" xmlns:o="urn:schemas-microsoft-com:office:office" xmlns:r="http://schemas.openxmlformats.org/officeDocument/2006/relationships" xmlns:m="http://schemas.openxmlformats.org/officeDocument/2006/math" xmlns:v="urn:schemas-microsoft-com:vml" xmlns:wp14="http://schemas.microsoft.com/office/word/2010/wordprocessingDrawing" xmlns:wp="http://schemas.openxmlformats.org/drawingml/2006/wordprocessingDrawing" xmlns:w10="urn:schemas-microsoft-com:office:word" xmlns:w="http://schemas.openxmlformats.org/wordprocessingml/2006/main" xmlns:w14="http://schemas.microsoft.com/office/word/2010/wordml" xmlns:w15="http://schemas.microsoft.com/office/word/2012/wordml" xmlns:wpg="http://schemas.microsoft.com/office/word/2010/wordprocessingGroup" xmlns:wpi="http://schemas.microsoft.com/office/word/2010/wordprocessingInk" xmlns:wne="http://schemas.microsoft.com/office/word/2006/wordml" xmlns:wps="http://schemas.microsoft.com/office/word/2010/wordprocessingShape" mc:Ignorable="w14 w15 wp14">
+<w:numbering xmlns:wpc="http://schemas.microsoft.com/office/word/2010/wordprocessingCanvas" xmlns:cx="http://schemas.microsoft.com/office/drawing/2014/chartex" xmlns:cx1="http://schemas.microsoft.com/office/drawing/2015/9/8/chartex" xmlns:cx2="http://schemas.microsoft.com/office/drawing/2015/10/21/chartex" xmlns:cx3="http://schemas.microsoft.com/office/drawing/2016/5/9/chartex" xmlns:cx4="http://schemas.microsoft.com/office/drawing/2016/5/10/chartex" xmlns:cx5="http://schemas.microsoft.com/office/drawing/2016/5/11/chartex" xmlns:cx6="http://schemas.microsoft.com/office/drawing/2016/5/12/chartex" xmlns:cx7="http://schemas.microsoft.com/office/drawing/2016/5/13/chartex" xmlns:cx8="http://schemas.microsoft.com/office/drawing/2016/5/14/chartex" xmlns:mc="http://schemas.openxmlformats.org/markup-compatibility/2006" xmlns:aink="http://schemas.microsoft.com/office/drawing/2016/ink" xmlns:am3d="http://schemas.microsoft.com/office/drawing/2017/model3d" xmlns:o="urn:schemas-microsoft-com:office:office" xmlns:r="http://schemas.openxmlformats.org/officeDocument/2006/relationships" xmlns:m="http://schemas.openxmlformats.org/officeDocument/2006/math" xmlns:v="urn:schemas-microsoft-com:vml" xmlns:wp14="http://schemas.microsoft.com/office/word/2010/wordprocessingDrawing" xmlns:wp="http://schemas.openxmlformats.org/drawingml/2006/wordprocessingDrawing" xmlns:w10="urn:schemas-microsoft-com:office:word" xmlns:w="http://schemas.openxmlformats.org/wordprocessingml/2006/main" xmlns:w14="http://schemas.microsoft.com/office/word/2010/wordml" xmlns:w15="http://schemas.microsoft.com/office/word/2012/wordml" xmlns:w16cid="http://schemas.microsoft.com/office/word/2016/wordml/cid" xmlns:w16se="http://schemas.microsoft.com/office/word/2015/wordml/symex" xmlns:wpg="http://schemas.microsoft.com/office/word/2010/wordprocessingGroup" xmlns:wpi="http://schemas.microsoft.com/office/word/2010/wordprocessingInk" xmlns:wne="http://schemas.microsoft.com/office/word/2006/wordml" xmlns:wps="http://schemas.microsoft.com/office/word/2010/wordprocessingShape" mc:Ignorable="w14 w15 w16se w16cid wp14">
   <w:abstractNum w:abstractNumId="0" w15:restartNumberingAfterBreak="0">
     <w:nsid w:val="1BF1243E"/>
     <w:multiLevelType w:val="hybridMultilevel"/>
@@ -16974,7 +17477,7 @@
 </file>
 
 <file path=word/styles.xml><?xml version="1.0" encoding="utf-8"?>
-<w:styles xmlns:mc="http://schemas.openxmlformats.org/markup-compatibility/2006" xmlns:r="http://schemas.openxmlformats.org/officeDocument/2006/relationships" xmlns:w="http://schemas.openxmlformats.org/wordprocessingml/2006/main" xmlns:w14="http://schemas.microsoft.com/office/word/2010/wordml" xmlns:w15="http://schemas.microsoft.com/office/word/2012/wordml" mc:Ignorable="w14 w15">
+<w:styles xmlns:mc="http://schemas.openxmlformats.org/markup-compatibility/2006" xmlns:r="http://schemas.openxmlformats.org/officeDocument/2006/relationships" xmlns:w="http://schemas.openxmlformats.org/wordprocessingml/2006/main" xmlns:w14="http://schemas.microsoft.com/office/word/2010/wordml" xmlns:w15="http://schemas.microsoft.com/office/word/2012/wordml" xmlns:w16cid="http://schemas.microsoft.com/office/word/2016/wordml/cid" xmlns:w16se="http://schemas.microsoft.com/office/word/2015/wordml/symex" mc:Ignorable="w14 w15 w16se w16cid">
   <w:docDefaults>
     <w:rPrDefault>
       <w:rPr>
@@ -16990,7 +17493,7 @@
       </w:pPr>
     </w:pPrDefault>
   </w:docDefaults>
-  <w:latentStyles w:defLockedState="0" w:defUIPriority="99" w:defSemiHidden="0" w:defUnhideWhenUsed="0" w:defQFormat="0" w:count="371">
+  <w:latentStyles w:defLockedState="0" w:defUIPriority="99" w:defSemiHidden="0" w:defUnhideWhenUsed="0" w:defQFormat="0" w:count="375">
     <w:lsdException w:name="Normal" w:uiPriority="0" w:qFormat="1"/>
     <w:lsdException w:name="heading 1" w:uiPriority="9" w:qFormat="1"/>
     <w:lsdException w:name="heading 2" w:semiHidden="1" w:uiPriority="9" w:unhideWhenUsed="1" w:qFormat="1"/>
@@ -17096,7 +17599,6 @@
     <w:lsdException w:name="HTML Sample" w:semiHidden="1" w:unhideWhenUsed="1"/>
     <w:lsdException w:name="HTML Typewriter" w:semiHidden="1" w:unhideWhenUsed="1"/>
     <w:lsdException w:name="HTML Variable" w:semiHidden="1" w:unhideWhenUsed="1"/>
-    <w:lsdException w:name="Normal Table" w:semiHidden="1" w:unhideWhenUsed="1"/>
     <w:lsdException w:name="annotation subject" w:semiHidden="1" w:unhideWhenUsed="1"/>
     <w:lsdException w:name="No List" w:semiHidden="1" w:unhideWhenUsed="1"/>
     <w:lsdException w:name="Outline List 1" w:semiHidden="1" w:unhideWhenUsed="1"/>
@@ -17140,10 +17642,8 @@
     <w:lsdException w:name="Table Elegant" w:semiHidden="1" w:unhideWhenUsed="1"/>
     <w:lsdException w:name="Table Professional" w:semiHidden="1" w:unhideWhenUsed="1"/>
     <w:lsdException w:name="Table Subtle 1" w:semiHidden="1" w:unhideWhenUsed="1"/>
-    <w:lsdException w:name="Table Subtle 2" w:semiHidden="1" w:unhideWhenUsed="1"/>
     <w:lsdException w:name="Table Web 1" w:semiHidden="1" w:unhideWhenUsed="1"/>
     <w:lsdException w:name="Table Web 2" w:semiHidden="1" w:unhideWhenUsed="1"/>
-    <w:lsdException w:name="Table Web 3" w:semiHidden="1" w:unhideWhenUsed="1"/>
     <w:lsdException w:name="Balloon Text" w:semiHidden="1" w:unhideWhenUsed="1"/>
     <w:lsdException w:name="Table Grid" w:uiPriority="39"/>
     <w:lsdException w:name="Table Theme" w:semiHidden="1" w:unhideWhenUsed="1"/>
@@ -17362,18 +17862,22 @@
     <w:lsdException w:name="List Table 5 Dark Accent 6" w:uiPriority="50"/>
     <w:lsdException w:name="List Table 6 Colorful Accent 6" w:uiPriority="51"/>
     <w:lsdException w:name="List Table 7 Colorful Accent 6" w:uiPriority="52"/>
+    <w:lsdException w:name="Mention" w:semiHidden="1" w:unhideWhenUsed="1"/>
+    <w:lsdException w:name="Smart Hyperlink" w:semiHidden="1" w:unhideWhenUsed="1"/>
+    <w:lsdException w:name="Hashtag" w:semiHidden="1" w:unhideWhenUsed="1"/>
+    <w:lsdException w:name="Unresolved Mention" w:semiHidden="1" w:unhideWhenUsed="1"/>
   </w:latentStyles>
-  <w:style w:type="paragraph" w:default="1" w:styleId="Standaard">
+  <w:style w:type="paragraph" w:default="1" w:styleId="a">
     <w:name w:val="Normal"/>
     <w:qFormat/>
   </w:style>
-  <w:style w:type="character" w:default="1" w:styleId="Standaardalinea-lettertype">
+  <w:style w:type="character" w:default="1" w:styleId="a0">
     <w:name w:val="Default Paragraph Font"/>
     <w:uiPriority w:val="1"/>
     <w:semiHidden/>
     <w:unhideWhenUsed/>
   </w:style>
-  <w:style w:type="table" w:default="1" w:styleId="Standaardtabel">
+  <w:style w:type="table" w:default="1" w:styleId="a1">
     <w:name w:val="Normal Table"/>
     <w:uiPriority w:val="99"/>
     <w:semiHidden/>
@@ -17388,16 +17892,16 @@
       </w:tblCellMar>
     </w:tblPr>
   </w:style>
-  <w:style w:type="numbering" w:default="1" w:styleId="Geenlijst">
+  <w:style w:type="numbering" w:default="1" w:styleId="a2">
     <w:name w:val="No List"/>
     <w:uiPriority w:val="99"/>
     <w:semiHidden/>
     <w:unhideWhenUsed/>
   </w:style>
-  <w:style w:type="paragraph" w:styleId="HTML-voorafopgemaakt">
+  <w:style w:type="paragraph" w:styleId="HTML">
     <w:name w:val="HTML Preformatted"/>
-    <w:basedOn w:val="Standaard"/>
-    <w:link w:val="HTML-voorafopgemaaktChar"/>
+    <w:basedOn w:val="a"/>
+    <w:link w:val="HTML0"/>
     <w:uiPriority w:val="99"/>
     <w:semiHidden/>
     <w:unhideWhenUsed/>
@@ -17429,10 +17933,10 @@
       <w:szCs w:val="20"/>
     </w:rPr>
   </w:style>
-  <w:style w:type="character" w:customStyle="1" w:styleId="HTML-voorafopgemaaktChar">
-    <w:name w:val="HTML - vooraf opgemaakt Char"/>
-    <w:basedOn w:val="Standaardalinea-lettertype"/>
-    <w:link w:val="HTML-voorafopgemaakt"/>
+  <w:style w:type="character" w:customStyle="1" w:styleId="HTML0">
+    <w:name w:val="Стандартный HTML Знак"/>
+    <w:basedOn w:val="a0"/>
+    <w:link w:val="HTML"/>
     <w:uiPriority w:val="99"/>
     <w:semiHidden/>
     <w:rsid w:val="00575353"/>
@@ -17442,9 +17946,9 @@
       <w:szCs w:val="20"/>
     </w:rPr>
   </w:style>
-  <w:style w:type="character" w:styleId="Hyperlink">
+  <w:style w:type="character" w:styleId="a3">
     <w:name w:val="Hyperlink"/>
-    <w:basedOn w:val="Standaardalinea-lettertype"/>
+    <w:basedOn w:val="a0"/>
     <w:uiPriority w:val="99"/>
     <w:unhideWhenUsed/>
     <w:rsid w:val="00575353"/>
@@ -17453,9 +17957,9 @@
       <w:u w:val="single"/>
     </w:rPr>
   </w:style>
-  <w:style w:type="character" w:customStyle="1" w:styleId="UnresolvedMention">
-    <w:name w:val="Unresolved Mention"/>
-    <w:basedOn w:val="Standaardalinea-lettertype"/>
+  <w:style w:type="character" w:customStyle="1" w:styleId="1">
+    <w:name w:val="Неразрешенное упоминание1"/>
+    <w:basedOn w:val="a0"/>
     <w:uiPriority w:val="99"/>
     <w:semiHidden/>
     <w:unhideWhenUsed/>
@@ -17465,9 +17969,9 @@
       <w:shd w:val="clear" w:color="auto" w:fill="E1DFDD"/>
     </w:rPr>
   </w:style>
-  <w:style w:type="paragraph" w:styleId="Lijstalinea">
+  <w:style w:type="paragraph" w:styleId="a4">
     <w:name w:val="List Paragraph"/>
-    <w:basedOn w:val="Standaard"/>
+    <w:basedOn w:val="a"/>
     <w:uiPriority w:val="34"/>
     <w:qFormat/>
     <w:rsid w:val="00263C94"/>
@@ -17476,9 +17980,9 @@
       <w:contextualSpacing/>
     </w:pPr>
   </w:style>
-  <w:style w:type="table" w:styleId="Tabelraster">
+  <w:style w:type="table" w:styleId="a5">
     <w:name w:val="Table Grid"/>
-    <w:basedOn w:val="Standaardtabel"/>
+    <w:basedOn w:val="a1"/>
     <w:uiPriority w:val="39"/>
     <w:rsid w:val="00263C94"/>
     <w:pPr>
@@ -17798,7 +18302,7 @@
 </file>
 
 <file path=customXml/itemProps1.xml><?xml version="1.0" encoding="utf-8"?>
-<ds:datastoreItem xmlns:ds="http://schemas.openxmlformats.org/officeDocument/2006/customXml" ds:itemID="{E17B6851-BE51-4C9A-8E30-A86807948F89}">
+<ds:datastoreItem xmlns:ds="http://schemas.openxmlformats.org/officeDocument/2006/customXml" ds:itemID="{CDDD8388-293D-4875-BCAD-58995D37F14B}">
   <ds:schemaRefs>
     <ds:schemaRef ds:uri="http://schemas.openxmlformats.org/officeDocument/2006/bibliography"/>
   </ds:schemaRefs>

</xml_diff>

<commit_message>
first version of the final report is ready
</commit_message>
<xml_diff>
--- a/final-report.docx
+++ b/final-report.docx
@@ -229,7 +229,43 @@
           <w:sz w:val="28"/>
           <w:szCs w:val="28"/>
         </w:rPr>
-        <w:t>The data contains various weather events, happened in the USA from 2013 to 2015. The</w:t>
+        <w:t>The data contains various weather events, happened in the USA from</w:t>
+      </w:r>
+      <w:r>
+        <w:rPr>
+          <w:rFonts w:cstheme="minorHAnsi"/>
+          <w:color w:val="000000"/>
+          <w:sz w:val="28"/>
+          <w:szCs w:val="28"/>
+        </w:rPr>
+        <w:t xml:space="preserve"> January</w:t>
+      </w:r>
+      <w:r>
+        <w:rPr>
+          <w:rFonts w:cstheme="minorHAnsi"/>
+          <w:color w:val="000000"/>
+          <w:sz w:val="28"/>
+          <w:szCs w:val="28"/>
+        </w:rPr>
+        <w:t xml:space="preserve"> 2013 to</w:t>
+      </w:r>
+      <w:r>
+        <w:rPr>
+          <w:rFonts w:cstheme="minorHAnsi"/>
+          <w:color w:val="000000"/>
+          <w:sz w:val="28"/>
+          <w:szCs w:val="28"/>
+        </w:rPr>
+        <w:t xml:space="preserve"> October</w:t>
+      </w:r>
+      <w:r>
+        <w:rPr>
+          <w:rFonts w:cstheme="minorHAnsi"/>
+          <w:color w:val="000000"/>
+          <w:sz w:val="28"/>
+          <w:szCs w:val="28"/>
+        </w:rPr>
+        <w:t xml:space="preserve"> 2015. The</w:t>
       </w:r>
       <w:r>
         <w:rPr>
@@ -1367,7 +1403,17 @@
                 <w:sz w:val="28"/>
                 <w:szCs w:val="28"/>
               </w:rPr>
-              <w:t>The data management</w:t>
+              <w:t>D</w:t>
+            </w:r>
+            <w:r>
+              <w:rPr>
+                <w:rFonts w:cstheme="minorHAnsi"/>
+                <w:b/>
+                <w:color w:val="000000"/>
+                <w:sz w:val="28"/>
+                <w:szCs w:val="28"/>
+              </w:rPr>
+              <w:t>ata management</w:t>
             </w:r>
           </w:p>
         </w:tc>
@@ -1414,7 +1460,17 @@
                 <w:sz w:val="28"/>
                 <w:szCs w:val="28"/>
               </w:rPr>
-              <w:t>The sample volume</w:t>
+              <w:t>S</w:t>
+            </w:r>
+            <w:r>
+              <w:rPr>
+                <w:rFonts w:cstheme="minorHAnsi"/>
+                <w:b/>
+                <w:color w:val="000000"/>
+                <w:sz w:val="28"/>
+                <w:szCs w:val="28"/>
+              </w:rPr>
+              <w:t>ample volume</w:t>
             </w:r>
           </w:p>
         </w:tc>
@@ -2402,25 +2458,7 @@
             <w:sz w:val="28"/>
             <w:szCs w:val="28"/>
           </w:rPr>
-          <w:t>NOA</w:t>
-        </w:r>
-        <w:r>
-          <w:rPr>
-            <w:rStyle w:val="a3"/>
-            <w:rFonts w:cstheme="minorHAnsi"/>
-            <w:sz w:val="28"/>
-            <w:szCs w:val="28"/>
-          </w:rPr>
-          <w:t>A</w:t>
-        </w:r>
-        <w:r>
-          <w:rPr>
-            <w:rStyle w:val="a3"/>
-            <w:rFonts w:cstheme="minorHAnsi"/>
-            <w:sz w:val="28"/>
-            <w:szCs w:val="28"/>
-          </w:rPr>
-          <w:t xml:space="preserve"> site</w:t>
+          <w:t>NOAA site</w:t>
         </w:r>
       </w:hyperlink>
       <w:r>
@@ -21931,6 +21969,15 @@
         </w:rPr>
         <w:t xml:space="preserve"> hold p-value less than 0.05. </w:t>
       </w:r>
+      <w:r>
+        <w:rPr>
+          <w:rFonts w:cstheme="minorHAnsi"/>
+          <w:color w:val="000000"/>
+          <w:sz w:val="28"/>
+          <w:szCs w:val="28"/>
+        </w:rPr>
+        <w:t>The p-value for the whole model is close to zero and R-square was 0.26, so it explains 26% of variability.</w:t>
+      </w:r>
     </w:p>
     <w:p>
       <w:pPr>
@@ -22100,7 +22147,15 @@
           <w:sz w:val="28"/>
           <w:szCs w:val="28"/>
         </w:rPr>
-        <w:t>3.3154</w:t>
+        <w:t>3.3</w:t>
+      </w:r>
+      <w:r>
+        <w:rPr>
+          <w:color w:val="000000"/>
+          <w:sz w:val="28"/>
+          <w:szCs w:val="28"/>
+        </w:rPr>
+        <w:t>344</w:t>
       </w:r>
       <w:r>
         <w:rPr>
@@ -22116,7 +22171,23 @@
           <w:sz w:val="28"/>
           <w:szCs w:val="28"/>
         </w:rPr>
-        <w:t xml:space="preserve"> to marine high wind. </w:t>
+        <w:t xml:space="preserve"> to </w:t>
+      </w:r>
+      <w:r>
+        <w:rPr>
+          <w:color w:val="000000"/>
+          <w:sz w:val="28"/>
+          <w:szCs w:val="28"/>
+        </w:rPr>
+        <w:t>storm surge or tide</w:t>
+      </w:r>
+      <w:r>
+        <w:rPr>
+          <w:color w:val="000000"/>
+          <w:sz w:val="28"/>
+          <w:szCs w:val="28"/>
+        </w:rPr>
+        <w:t xml:space="preserve">. </w:t>
       </w:r>
     </w:p>
     <w:p>
@@ -22274,32 +22345,7 @@
               <w:sz w:val="28"/>
               <w:szCs w:val="28"/>
             </w:rPr>
-            <m:t xml:space="preserve">pd </m:t>
-          </m:r>
-          <m:r>
-            <m:rPr>
-              <m:nor/>
-            </m:rPr>
-            <w:rPr>
-              <w:rFonts w:ascii="Cambria Math" w:hAnsi="Cambria Math" w:cstheme="minorHAnsi"/>
-              <w:color w:val="000000"/>
-              <w:sz w:val="28"/>
-              <w:szCs w:val="28"/>
-              <w:lang w:val="ru-RU"/>
-            </w:rPr>
-            <m:t>=</m:t>
-          </m:r>
-          <m:r>
-            <m:rPr>
-              <m:nor/>
-            </m:rPr>
-            <w:rPr>
-              <w:rFonts w:ascii="Cambria Math" w:hAnsi="Cambria Math" w:cstheme="minorHAnsi"/>
-              <w:color w:val="000000"/>
-              <w:sz w:val="28"/>
-              <w:szCs w:val="28"/>
-            </w:rPr>
-            <m:t xml:space="preserve"> </m:t>
+            <m:t xml:space="preserve">pd = </m:t>
           </m:r>
           <m:sSup>
             <m:sSupPr>
@@ -22475,6 +22521,7 @@
           <w:sz w:val="28"/>
           <w:szCs w:val="28"/>
         </w:rPr>
+        <w:lastRenderedPageBreak/>
         <w:tab/>
         <w:t xml:space="preserve"> </w:t>
       </w:r>
@@ -22517,8 +22564,8 @@
       </w:tblPr>
       <w:tblGrid>
         <w:gridCol w:w="7915"/>
-        <w:gridCol w:w="876"/>
-        <w:gridCol w:w="880"/>
+        <w:gridCol w:w="892"/>
+        <w:gridCol w:w="892"/>
         <w:gridCol w:w="939"/>
       </w:tblGrid>
       <w:tr>
@@ -22609,6 +22656,7 @@
           </w:tcPr>
           <w:p>
             <w:pPr>
+              <w:jc w:val="right"/>
               <w:rPr>
                 <w:color w:val="000000"/>
                 <w:szCs w:val="28"/>
@@ -22735,6 +22783,7 @@
           </w:tcPr>
           <w:p>
             <w:pPr>
+              <w:jc w:val="right"/>
               <w:rPr>
                 <w:color w:val="000000"/>
                 <w:szCs w:val="28"/>
@@ -22863,6 +22912,7 @@
           </w:tcPr>
           <w:p>
             <w:pPr>
+              <w:jc w:val="right"/>
               <w:rPr>
                 <w:color w:val="000000"/>
                 <w:szCs w:val="28"/>
@@ -22991,6 +23041,7 @@
           </w:tcPr>
           <w:p>
             <w:pPr>
+              <w:jc w:val="right"/>
               <w:rPr>
                 <w:color w:val="000000"/>
                 <w:szCs w:val="28"/>
@@ -23119,6 +23170,7 @@
           </w:tcPr>
           <w:p>
             <w:pPr>
+              <w:jc w:val="right"/>
               <w:rPr>
                 <w:color w:val="000000"/>
                 <w:szCs w:val="28"/>
@@ -23247,6 +23299,7 @@
           </w:tcPr>
           <w:p>
             <w:pPr>
+              <w:jc w:val="right"/>
               <w:rPr>
                 <w:color w:val="000000"/>
                 <w:szCs w:val="28"/>
@@ -23375,6 +23428,7 @@
           </w:tcPr>
           <w:p>
             <w:pPr>
+              <w:jc w:val="right"/>
               <w:rPr>
                 <w:color w:val="000000"/>
                 <w:szCs w:val="28"/>
@@ -23503,6 +23557,7 @@
           </w:tcPr>
           <w:p>
             <w:pPr>
+              <w:jc w:val="right"/>
               <w:rPr>
                 <w:color w:val="000000"/>
                 <w:szCs w:val="28"/>
@@ -23631,6 +23686,7 @@
           </w:tcPr>
           <w:p>
             <w:pPr>
+              <w:jc w:val="right"/>
               <w:rPr>
                 <w:color w:val="000000"/>
                 <w:szCs w:val="28"/>
@@ -23759,6 +23815,7 @@
           </w:tcPr>
           <w:p>
             <w:pPr>
+              <w:jc w:val="right"/>
               <w:rPr>
                 <w:color w:val="000000"/>
                 <w:szCs w:val="28"/>
@@ -23887,6 +23944,7 @@
           </w:tcPr>
           <w:p>
             <w:pPr>
+              <w:jc w:val="right"/>
               <w:rPr>
                 <w:color w:val="000000"/>
                 <w:szCs w:val="28"/>
@@ -24015,6 +24073,7 @@
           </w:tcPr>
           <w:p>
             <w:pPr>
+              <w:jc w:val="right"/>
               <w:rPr>
                 <w:color w:val="000000"/>
                 <w:szCs w:val="28"/>
@@ -24143,6 +24202,7 @@
           </w:tcPr>
           <w:p>
             <w:pPr>
+              <w:jc w:val="right"/>
               <w:rPr>
                 <w:color w:val="000000"/>
                 <w:szCs w:val="28"/>
@@ -24271,6 +24331,7 @@
           </w:tcPr>
           <w:p>
             <w:pPr>
+              <w:jc w:val="right"/>
               <w:rPr>
                 <w:color w:val="000000"/>
                 <w:szCs w:val="28"/>
@@ -24399,6 +24460,7 @@
           </w:tcPr>
           <w:p>
             <w:pPr>
+              <w:jc w:val="right"/>
               <w:rPr>
                 <w:color w:val="000000"/>
                 <w:szCs w:val="28"/>
@@ -24527,6 +24589,7 @@
           </w:tcPr>
           <w:p>
             <w:pPr>
+              <w:jc w:val="right"/>
               <w:rPr>
                 <w:color w:val="000000"/>
                 <w:szCs w:val="28"/>
@@ -24655,6 +24718,7 @@
           </w:tcPr>
           <w:p>
             <w:pPr>
+              <w:jc w:val="right"/>
               <w:rPr>
                 <w:color w:val="000000"/>
                 <w:szCs w:val="28"/>
@@ -24783,6 +24847,7 @@
           </w:tcPr>
           <w:p>
             <w:pPr>
+              <w:jc w:val="right"/>
               <w:rPr>
                 <w:color w:val="000000"/>
                 <w:szCs w:val="28"/>
@@ -24911,6 +24976,7 @@
           </w:tcPr>
           <w:p>
             <w:pPr>
+              <w:jc w:val="right"/>
               <w:rPr>
                 <w:color w:val="000000"/>
                 <w:szCs w:val="28"/>
@@ -25039,6 +25105,7 @@
           </w:tcPr>
           <w:p>
             <w:pPr>
+              <w:jc w:val="right"/>
               <w:rPr>
                 <w:color w:val="000000"/>
                 <w:szCs w:val="28"/>
@@ -25167,6 +25234,7 @@
           </w:tcPr>
           <w:p>
             <w:pPr>
+              <w:jc w:val="right"/>
               <w:rPr>
                 <w:color w:val="000000"/>
                 <w:szCs w:val="28"/>
@@ -25295,6 +25363,7 @@
           </w:tcPr>
           <w:p>
             <w:pPr>
+              <w:jc w:val="right"/>
               <w:rPr>
                 <w:color w:val="000000"/>
                 <w:szCs w:val="28"/>
@@ -25451,6 +25520,7 @@
           </w:tcPr>
           <w:p>
             <w:pPr>
+              <w:jc w:val="right"/>
               <w:rPr>
                 <w:color w:val="000000"/>
                 <w:szCs w:val="28"/>
@@ -25579,6 +25649,7 @@
           </w:tcPr>
           <w:p>
             <w:pPr>
+              <w:jc w:val="right"/>
               <w:rPr>
                 <w:color w:val="000000"/>
                 <w:szCs w:val="28"/>
@@ -25707,6 +25778,7 @@
           </w:tcPr>
           <w:p>
             <w:pPr>
+              <w:jc w:val="right"/>
               <w:rPr>
                 <w:color w:val="000000"/>
                 <w:szCs w:val="28"/>
@@ -25835,6 +25907,7 @@
           </w:tcPr>
           <w:p>
             <w:pPr>
+              <w:jc w:val="right"/>
               <w:rPr>
                 <w:color w:val="000000"/>
                 <w:szCs w:val="28"/>
@@ -25963,6 +26036,7 @@
           </w:tcPr>
           <w:p>
             <w:pPr>
+              <w:jc w:val="right"/>
               <w:rPr>
                 <w:color w:val="000000"/>
                 <w:szCs w:val="28"/>
@@ -26091,6 +26165,7 @@
           </w:tcPr>
           <w:p>
             <w:pPr>
+              <w:jc w:val="right"/>
               <w:rPr>
                 <w:color w:val="000000"/>
                 <w:szCs w:val="28"/>
@@ -26219,6 +26294,7 @@
           </w:tcPr>
           <w:p>
             <w:pPr>
+              <w:jc w:val="right"/>
               <w:rPr>
                 <w:color w:val="000000"/>
                 <w:szCs w:val="28"/>
@@ -26347,6 +26423,7 @@
           </w:tcPr>
           <w:p>
             <w:pPr>
+              <w:jc w:val="right"/>
               <w:rPr>
                 <w:color w:val="000000"/>
                 <w:szCs w:val="28"/>
@@ -26475,6 +26552,7 @@
           </w:tcPr>
           <w:p>
             <w:pPr>
+              <w:jc w:val="right"/>
               <w:rPr>
                 <w:color w:val="000000"/>
                 <w:szCs w:val="28"/>
@@ -26603,6 +26681,7 @@
           </w:tcPr>
           <w:p>
             <w:pPr>
+              <w:jc w:val="right"/>
               <w:rPr>
                 <w:color w:val="000000"/>
                 <w:szCs w:val="28"/>
@@ -26731,6 +26810,7 @@
           </w:tcPr>
           <w:p>
             <w:pPr>
+              <w:jc w:val="right"/>
               <w:rPr>
                 <w:color w:val="000000"/>
                 <w:szCs w:val="28"/>
@@ -26859,6 +26939,7 @@
           </w:tcPr>
           <w:p>
             <w:pPr>
+              <w:jc w:val="right"/>
               <w:rPr>
                 <w:color w:val="000000"/>
                 <w:szCs w:val="28"/>
@@ -26987,6 +27068,7 @@
           </w:tcPr>
           <w:p>
             <w:pPr>
+              <w:jc w:val="right"/>
               <w:rPr>
                 <w:color w:val="000000"/>
                 <w:szCs w:val="28"/>
@@ -27115,6 +27197,7 @@
           </w:tcPr>
           <w:p>
             <w:pPr>
+              <w:jc w:val="right"/>
               <w:rPr>
                 <w:color w:val="000000"/>
                 <w:szCs w:val="28"/>
@@ -27243,6 +27326,7 @@
           </w:tcPr>
           <w:p>
             <w:pPr>
+              <w:jc w:val="right"/>
               <w:rPr>
                 <w:color w:val="000000"/>
                 <w:szCs w:val="28"/>
@@ -27371,6 +27455,7 @@
           </w:tcPr>
           <w:p>
             <w:pPr>
+              <w:jc w:val="right"/>
               <w:rPr>
                 <w:color w:val="000000"/>
                 <w:szCs w:val="28"/>
@@ -27499,6 +27584,7 @@
           </w:tcPr>
           <w:p>
             <w:pPr>
+              <w:jc w:val="right"/>
               <w:rPr>
                 <w:color w:val="000000"/>
                 <w:szCs w:val="28"/>
@@ -27627,6 +27713,7 @@
           </w:tcPr>
           <w:p>
             <w:pPr>
+              <w:jc w:val="right"/>
               <w:rPr>
                 <w:color w:val="000000"/>
                 <w:szCs w:val="28"/>
@@ -27755,6 +27842,7 @@
           </w:tcPr>
           <w:p>
             <w:pPr>
+              <w:jc w:val="right"/>
               <w:rPr>
                 <w:color w:val="000000"/>
                 <w:szCs w:val="28"/>
@@ -27883,6 +27971,7 @@
           </w:tcPr>
           <w:p>
             <w:pPr>
+              <w:jc w:val="right"/>
               <w:rPr>
                 <w:color w:val="000000"/>
                 <w:szCs w:val="28"/>
@@ -28011,6 +28100,7 @@
           </w:tcPr>
           <w:p>
             <w:pPr>
+              <w:jc w:val="right"/>
               <w:rPr>
                 <w:color w:val="000000"/>
                 <w:szCs w:val="28"/>
@@ -28119,6 +28209,7 @@
                 <w:color w:val="000000"/>
                 <w:szCs w:val="28"/>
               </w:rPr>
+              <w:lastRenderedPageBreak/>
               <w:t>C (event_type, Treatment(reference='Drought')) [High Wind]</w:t>
             </w:r>
           </w:p>
@@ -28139,6 +28230,7 @@
           </w:tcPr>
           <w:p>
             <w:pPr>
+              <w:jc w:val="right"/>
               <w:rPr>
                 <w:color w:val="000000"/>
                 <w:szCs w:val="28"/>
@@ -28247,7 +28339,6 @@
                 <w:color w:val="000000"/>
                 <w:szCs w:val="28"/>
               </w:rPr>
-              <w:lastRenderedPageBreak/>
               <w:t>C (event_type, Treatment(reference='Drought')) [Hurricane]</w:t>
             </w:r>
           </w:p>
@@ -28268,6 +28359,7 @@
           </w:tcPr>
           <w:p>
             <w:pPr>
+              <w:jc w:val="right"/>
               <w:rPr>
                 <w:color w:val="000000"/>
                 <w:szCs w:val="28"/>
@@ -28396,6 +28488,7 @@
           </w:tcPr>
           <w:p>
             <w:pPr>
+              <w:jc w:val="right"/>
               <w:rPr>
                 <w:color w:val="000000"/>
                 <w:szCs w:val="28"/>
@@ -28524,6 +28617,7 @@
           </w:tcPr>
           <w:p>
             <w:pPr>
+              <w:jc w:val="right"/>
               <w:rPr>
                 <w:color w:val="000000"/>
                 <w:szCs w:val="28"/>
@@ -28652,6 +28746,7 @@
           </w:tcPr>
           <w:p>
             <w:pPr>
+              <w:jc w:val="right"/>
               <w:rPr>
                 <w:color w:val="000000"/>
                 <w:szCs w:val="28"/>
@@ -28780,6 +28875,7 @@
           </w:tcPr>
           <w:p>
             <w:pPr>
+              <w:jc w:val="right"/>
               <w:rPr>
                 <w:color w:val="000000"/>
                 <w:szCs w:val="28"/>
@@ -28908,6 +29004,7 @@
           </w:tcPr>
           <w:p>
             <w:pPr>
+              <w:jc w:val="right"/>
               <w:rPr>
                 <w:color w:val="000000"/>
                 <w:szCs w:val="28"/>
@@ -29036,6 +29133,7 @@
           </w:tcPr>
           <w:p>
             <w:pPr>
+              <w:jc w:val="right"/>
               <w:rPr>
                 <w:color w:val="000000"/>
                 <w:szCs w:val="28"/>
@@ -29164,31 +29262,18 @@
           </w:tcPr>
           <w:p>
             <w:pPr>
-              <w:rPr>
-                <w:color w:val="000000"/>
-                <w:szCs w:val="28"/>
-              </w:rPr>
-            </w:pPr>
-            <w:r>
-              <w:rPr>
-                <w:color w:val="000000"/>
-                <w:szCs w:val="28"/>
-              </w:rPr>
-              <w:t>1.49</w:t>
-            </w:r>
-            <w:r>
-              <w:rPr>
-                <w:color w:val="000000"/>
-                <w:szCs w:val="28"/>
-              </w:rPr>
-              <w:t xml:space="preserve"> </w:t>
-            </w:r>
-            <w:r>
-              <w:rPr>
-                <w:color w:val="000000"/>
-                <w:szCs w:val="28"/>
-              </w:rPr>
-              <w:t>E-16</w:t>
+              <w:jc w:val="right"/>
+              <w:rPr>
+                <w:color w:val="000000"/>
+                <w:szCs w:val="28"/>
+              </w:rPr>
+            </w:pPr>
+            <w:r>
+              <w:rPr>
+                <w:color w:val="000000"/>
+                <w:szCs w:val="28"/>
+              </w:rPr>
+              <w:t>&lt;0.001</w:t>
             </w:r>
           </w:p>
         </w:tc>
@@ -29219,21 +29304,7 @@
                 <w:color w:val="000000"/>
                 <w:szCs w:val="28"/>
               </w:rPr>
-              <w:t>5.59</w:t>
-            </w:r>
-            <w:r>
-              <w:rPr>
-                <w:color w:val="000000"/>
-                <w:szCs w:val="28"/>
-              </w:rPr>
-              <w:t xml:space="preserve"> </w:t>
-            </w:r>
-            <w:r>
-              <w:rPr>
-                <w:color w:val="000000"/>
-                <w:szCs w:val="28"/>
-              </w:rPr>
-              <w:t>E-16</w:t>
+              <w:t>&lt;0.001</w:t>
             </w:r>
           </w:p>
         </w:tc>
@@ -29320,6 +29391,7 @@
           </w:tcPr>
           <w:p>
             <w:pPr>
+              <w:jc w:val="right"/>
               <w:rPr>
                 <w:color w:val="000000"/>
                 <w:szCs w:val="28"/>
@@ -29448,6 +29520,7 @@
           </w:tcPr>
           <w:p>
             <w:pPr>
+              <w:jc w:val="right"/>
               <w:rPr>
                 <w:color w:val="000000"/>
                 <w:szCs w:val="28"/>
@@ -29576,6 +29649,7 @@
           </w:tcPr>
           <w:p>
             <w:pPr>
+              <w:jc w:val="right"/>
               <w:rPr>
                 <w:color w:val="000000"/>
                 <w:szCs w:val="28"/>
@@ -29704,6 +29778,7 @@
           </w:tcPr>
           <w:p>
             <w:pPr>
+              <w:jc w:val="right"/>
               <w:rPr>
                 <w:color w:val="000000"/>
                 <w:szCs w:val="28"/>
@@ -29832,6 +29907,7 @@
           </w:tcPr>
           <w:p>
             <w:pPr>
+              <w:jc w:val="right"/>
               <w:rPr>
                 <w:color w:val="000000"/>
                 <w:szCs w:val="28"/>
@@ -29960,6 +30036,7 @@
           </w:tcPr>
           <w:p>
             <w:pPr>
+              <w:jc w:val="right"/>
               <w:rPr>
                 <w:color w:val="000000"/>
                 <w:szCs w:val="28"/>
@@ -30088,6 +30165,7 @@
           </w:tcPr>
           <w:p>
             <w:pPr>
+              <w:jc w:val="right"/>
               <w:rPr>
                 <w:color w:val="000000"/>
                 <w:szCs w:val="28"/>
@@ -30216,6 +30294,7 @@
           </w:tcPr>
           <w:p>
             <w:pPr>
+              <w:jc w:val="right"/>
               <w:rPr>
                 <w:color w:val="000000"/>
                 <w:szCs w:val="28"/>
@@ -30344,6 +30423,7 @@
           </w:tcPr>
           <w:p>
             <w:pPr>
+              <w:jc w:val="right"/>
               <w:rPr>
                 <w:color w:val="000000"/>
                 <w:szCs w:val="28"/>
@@ -30472,6 +30552,7 @@
           </w:tcPr>
           <w:p>
             <w:pPr>
+              <w:jc w:val="right"/>
               <w:rPr>
                 <w:color w:val="000000"/>
                 <w:szCs w:val="28"/>
@@ -30600,6 +30681,7 @@
           </w:tcPr>
           <w:p>
             <w:pPr>
+              <w:jc w:val="right"/>
               <w:rPr>
                 <w:color w:val="000000"/>
                 <w:szCs w:val="28"/>
@@ -30728,6 +30810,7 @@
           </w:tcPr>
           <w:p>
             <w:pPr>
+              <w:jc w:val="right"/>
               <w:rPr>
                 <w:color w:val="000000"/>
                 <w:szCs w:val="28"/>
@@ -30856,6 +30939,7 @@
           </w:tcPr>
           <w:p>
             <w:pPr>
+              <w:jc w:val="right"/>
               <w:rPr>
                 <w:color w:val="000000"/>
                 <w:szCs w:val="28"/>
@@ -30984,6 +31068,7 @@
           </w:tcPr>
           <w:p>
             <w:pPr>
+              <w:jc w:val="right"/>
               <w:rPr>
                 <w:color w:val="000000"/>
                 <w:szCs w:val="28"/>
@@ -31258,27 +31343,8 @@
           <w:szCs w:val="28"/>
         </w:rPr>
         <w:tab/>
-      </w:r>
-      <w:r>
-        <w:rPr>
-          <w:rFonts w:cstheme="minorHAnsi"/>
-          <w:color w:val="000000"/>
-          <w:sz w:val="28"/>
-          <w:szCs w:val="28"/>
-        </w:rPr>
-        <w:t>Thus, all variables (but not every category) have an association with the amount of property damage. The strongest association related to the event type. The event duration is positively associated</w:t>
-      </w:r>
-      <w:r>
-        <w:rPr>
-          <w:rFonts w:cstheme="minorHAnsi"/>
-          <w:color w:val="000000"/>
-          <w:sz w:val="28"/>
-          <w:szCs w:val="28"/>
-        </w:rPr>
-        <w:t xml:space="preserve"> with the response variable. The categories which are plays significant role in the damage amount are not always the same with ones contributed to the presence of property damage.</w:t>
-      </w:r>
-      <w:bookmarkStart w:id="0" w:name="_GoBack"/>
-      <w:bookmarkEnd w:id="0"/>
+        <w:t>Thus, all variables (but not every category) have an association with the amount of property damage. The strongest association related to the event type. The event duration is positively associated with the response variable. The categories which are plays significant role in the damage amount are not always the same with ones contributed to the presence of property damage.</w:t>
+      </w:r>
     </w:p>
     <w:p>
       <w:pPr>
@@ -31390,7 +31456,33 @@
           <w:szCs w:val="28"/>
         </w:rPr>
         <w:tab/>
-        <w:t>In process</w:t>
+      </w:r>
+      <w:r>
+        <w:rPr>
+          <w:rFonts w:cstheme="minorHAnsi"/>
+          <w:color w:val="000000"/>
+          <w:sz w:val="28"/>
+          <w:szCs w:val="28"/>
+        </w:rPr>
+        <w:t>The N=90142 weather events happened in the USA between January 2013 and October 2015 were analyzed by the</w:t>
+      </w:r>
+      <w:r>
+        <w:rPr>
+          <w:rFonts w:cstheme="minorHAnsi"/>
+          <w:color w:val="000000"/>
+          <w:sz w:val="28"/>
+          <w:szCs w:val="28"/>
+        </w:rPr>
+        <w:t xml:space="preserve"> random forest</w:t>
+      </w:r>
+      <w:r>
+        <w:rPr>
+          <w:rFonts w:cstheme="minorHAnsi"/>
+          <w:color w:val="000000"/>
+          <w:sz w:val="28"/>
+          <w:szCs w:val="28"/>
+        </w:rPr>
+        <w:t xml:space="preserve"> analysis. Another approaches (bivariate analyses a multiple regression) were performed with up to N = 138550 weather from the same period in the USA. Random forest was used to identify months, event types, climate regions which can predict the presence of damage property as well as evaluate how strong the association of the event duration in the process. Multiple regression was implemented to predict the amount of property damage using the same set of explanatory variables.</w:t>
       </w:r>
     </w:p>
     <w:p>
@@ -31417,12 +31509,346 @@
         <w:jc w:val="both"/>
         <w:rPr>
           <w:rFonts w:cstheme="minorHAnsi"/>
-          <w:b/>
           <w:color w:val="000000"/>
           <w:sz w:val="28"/>
           <w:szCs w:val="28"/>
         </w:rPr>
       </w:pPr>
+      <w:r>
+        <w:rPr>
+          <w:rFonts w:cstheme="minorHAnsi"/>
+          <w:color w:val="000000"/>
+          <w:sz w:val="28"/>
+          <w:szCs w:val="28"/>
+        </w:rPr>
+        <w:tab/>
+      </w:r>
+      <w:r>
+        <w:rPr>
+          <w:rFonts w:cstheme="minorHAnsi"/>
+          <w:color w:val="000000"/>
+          <w:sz w:val="28"/>
+          <w:szCs w:val="28"/>
+        </w:rPr>
+        <w:t xml:space="preserve">The model predicting presence of property damage has 87% accuracy, but better predicts negative results than positive ones. The model predicting the damage property amount explains only 26% of variance, however adding more explanatory variables from the dataset could lead to bigger confounding. </w:t>
+      </w:r>
+    </w:p>
+    <w:p>
+      <w:pPr>
+        <w:shd w:val="clear" w:color="auto" w:fill="FFFFFF"/>
+        <w:tabs>
+          <w:tab w:val="left" w:pos="916"/>
+          <w:tab w:val="left" w:pos="1832"/>
+          <w:tab w:val="left" w:pos="2748"/>
+          <w:tab w:val="left" w:pos="3664"/>
+          <w:tab w:val="left" w:pos="4580"/>
+          <w:tab w:val="left" w:pos="5496"/>
+          <w:tab w:val="left" w:pos="6412"/>
+          <w:tab w:val="left" w:pos="7328"/>
+          <w:tab w:val="left" w:pos="8244"/>
+          <w:tab w:val="left" w:pos="9160"/>
+          <w:tab w:val="left" w:pos="10076"/>
+          <w:tab w:val="left" w:pos="10992"/>
+          <w:tab w:val="left" w:pos="11908"/>
+          <w:tab w:val="left" w:pos="12824"/>
+          <w:tab w:val="left" w:pos="13740"/>
+          <w:tab w:val="left" w:pos="14656"/>
+        </w:tabs>
+        <w:jc w:val="both"/>
+        <w:rPr>
+          <w:rFonts w:cstheme="minorHAnsi"/>
+          <w:color w:val="000000"/>
+          <w:sz w:val="28"/>
+          <w:szCs w:val="28"/>
+        </w:rPr>
+      </w:pPr>
+      <w:r>
+        <w:rPr>
+          <w:rFonts w:cstheme="minorHAnsi"/>
+          <w:color w:val="000000"/>
+          <w:sz w:val="28"/>
+          <w:szCs w:val="28"/>
+        </w:rPr>
+        <w:tab/>
+        <w:t>B</w:t>
+      </w:r>
+      <w:r>
+        <w:rPr>
+          <w:rFonts w:cstheme="minorHAnsi"/>
+          <w:color w:val="000000"/>
+          <w:sz w:val="28"/>
+          <w:szCs w:val="28"/>
+        </w:rPr>
+        <w:t xml:space="preserve">oth response variables have demonstrated the association with the explanatory variable, which significantly depends on the particular category. The important moment is that not always the category which associated with the presence of property damage also is associated with the </w:t>
+      </w:r>
+      <w:r>
+        <w:rPr>
+          <w:rFonts w:cstheme="minorHAnsi"/>
+          <w:color w:val="000000"/>
+          <w:sz w:val="28"/>
+          <w:szCs w:val="28"/>
+        </w:rPr>
+        <w:lastRenderedPageBreak/>
+        <w:t>highest amount of it. Event duration is associated both with the fact of property damage as well as with its volume (highest feature importance in Random Forest; high regression coefficient). The event types also demonstrated higher feature importance scores and higher regression coefficients than other categorical variables. Especially, it is clear with thunderstorm winds, flash floods and tornado. Although the regression coefficients related to this event were high, the strongest association with the property damage amount was demonstrated by storm surge</w:t>
+      </w:r>
+      <w:r>
+        <w:rPr>
+          <w:rFonts w:cstheme="minorHAnsi"/>
+          <w:color w:val="000000"/>
+          <w:sz w:val="28"/>
+          <w:szCs w:val="28"/>
+        </w:rPr>
+        <w:t xml:space="preserve"> </w:t>
+      </w:r>
+      <w:r>
+        <w:rPr>
+          <w:rFonts w:cstheme="minorHAnsi"/>
+          <w:color w:val="000000"/>
+          <w:sz w:val="28"/>
+          <w:szCs w:val="28"/>
+        </w:rPr>
+        <w:t>(or t</w:t>
+      </w:r>
+      <w:r>
+        <w:rPr>
+          <w:rFonts w:cstheme="minorHAnsi"/>
+          <w:color w:val="000000"/>
+          <w:sz w:val="28"/>
+          <w:szCs w:val="28"/>
+        </w:rPr>
+        <w:t>i</w:t>
+      </w:r>
+      <w:r>
+        <w:rPr>
+          <w:rFonts w:cstheme="minorHAnsi"/>
+          <w:color w:val="000000"/>
+          <w:sz w:val="28"/>
+          <w:szCs w:val="28"/>
+        </w:rPr>
+        <w:t xml:space="preserve">de) and marine high wind (which have shown low association with the fact of property damage). Strong wind has showed relatively strong association with the presence of property damage, but the correlation with the property damage amount was one the lowest among the other weather types. The climate regions have weaker association with the response variables than event types. The Southeast and Northeast climate regions were more associated with the fact of property damage than other regions, but West North Central and Upper Midwest were “champions” in the correlation with the amount of the damage. Months had the weakest association in both models, however the contribution can be still significant (which can be also supported by the clear seasonal deference demonstrated in the bivariate analysis).  June and July were the months who are best associated with the fact of the property damage, and November and May were better associated with the damage amount than other months. </w:t>
+      </w:r>
+    </w:p>
+    <w:p>
+      <w:pPr>
+        <w:shd w:val="clear" w:color="auto" w:fill="FFFFFF"/>
+        <w:tabs>
+          <w:tab w:val="left" w:pos="916"/>
+          <w:tab w:val="left" w:pos="1832"/>
+          <w:tab w:val="left" w:pos="2748"/>
+          <w:tab w:val="left" w:pos="3664"/>
+          <w:tab w:val="left" w:pos="4580"/>
+          <w:tab w:val="left" w:pos="5496"/>
+          <w:tab w:val="left" w:pos="6412"/>
+          <w:tab w:val="left" w:pos="7328"/>
+          <w:tab w:val="left" w:pos="8244"/>
+          <w:tab w:val="left" w:pos="9160"/>
+          <w:tab w:val="left" w:pos="10076"/>
+          <w:tab w:val="left" w:pos="10992"/>
+          <w:tab w:val="left" w:pos="11908"/>
+          <w:tab w:val="left" w:pos="12824"/>
+          <w:tab w:val="left" w:pos="13740"/>
+          <w:tab w:val="left" w:pos="14656"/>
+        </w:tabs>
+        <w:jc w:val="both"/>
+        <w:rPr>
+          <w:rFonts w:cstheme="minorHAnsi"/>
+          <w:color w:val="000000"/>
+          <w:sz w:val="28"/>
+          <w:szCs w:val="28"/>
+        </w:rPr>
+      </w:pPr>
+      <w:r>
+        <w:rPr>
+          <w:rFonts w:cstheme="minorHAnsi"/>
+          <w:color w:val="000000"/>
+          <w:sz w:val="28"/>
+          <w:szCs w:val="28"/>
+        </w:rPr>
+        <w:tab/>
+        <w:t xml:space="preserve">To summarize, </w:t>
+      </w:r>
+      <w:r>
+        <w:rPr>
+          <w:rFonts w:cstheme="minorHAnsi"/>
+          <w:color w:val="000000"/>
+          <w:sz w:val="28"/>
+          <w:szCs w:val="28"/>
+        </w:rPr>
+        <w:t xml:space="preserve">both models demonstrate that property damage caused by a weather event is associated with different features of the event like its duration, type, place and season. For example, </w:t>
+      </w:r>
+      <w:r>
+        <w:rPr>
+          <w:rFonts w:cstheme="minorHAnsi"/>
+          <w:color w:val="000000"/>
+          <w:sz w:val="28"/>
+          <w:szCs w:val="28"/>
+        </w:rPr>
+        <w:t>according to the models, the thunderstorm wind happening in Southeast region in June has the highest probability to cause the property damage. The predicted highest damage amount takes a place in South climate region in November and caused by storm surge (of course there is a low probability of storm surge in West North Central or Upper Midwest region, so South region was taken). As higher the event duration, as bigger probability of consequent property damage as well as higher amount of it can be.</w:t>
+      </w:r>
+    </w:p>
+    <w:p>
+      <w:pPr>
+        <w:shd w:val="clear" w:color="auto" w:fill="FFFFFF"/>
+        <w:tabs>
+          <w:tab w:val="left" w:pos="916"/>
+          <w:tab w:val="left" w:pos="1832"/>
+          <w:tab w:val="left" w:pos="2748"/>
+          <w:tab w:val="left" w:pos="3664"/>
+          <w:tab w:val="left" w:pos="4580"/>
+          <w:tab w:val="left" w:pos="5496"/>
+          <w:tab w:val="left" w:pos="6412"/>
+          <w:tab w:val="left" w:pos="7328"/>
+          <w:tab w:val="left" w:pos="8244"/>
+          <w:tab w:val="left" w:pos="9160"/>
+          <w:tab w:val="left" w:pos="10076"/>
+          <w:tab w:val="left" w:pos="10992"/>
+          <w:tab w:val="left" w:pos="11908"/>
+          <w:tab w:val="left" w:pos="12824"/>
+          <w:tab w:val="left" w:pos="13740"/>
+          <w:tab w:val="left" w:pos="14656"/>
+        </w:tabs>
+        <w:jc w:val="both"/>
+        <w:rPr>
+          <w:rFonts w:cstheme="minorHAnsi"/>
+          <w:color w:val="000000"/>
+          <w:sz w:val="28"/>
+          <w:szCs w:val="28"/>
+        </w:rPr>
+      </w:pPr>
+      <w:r>
+        <w:rPr>
+          <w:rFonts w:cstheme="minorHAnsi"/>
+          <w:color w:val="000000"/>
+          <w:sz w:val="28"/>
+          <w:szCs w:val="28"/>
+        </w:rPr>
+        <w:tab/>
+        <w:t xml:space="preserve">Although </w:t>
+      </w:r>
+      <w:r>
+        <w:rPr>
+          <w:rFonts w:cstheme="minorHAnsi"/>
+          <w:color w:val="000000"/>
+          <w:sz w:val="28"/>
+          <w:szCs w:val="28"/>
+        </w:rPr>
+        <w:t xml:space="preserve">most associations related to both models are clear, there were some problems during the research. First problem it is very positively skewed distribution of the property damage amount and the event duration. Although logarithm partly has significantly decreased the skewness, there still were too high value of damage amount which are related to the most serious disasters happened in the period (like </w:t>
+      </w:r>
+      <w:hyperlink r:id="rId19" w:history="1">
+        <w:r>
+          <w:rPr>
+            <w:rStyle w:val="a3"/>
+            <w:rFonts w:cstheme="minorHAnsi"/>
+            <w:sz w:val="28"/>
+            <w:szCs w:val="28"/>
+          </w:rPr>
+          <w:t>Moore tornado in 2013</w:t>
+        </w:r>
+      </w:hyperlink>
+      <w:r>
+        <w:rPr>
+          <w:rFonts w:cstheme="minorHAnsi"/>
+          <w:color w:val="000000"/>
+          <w:sz w:val="28"/>
+          <w:szCs w:val="28"/>
+        </w:rPr>
+        <w:t>). Another problem that actually event type cannot be independent from month or climate region, so confounding could take a place too.</w:t>
+      </w:r>
+      <w:r>
+        <w:rPr>
+          <w:rFonts w:cstheme="minorHAnsi"/>
+          <w:color w:val="000000"/>
+          <w:sz w:val="28"/>
+          <w:szCs w:val="28"/>
+        </w:rPr>
+        <w:t xml:space="preserve"> One more problem is mostly related to a model related to property damage amount prediction. The model does not predict exact amount, but can more serve to compare which events where and when can cause more or less damage. </w:t>
+      </w:r>
+    </w:p>
+    <w:p>
+      <w:pPr>
+        <w:shd w:val="clear" w:color="auto" w:fill="FFFFFF"/>
+        <w:tabs>
+          <w:tab w:val="left" w:pos="916"/>
+          <w:tab w:val="left" w:pos="1832"/>
+          <w:tab w:val="left" w:pos="2748"/>
+          <w:tab w:val="left" w:pos="3664"/>
+          <w:tab w:val="left" w:pos="4580"/>
+          <w:tab w:val="left" w:pos="5496"/>
+          <w:tab w:val="left" w:pos="6412"/>
+          <w:tab w:val="left" w:pos="7328"/>
+          <w:tab w:val="left" w:pos="8244"/>
+          <w:tab w:val="left" w:pos="9160"/>
+          <w:tab w:val="left" w:pos="10076"/>
+          <w:tab w:val="left" w:pos="10992"/>
+          <w:tab w:val="left" w:pos="11908"/>
+          <w:tab w:val="left" w:pos="12824"/>
+          <w:tab w:val="left" w:pos="13740"/>
+          <w:tab w:val="left" w:pos="14656"/>
+        </w:tabs>
+        <w:jc w:val="both"/>
+        <w:rPr>
+          <w:rFonts w:cstheme="minorHAnsi"/>
+          <w:color w:val="000000"/>
+          <w:sz w:val="28"/>
+          <w:szCs w:val="28"/>
+        </w:rPr>
+      </w:pPr>
+      <w:r>
+        <w:rPr>
+          <w:rFonts w:cstheme="minorHAnsi"/>
+          <w:color w:val="000000"/>
+          <w:sz w:val="28"/>
+          <w:szCs w:val="28"/>
+        </w:rPr>
+        <w:tab/>
+      </w:r>
+      <w:r>
+        <w:rPr>
+          <w:rFonts w:cstheme="minorHAnsi"/>
+          <w:color w:val="000000"/>
+          <w:sz w:val="28"/>
+          <w:szCs w:val="28"/>
+        </w:rPr>
+        <w:t>To build more successful prediction model</w:t>
+      </w:r>
+      <w:bookmarkStart w:id="0" w:name="_GoBack"/>
+      <w:bookmarkEnd w:id="0"/>
+      <w:r>
+        <w:rPr>
+          <w:rFonts w:cstheme="minorHAnsi"/>
+          <w:color w:val="000000"/>
+          <w:sz w:val="28"/>
+          <w:szCs w:val="28"/>
+        </w:rPr>
+        <w:t>s,</w:t>
+      </w:r>
+      <w:r>
+        <w:rPr>
+          <w:rFonts w:cstheme="minorHAnsi"/>
+          <w:color w:val="000000"/>
+          <w:sz w:val="28"/>
+          <w:szCs w:val="28"/>
+        </w:rPr>
+        <w:t xml:space="preserve"> it </w:t>
+      </w:r>
+      <w:r>
+        <w:rPr>
+          <w:rFonts w:cstheme="minorHAnsi"/>
+          <w:color w:val="000000"/>
+          <w:sz w:val="28"/>
+          <w:szCs w:val="28"/>
+        </w:rPr>
+        <w:t>can</w:t>
+      </w:r>
+      <w:r>
+        <w:rPr>
+          <w:rFonts w:cstheme="minorHAnsi"/>
+          <w:color w:val="000000"/>
+          <w:sz w:val="28"/>
+          <w:szCs w:val="28"/>
+        </w:rPr>
+        <w:t xml:space="preserve"> be good to separate the research by different climate zones. The reason for that is because every climate zone has its own set of the event types (for example on the coastal regions, there are more marine related events).</w:t>
+      </w:r>
     </w:p>
     <w:sectPr>
       <w:pgSz w:w="12240" w:h="15840"/>
@@ -32325,6 +32751,18 @@
       <w:color w:val="808080"/>
     </w:rPr>
   </w:style>
+  <w:style w:type="character" w:styleId="a8">
+    <w:name w:val="Unresolved Mention"/>
+    <w:basedOn w:val="a0"/>
+    <w:uiPriority w:val="99"/>
+    <w:semiHidden/>
+    <w:unhideWhenUsed/>
+    <w:rsid w:val="002413F0"/>
+    <w:rPr>
+      <w:color w:val="605E5C"/>
+      <w:shd w:val="clear" w:color="auto" w:fill="E1DFDD"/>
+    </w:rPr>
+  </w:style>
 </w:styles>
 </file>
 
@@ -32628,7 +33066,7 @@
 </file>
 
 <file path=customXml/itemProps1.xml><?xml version="1.0" encoding="utf-8"?>
-<ds:datastoreItem xmlns:ds="http://schemas.openxmlformats.org/officeDocument/2006/customXml" ds:itemID="{73F2DA99-BA01-47A3-9B42-A7005636262A}">
+<ds:datastoreItem xmlns:ds="http://schemas.openxmlformats.org/officeDocument/2006/customXml" ds:itemID="{DAA6D52F-BBFE-455F-A29F-4E7A5E4C7CCD}">
   <ds:schemaRefs>
     <ds:schemaRef ds:uri="http://schemas.openxmlformats.org/officeDocument/2006/bibliography"/>
   </ds:schemaRefs>

</xml_diff>

<commit_message>
final report saved as pdf
</commit_message>
<xml_diff>
--- a/final-report.docx
+++ b/final-report.docx
@@ -1122,6 +1122,24 @@
         </w:rPr>
         <w:t>property damage took place.</w:t>
       </w:r>
+      <w:r>
+        <w:rPr>
+          <w:rFonts w:cstheme="minorHAnsi"/>
+          <w:color w:val="000000"/>
+          <w:sz w:val="28"/>
+          <w:szCs w:val="28"/>
+        </w:rPr>
+        <w:t xml:space="preserve"> </w:t>
+      </w:r>
+      <w:r>
+        <w:rPr>
+          <w:rFonts w:cstheme="minorHAnsi"/>
+          <w:color w:val="000000"/>
+          <w:sz w:val="28"/>
+          <w:szCs w:val="28"/>
+        </w:rPr>
+        <w:t>To perform machine learning analysis, all unknown or missing data were excluded and sample volume was N=90142.</w:t>
+      </w:r>
     </w:p>
     <w:p>
       <w:pPr>
@@ -1216,7 +1234,1665 @@
           <w:sz w:val="28"/>
           <w:szCs w:val="28"/>
         </w:rPr>
-        <w:t>to find which features are mostly associated with the volume of property damage. The difference in the sample from the previous part is that also all observation with zero property damage were excluded, so the sample volume was N=37033.</w:t>
+        <w:t xml:space="preserve">to find which features are mostly associated with the volume of property damage. The difference in the sample from the previous part is that also all observation </w:t>
+      </w:r>
+      <w:r>
+        <w:rPr>
+          <w:rFonts w:cstheme="minorHAnsi"/>
+          <w:color w:val="000000"/>
+          <w:sz w:val="28"/>
+          <w:szCs w:val="28"/>
+        </w:rPr>
+        <w:lastRenderedPageBreak/>
+        <w:t>with zero property damage were excluded, so the sample volume was N=</w:t>
+      </w:r>
+      <w:r>
+        <w:rPr>
+          <w:rFonts w:cstheme="minorHAnsi"/>
+          <w:color w:val="000000"/>
+          <w:sz w:val="28"/>
+          <w:szCs w:val="28"/>
+        </w:rPr>
+        <w:t>37033.</w:t>
+      </w:r>
+      <w:r>
+        <w:rPr>
+          <w:sz w:val="28"/>
+          <w:szCs w:val="28"/>
+        </w:rPr>
+        <w:t xml:space="preserve"> Because of missing or unknown data, the sample volume for the regression model was lower (N=20054).</w:t>
+      </w:r>
+    </w:p>
+    <w:p>
+      <w:pPr>
+        <w:spacing w:after="160" w:line="259" w:lineRule="auto"/>
+        <w:rPr>
+          <w:rFonts w:cstheme="minorHAnsi"/>
+          <w:color w:val="000000"/>
+          <w:sz w:val="28"/>
+          <w:szCs w:val="28"/>
+        </w:rPr>
+      </w:pPr>
+    </w:p>
+    <w:tbl>
+      <w:tblPr>
+        <w:tblStyle w:val="Tabelraster"/>
+        <w:tblW w:w="0" w:type="auto"/>
+        <w:jc w:val="center"/>
+        <w:tblLook w:val="04A0" w:firstRow="1" w:lastRow="0" w:firstColumn="1" w:lastColumn="0" w:noHBand="0" w:noVBand="1"/>
+      </w:tblPr>
+      <w:tblGrid>
+        <w:gridCol w:w="745"/>
+        <w:gridCol w:w="2720"/>
+        <w:gridCol w:w="2700"/>
+        <w:gridCol w:w="2348"/>
+        <w:gridCol w:w="1576"/>
+      </w:tblGrid>
+      <w:tr>
+        <w:trPr>
+          <w:jc w:val="center"/>
+        </w:trPr>
+        <w:tc>
+          <w:tcPr>
+            <w:tcW w:w="10044" w:type="dxa"/>
+            <w:gridSpan w:val="5"/>
+            <w:tcBorders>
+              <w:top w:val="nil"/>
+              <w:left w:val="nil"/>
+              <w:bottom w:val="single" w:sz="4" w:space="0" w:color="auto"/>
+              <w:right w:val="nil"/>
+            </w:tcBorders>
+          </w:tcPr>
+          <w:p>
+            <w:pPr>
+              <w:tabs>
+                <w:tab w:val="left" w:pos="916"/>
+                <w:tab w:val="left" w:pos="1832"/>
+                <w:tab w:val="left" w:pos="2748"/>
+                <w:tab w:val="left" w:pos="3664"/>
+                <w:tab w:val="left" w:pos="4580"/>
+                <w:tab w:val="left" w:pos="5496"/>
+                <w:tab w:val="left" w:pos="6412"/>
+                <w:tab w:val="left" w:pos="7328"/>
+                <w:tab w:val="left" w:pos="8244"/>
+                <w:tab w:val="left" w:pos="9160"/>
+                <w:tab w:val="left" w:pos="10076"/>
+                <w:tab w:val="left" w:pos="10992"/>
+                <w:tab w:val="left" w:pos="11908"/>
+                <w:tab w:val="left" w:pos="12824"/>
+                <w:tab w:val="left" w:pos="13740"/>
+                <w:tab w:val="left" w:pos="14656"/>
+              </w:tabs>
+              <w:rPr>
+                <w:rFonts w:cstheme="minorHAnsi"/>
+                <w:color w:val="000000"/>
+                <w:sz w:val="28"/>
+                <w:szCs w:val="28"/>
+              </w:rPr>
+            </w:pPr>
+            <w:r>
+              <w:rPr>
+                <w:rFonts w:cstheme="minorHAnsi"/>
+                <w:color w:val="000000"/>
+                <w:sz w:val="28"/>
+                <w:szCs w:val="28"/>
+                <w:u w:val="single"/>
+              </w:rPr>
+              <w:t>Table 1.</w:t>
+            </w:r>
+            <w:r>
+              <w:rPr>
+                <w:rFonts w:cstheme="minorHAnsi"/>
+                <w:color w:val="000000"/>
+                <w:sz w:val="28"/>
+                <w:szCs w:val="28"/>
+              </w:rPr>
+              <w:t xml:space="preserve"> The division of the research in two parts.</w:t>
+            </w:r>
+          </w:p>
+        </w:tc>
+      </w:tr>
+      <w:tr>
+        <w:trPr>
+          <w:jc w:val="center"/>
+        </w:trPr>
+        <w:tc>
+          <w:tcPr>
+            <w:tcW w:w="700" w:type="dxa"/>
+            <w:tcBorders>
+              <w:top w:val="single" w:sz="4" w:space="0" w:color="auto"/>
+            </w:tcBorders>
+          </w:tcPr>
+          <w:p>
+            <w:pPr>
+              <w:tabs>
+                <w:tab w:val="left" w:pos="916"/>
+                <w:tab w:val="left" w:pos="1832"/>
+                <w:tab w:val="left" w:pos="2748"/>
+                <w:tab w:val="left" w:pos="3664"/>
+                <w:tab w:val="left" w:pos="4580"/>
+                <w:tab w:val="left" w:pos="5496"/>
+                <w:tab w:val="left" w:pos="6412"/>
+                <w:tab w:val="left" w:pos="7328"/>
+                <w:tab w:val="left" w:pos="8244"/>
+                <w:tab w:val="left" w:pos="9160"/>
+                <w:tab w:val="left" w:pos="10076"/>
+                <w:tab w:val="left" w:pos="10992"/>
+                <w:tab w:val="left" w:pos="11908"/>
+                <w:tab w:val="left" w:pos="12824"/>
+                <w:tab w:val="left" w:pos="13740"/>
+                <w:tab w:val="left" w:pos="14656"/>
+              </w:tabs>
+              <w:rPr>
+                <w:rFonts w:cstheme="minorHAnsi"/>
+                <w:b/>
+                <w:color w:val="000000"/>
+                <w:sz w:val="28"/>
+                <w:szCs w:val="28"/>
+              </w:rPr>
+            </w:pPr>
+            <w:r>
+              <w:rPr>
+                <w:rFonts w:cstheme="minorHAnsi"/>
+                <w:b/>
+                <w:color w:val="000000"/>
+                <w:sz w:val="28"/>
+                <w:szCs w:val="28"/>
+              </w:rPr>
+              <w:t>Part</w:t>
+            </w:r>
+          </w:p>
+        </w:tc>
+        <w:tc>
+          <w:tcPr>
+            <w:tcW w:w="2720" w:type="dxa"/>
+            <w:tcBorders>
+              <w:top w:val="single" w:sz="4" w:space="0" w:color="auto"/>
+            </w:tcBorders>
+          </w:tcPr>
+          <w:p>
+            <w:pPr>
+              <w:tabs>
+                <w:tab w:val="left" w:pos="916"/>
+                <w:tab w:val="left" w:pos="1832"/>
+                <w:tab w:val="left" w:pos="2748"/>
+                <w:tab w:val="left" w:pos="3664"/>
+                <w:tab w:val="left" w:pos="4580"/>
+                <w:tab w:val="left" w:pos="5496"/>
+                <w:tab w:val="left" w:pos="6412"/>
+                <w:tab w:val="left" w:pos="7328"/>
+                <w:tab w:val="left" w:pos="8244"/>
+                <w:tab w:val="left" w:pos="9160"/>
+                <w:tab w:val="left" w:pos="10076"/>
+                <w:tab w:val="left" w:pos="10992"/>
+                <w:tab w:val="left" w:pos="11908"/>
+                <w:tab w:val="left" w:pos="12824"/>
+                <w:tab w:val="left" w:pos="13740"/>
+                <w:tab w:val="left" w:pos="14656"/>
+              </w:tabs>
+              <w:rPr>
+                <w:rFonts w:cstheme="minorHAnsi"/>
+                <w:b/>
+                <w:color w:val="000000"/>
+                <w:sz w:val="28"/>
+                <w:szCs w:val="28"/>
+              </w:rPr>
+            </w:pPr>
+            <w:r>
+              <w:rPr>
+                <w:rFonts w:cstheme="minorHAnsi"/>
+                <w:b/>
+                <w:color w:val="000000"/>
+                <w:sz w:val="28"/>
+                <w:szCs w:val="28"/>
+              </w:rPr>
+              <w:t>The goal</w:t>
+            </w:r>
+          </w:p>
+        </w:tc>
+        <w:tc>
+          <w:tcPr>
+            <w:tcW w:w="2700" w:type="dxa"/>
+            <w:tcBorders>
+              <w:top w:val="single" w:sz="4" w:space="0" w:color="auto"/>
+            </w:tcBorders>
+          </w:tcPr>
+          <w:p>
+            <w:pPr>
+              <w:tabs>
+                <w:tab w:val="left" w:pos="916"/>
+                <w:tab w:val="left" w:pos="1832"/>
+                <w:tab w:val="left" w:pos="2748"/>
+                <w:tab w:val="left" w:pos="3664"/>
+                <w:tab w:val="left" w:pos="4580"/>
+                <w:tab w:val="left" w:pos="5496"/>
+                <w:tab w:val="left" w:pos="6412"/>
+                <w:tab w:val="left" w:pos="7328"/>
+                <w:tab w:val="left" w:pos="8244"/>
+                <w:tab w:val="left" w:pos="9160"/>
+                <w:tab w:val="left" w:pos="10076"/>
+                <w:tab w:val="left" w:pos="10992"/>
+                <w:tab w:val="left" w:pos="11908"/>
+                <w:tab w:val="left" w:pos="12824"/>
+                <w:tab w:val="left" w:pos="13740"/>
+                <w:tab w:val="left" w:pos="14656"/>
+              </w:tabs>
+              <w:rPr>
+                <w:rFonts w:cstheme="minorHAnsi"/>
+                <w:b/>
+                <w:color w:val="000000"/>
+                <w:sz w:val="28"/>
+                <w:szCs w:val="28"/>
+              </w:rPr>
+            </w:pPr>
+            <w:r>
+              <w:rPr>
+                <w:rFonts w:cstheme="minorHAnsi"/>
+                <w:b/>
+                <w:color w:val="000000"/>
+                <w:sz w:val="28"/>
+                <w:szCs w:val="28"/>
+              </w:rPr>
+              <w:t>The response variable</w:t>
+            </w:r>
+          </w:p>
+        </w:tc>
+        <w:tc>
+          <w:tcPr>
+            <w:tcW w:w="2348" w:type="dxa"/>
+            <w:tcBorders>
+              <w:top w:val="single" w:sz="4" w:space="0" w:color="auto"/>
+            </w:tcBorders>
+          </w:tcPr>
+          <w:p>
+            <w:pPr>
+              <w:tabs>
+                <w:tab w:val="left" w:pos="916"/>
+                <w:tab w:val="left" w:pos="1832"/>
+                <w:tab w:val="left" w:pos="2748"/>
+                <w:tab w:val="left" w:pos="3664"/>
+                <w:tab w:val="left" w:pos="4580"/>
+                <w:tab w:val="left" w:pos="5496"/>
+                <w:tab w:val="left" w:pos="6412"/>
+                <w:tab w:val="left" w:pos="7328"/>
+                <w:tab w:val="left" w:pos="8244"/>
+                <w:tab w:val="left" w:pos="9160"/>
+                <w:tab w:val="left" w:pos="10076"/>
+                <w:tab w:val="left" w:pos="10992"/>
+                <w:tab w:val="left" w:pos="11908"/>
+                <w:tab w:val="left" w:pos="12824"/>
+                <w:tab w:val="left" w:pos="13740"/>
+                <w:tab w:val="left" w:pos="14656"/>
+              </w:tabs>
+              <w:rPr>
+                <w:rFonts w:cstheme="minorHAnsi"/>
+                <w:b/>
+                <w:color w:val="000000"/>
+                <w:sz w:val="28"/>
+                <w:szCs w:val="28"/>
+              </w:rPr>
+            </w:pPr>
+            <w:r>
+              <w:rPr>
+                <w:rFonts w:cstheme="minorHAnsi"/>
+                <w:b/>
+                <w:color w:val="000000"/>
+                <w:sz w:val="28"/>
+                <w:szCs w:val="28"/>
+              </w:rPr>
+              <w:t>D</w:t>
+            </w:r>
+            <w:r>
+              <w:rPr>
+                <w:rFonts w:cstheme="minorHAnsi"/>
+                <w:b/>
+                <w:color w:val="000000"/>
+                <w:sz w:val="28"/>
+                <w:szCs w:val="28"/>
+              </w:rPr>
+              <w:t>ata management</w:t>
+            </w:r>
+          </w:p>
+        </w:tc>
+        <w:tc>
+          <w:tcPr>
+            <w:tcW w:w="1576" w:type="dxa"/>
+            <w:tcBorders>
+              <w:top w:val="single" w:sz="4" w:space="0" w:color="auto"/>
+            </w:tcBorders>
+          </w:tcPr>
+          <w:p>
+            <w:pPr>
+              <w:tabs>
+                <w:tab w:val="left" w:pos="916"/>
+                <w:tab w:val="left" w:pos="1832"/>
+                <w:tab w:val="left" w:pos="2748"/>
+                <w:tab w:val="left" w:pos="3664"/>
+                <w:tab w:val="left" w:pos="4580"/>
+                <w:tab w:val="left" w:pos="5496"/>
+                <w:tab w:val="left" w:pos="6412"/>
+                <w:tab w:val="left" w:pos="7328"/>
+                <w:tab w:val="left" w:pos="8244"/>
+                <w:tab w:val="left" w:pos="9160"/>
+                <w:tab w:val="left" w:pos="10076"/>
+                <w:tab w:val="left" w:pos="10992"/>
+                <w:tab w:val="left" w:pos="11908"/>
+                <w:tab w:val="left" w:pos="12824"/>
+                <w:tab w:val="left" w:pos="13740"/>
+                <w:tab w:val="left" w:pos="14656"/>
+              </w:tabs>
+              <w:rPr>
+                <w:rFonts w:cstheme="minorHAnsi"/>
+                <w:b/>
+                <w:color w:val="000000"/>
+                <w:sz w:val="28"/>
+                <w:szCs w:val="28"/>
+              </w:rPr>
+            </w:pPr>
+            <w:r>
+              <w:rPr>
+                <w:rFonts w:cstheme="minorHAnsi"/>
+                <w:b/>
+                <w:color w:val="000000"/>
+                <w:sz w:val="28"/>
+                <w:szCs w:val="28"/>
+              </w:rPr>
+              <w:t>S</w:t>
+            </w:r>
+            <w:r>
+              <w:rPr>
+                <w:rFonts w:cstheme="minorHAnsi"/>
+                <w:b/>
+                <w:color w:val="000000"/>
+                <w:sz w:val="28"/>
+                <w:szCs w:val="28"/>
+              </w:rPr>
+              <w:t>ample volume</w:t>
+            </w:r>
+          </w:p>
+        </w:tc>
+      </w:tr>
+      <w:tr>
+        <w:trPr>
+          <w:jc w:val="center"/>
+        </w:trPr>
+        <w:tc>
+          <w:tcPr>
+            <w:tcW w:w="700" w:type="dxa"/>
+          </w:tcPr>
+          <w:p>
+            <w:pPr>
+              <w:tabs>
+                <w:tab w:val="left" w:pos="916"/>
+                <w:tab w:val="left" w:pos="1832"/>
+                <w:tab w:val="left" w:pos="2748"/>
+                <w:tab w:val="left" w:pos="3664"/>
+                <w:tab w:val="left" w:pos="4580"/>
+                <w:tab w:val="left" w:pos="5496"/>
+                <w:tab w:val="left" w:pos="6412"/>
+                <w:tab w:val="left" w:pos="7328"/>
+                <w:tab w:val="left" w:pos="8244"/>
+                <w:tab w:val="left" w:pos="9160"/>
+                <w:tab w:val="left" w:pos="10076"/>
+                <w:tab w:val="left" w:pos="10992"/>
+                <w:tab w:val="left" w:pos="11908"/>
+                <w:tab w:val="left" w:pos="12824"/>
+                <w:tab w:val="left" w:pos="13740"/>
+                <w:tab w:val="left" w:pos="14656"/>
+              </w:tabs>
+              <w:jc w:val="both"/>
+              <w:rPr>
+                <w:rFonts w:cstheme="minorHAnsi"/>
+                <w:b/>
+                <w:color w:val="000000"/>
+                <w:sz w:val="28"/>
+                <w:szCs w:val="28"/>
+              </w:rPr>
+            </w:pPr>
+            <w:r>
+              <w:rPr>
+                <w:rFonts w:cstheme="minorHAnsi"/>
+                <w:b/>
+                <w:color w:val="000000"/>
+                <w:sz w:val="28"/>
+                <w:szCs w:val="28"/>
+              </w:rPr>
+              <w:t>I</w:t>
+            </w:r>
+          </w:p>
+        </w:tc>
+        <w:tc>
+          <w:tcPr>
+            <w:tcW w:w="2720" w:type="dxa"/>
+          </w:tcPr>
+          <w:p>
+            <w:pPr>
+              <w:tabs>
+                <w:tab w:val="left" w:pos="916"/>
+                <w:tab w:val="left" w:pos="1832"/>
+                <w:tab w:val="left" w:pos="2748"/>
+                <w:tab w:val="left" w:pos="3664"/>
+                <w:tab w:val="left" w:pos="4580"/>
+                <w:tab w:val="left" w:pos="5496"/>
+                <w:tab w:val="left" w:pos="6412"/>
+                <w:tab w:val="left" w:pos="7328"/>
+                <w:tab w:val="left" w:pos="8244"/>
+                <w:tab w:val="left" w:pos="9160"/>
+                <w:tab w:val="left" w:pos="10076"/>
+                <w:tab w:val="left" w:pos="10992"/>
+                <w:tab w:val="left" w:pos="11908"/>
+                <w:tab w:val="left" w:pos="12824"/>
+                <w:tab w:val="left" w:pos="13740"/>
+                <w:tab w:val="left" w:pos="14656"/>
+              </w:tabs>
+              <w:jc w:val="both"/>
+              <w:rPr>
+                <w:rFonts w:cstheme="minorHAnsi"/>
+                <w:color w:val="000000"/>
+                <w:sz w:val="28"/>
+                <w:szCs w:val="28"/>
+              </w:rPr>
+            </w:pPr>
+            <w:r>
+              <w:rPr>
+                <w:rFonts w:cstheme="minorHAnsi"/>
+                <w:color w:val="000000"/>
+                <w:sz w:val="28"/>
+                <w:szCs w:val="28"/>
+              </w:rPr>
+              <w:t xml:space="preserve">Find out which variables can be associated with </w:t>
+            </w:r>
+            <w:r>
+              <w:rPr>
+                <w:rFonts w:cstheme="minorHAnsi"/>
+                <w:color w:val="000000"/>
+                <w:sz w:val="28"/>
+                <w:szCs w:val="28"/>
+                <w:u w:val="single"/>
+              </w:rPr>
+              <w:t>the fact</w:t>
+            </w:r>
+            <w:r>
+              <w:rPr>
+                <w:rFonts w:cstheme="minorHAnsi"/>
+                <w:color w:val="000000"/>
+                <w:sz w:val="28"/>
+                <w:szCs w:val="28"/>
+              </w:rPr>
+              <w:t xml:space="preserve"> that property was damaged.</w:t>
+            </w:r>
+          </w:p>
+        </w:tc>
+        <w:tc>
+          <w:tcPr>
+            <w:tcW w:w="2700" w:type="dxa"/>
+          </w:tcPr>
+          <w:p>
+            <w:pPr>
+              <w:tabs>
+                <w:tab w:val="left" w:pos="916"/>
+                <w:tab w:val="left" w:pos="1832"/>
+                <w:tab w:val="left" w:pos="2748"/>
+                <w:tab w:val="left" w:pos="3664"/>
+                <w:tab w:val="left" w:pos="4580"/>
+                <w:tab w:val="left" w:pos="5496"/>
+                <w:tab w:val="left" w:pos="6412"/>
+                <w:tab w:val="left" w:pos="7328"/>
+                <w:tab w:val="left" w:pos="8244"/>
+                <w:tab w:val="left" w:pos="9160"/>
+                <w:tab w:val="left" w:pos="10076"/>
+                <w:tab w:val="left" w:pos="10992"/>
+                <w:tab w:val="left" w:pos="11908"/>
+                <w:tab w:val="left" w:pos="12824"/>
+                <w:tab w:val="left" w:pos="13740"/>
+                <w:tab w:val="left" w:pos="14656"/>
+              </w:tabs>
+              <w:jc w:val="both"/>
+              <w:rPr>
+                <w:rFonts w:cstheme="minorHAnsi"/>
+                <w:color w:val="000000"/>
+                <w:sz w:val="28"/>
+                <w:szCs w:val="28"/>
+                <w:u w:val="single"/>
+              </w:rPr>
+            </w:pPr>
+            <w:r>
+              <w:rPr>
+                <w:rFonts w:cstheme="minorHAnsi"/>
+                <w:color w:val="000000"/>
+                <w:sz w:val="28"/>
+                <w:szCs w:val="28"/>
+                <w:u w:val="single"/>
+              </w:rPr>
+              <w:t>Categorical variable.</w:t>
+            </w:r>
+          </w:p>
+          <w:p>
+            <w:pPr>
+              <w:tabs>
+                <w:tab w:val="left" w:pos="916"/>
+                <w:tab w:val="left" w:pos="1832"/>
+                <w:tab w:val="left" w:pos="2748"/>
+                <w:tab w:val="left" w:pos="3664"/>
+                <w:tab w:val="left" w:pos="4580"/>
+                <w:tab w:val="left" w:pos="5496"/>
+                <w:tab w:val="left" w:pos="6412"/>
+                <w:tab w:val="left" w:pos="7328"/>
+                <w:tab w:val="left" w:pos="8244"/>
+                <w:tab w:val="left" w:pos="9160"/>
+                <w:tab w:val="left" w:pos="10076"/>
+                <w:tab w:val="left" w:pos="10992"/>
+                <w:tab w:val="left" w:pos="11908"/>
+                <w:tab w:val="left" w:pos="12824"/>
+                <w:tab w:val="left" w:pos="13740"/>
+                <w:tab w:val="left" w:pos="14656"/>
+              </w:tabs>
+              <w:jc w:val="both"/>
+              <w:rPr>
+                <w:rFonts w:cstheme="minorHAnsi"/>
+                <w:color w:val="000000"/>
+                <w:sz w:val="28"/>
+                <w:szCs w:val="28"/>
+              </w:rPr>
+            </w:pPr>
+            <w:r>
+              <w:rPr>
+                <w:rFonts w:cstheme="minorHAnsi"/>
+                <w:b/>
+                <w:color w:val="000000"/>
+                <w:sz w:val="28"/>
+                <w:szCs w:val="28"/>
+              </w:rPr>
+              <w:t>1</w:t>
+            </w:r>
+            <w:r>
+              <w:rPr>
+                <w:rFonts w:cstheme="minorHAnsi"/>
+                <w:color w:val="000000"/>
+                <w:sz w:val="28"/>
+                <w:szCs w:val="28"/>
+              </w:rPr>
+              <w:t xml:space="preserve"> – if the property was damaged</w:t>
+            </w:r>
+          </w:p>
+          <w:p>
+            <w:pPr>
+              <w:tabs>
+                <w:tab w:val="left" w:pos="916"/>
+                <w:tab w:val="left" w:pos="1832"/>
+                <w:tab w:val="left" w:pos="2748"/>
+                <w:tab w:val="left" w:pos="3664"/>
+                <w:tab w:val="left" w:pos="4580"/>
+                <w:tab w:val="left" w:pos="5496"/>
+                <w:tab w:val="left" w:pos="6412"/>
+                <w:tab w:val="left" w:pos="7328"/>
+                <w:tab w:val="left" w:pos="8244"/>
+                <w:tab w:val="left" w:pos="9160"/>
+                <w:tab w:val="left" w:pos="10076"/>
+                <w:tab w:val="left" w:pos="10992"/>
+                <w:tab w:val="left" w:pos="11908"/>
+                <w:tab w:val="left" w:pos="12824"/>
+                <w:tab w:val="left" w:pos="13740"/>
+                <w:tab w:val="left" w:pos="14656"/>
+              </w:tabs>
+              <w:jc w:val="both"/>
+              <w:rPr>
+                <w:rFonts w:cstheme="minorHAnsi"/>
+                <w:color w:val="000000"/>
+                <w:sz w:val="28"/>
+                <w:szCs w:val="28"/>
+              </w:rPr>
+            </w:pPr>
+            <w:r>
+              <w:rPr>
+                <w:rFonts w:cstheme="minorHAnsi"/>
+                <w:b/>
+                <w:color w:val="000000"/>
+                <w:sz w:val="28"/>
+                <w:szCs w:val="28"/>
+              </w:rPr>
+              <w:t>0</w:t>
+            </w:r>
+            <w:r>
+              <w:rPr>
+                <w:rFonts w:cstheme="minorHAnsi"/>
+                <w:color w:val="000000"/>
+                <w:sz w:val="28"/>
+                <w:szCs w:val="28"/>
+              </w:rPr>
+              <w:t xml:space="preserve"> – if the property was not damaged.</w:t>
+            </w:r>
+          </w:p>
+        </w:tc>
+        <w:tc>
+          <w:tcPr>
+            <w:tcW w:w="2348" w:type="dxa"/>
+          </w:tcPr>
+          <w:p>
+            <w:pPr>
+              <w:tabs>
+                <w:tab w:val="left" w:pos="916"/>
+                <w:tab w:val="left" w:pos="1832"/>
+                <w:tab w:val="left" w:pos="2748"/>
+                <w:tab w:val="left" w:pos="3664"/>
+                <w:tab w:val="left" w:pos="4580"/>
+                <w:tab w:val="left" w:pos="5496"/>
+                <w:tab w:val="left" w:pos="6412"/>
+                <w:tab w:val="left" w:pos="7328"/>
+                <w:tab w:val="left" w:pos="8244"/>
+                <w:tab w:val="left" w:pos="9160"/>
+                <w:tab w:val="left" w:pos="10076"/>
+                <w:tab w:val="left" w:pos="10992"/>
+                <w:tab w:val="left" w:pos="11908"/>
+                <w:tab w:val="left" w:pos="12824"/>
+                <w:tab w:val="left" w:pos="13740"/>
+                <w:tab w:val="left" w:pos="14656"/>
+              </w:tabs>
+              <w:jc w:val="both"/>
+              <w:rPr>
+                <w:rFonts w:cstheme="minorHAnsi"/>
+                <w:color w:val="000000"/>
+                <w:sz w:val="28"/>
+                <w:szCs w:val="28"/>
+              </w:rPr>
+            </w:pPr>
+            <w:r>
+              <w:rPr>
+                <w:rFonts w:cstheme="minorHAnsi"/>
+                <w:color w:val="000000"/>
+                <w:sz w:val="28"/>
+                <w:szCs w:val="28"/>
+              </w:rPr>
+              <w:t>All observations where the amount of property damage was more or equal to zero.</w:t>
+            </w:r>
+          </w:p>
+        </w:tc>
+        <w:tc>
+          <w:tcPr>
+            <w:tcW w:w="1576" w:type="dxa"/>
+          </w:tcPr>
+          <w:p>
+            <w:pPr>
+              <w:tabs>
+                <w:tab w:val="left" w:pos="916"/>
+                <w:tab w:val="left" w:pos="1832"/>
+                <w:tab w:val="left" w:pos="2748"/>
+                <w:tab w:val="left" w:pos="3664"/>
+                <w:tab w:val="left" w:pos="4580"/>
+                <w:tab w:val="left" w:pos="5496"/>
+                <w:tab w:val="left" w:pos="6412"/>
+                <w:tab w:val="left" w:pos="7328"/>
+                <w:tab w:val="left" w:pos="8244"/>
+                <w:tab w:val="left" w:pos="9160"/>
+                <w:tab w:val="left" w:pos="10076"/>
+                <w:tab w:val="left" w:pos="10992"/>
+                <w:tab w:val="left" w:pos="11908"/>
+                <w:tab w:val="left" w:pos="12824"/>
+                <w:tab w:val="left" w:pos="13740"/>
+                <w:tab w:val="left" w:pos="14656"/>
+              </w:tabs>
+              <w:jc w:val="both"/>
+              <w:rPr>
+                <w:rFonts w:cstheme="minorHAnsi"/>
+                <w:color w:val="000000"/>
+                <w:sz w:val="28"/>
+                <w:szCs w:val="28"/>
+              </w:rPr>
+            </w:pPr>
+            <w:r>
+              <w:rPr>
+                <w:rFonts w:cstheme="minorHAnsi"/>
+                <w:color w:val="000000"/>
+                <w:sz w:val="28"/>
+                <w:szCs w:val="28"/>
+              </w:rPr>
+              <w:t>N=</w:t>
+            </w:r>
+            <w:r>
+              <w:t xml:space="preserve"> </w:t>
+            </w:r>
+            <w:r>
+              <w:rPr>
+                <w:rFonts w:cstheme="minorHAnsi"/>
+                <w:color w:val="000000"/>
+                <w:sz w:val="28"/>
+                <w:szCs w:val="28"/>
+              </w:rPr>
+              <w:t>138550</w:t>
+            </w:r>
+          </w:p>
+        </w:tc>
+      </w:tr>
+      <w:tr>
+        <w:trPr>
+          <w:jc w:val="center"/>
+        </w:trPr>
+        <w:tc>
+          <w:tcPr>
+            <w:tcW w:w="700" w:type="dxa"/>
+          </w:tcPr>
+          <w:p>
+            <w:pPr>
+              <w:tabs>
+                <w:tab w:val="left" w:pos="916"/>
+                <w:tab w:val="left" w:pos="1832"/>
+                <w:tab w:val="left" w:pos="2748"/>
+                <w:tab w:val="left" w:pos="3664"/>
+                <w:tab w:val="left" w:pos="4580"/>
+                <w:tab w:val="left" w:pos="5496"/>
+                <w:tab w:val="left" w:pos="6412"/>
+                <w:tab w:val="left" w:pos="7328"/>
+                <w:tab w:val="left" w:pos="8244"/>
+                <w:tab w:val="left" w:pos="9160"/>
+                <w:tab w:val="left" w:pos="10076"/>
+                <w:tab w:val="left" w:pos="10992"/>
+                <w:tab w:val="left" w:pos="11908"/>
+                <w:tab w:val="left" w:pos="12824"/>
+                <w:tab w:val="left" w:pos="13740"/>
+                <w:tab w:val="left" w:pos="14656"/>
+              </w:tabs>
+              <w:jc w:val="both"/>
+              <w:rPr>
+                <w:rFonts w:cstheme="minorHAnsi"/>
+                <w:b/>
+                <w:color w:val="000000"/>
+                <w:sz w:val="28"/>
+                <w:szCs w:val="28"/>
+              </w:rPr>
+            </w:pPr>
+            <w:r>
+              <w:rPr>
+                <w:rFonts w:cstheme="minorHAnsi"/>
+                <w:b/>
+                <w:color w:val="000000"/>
+                <w:sz w:val="28"/>
+                <w:szCs w:val="28"/>
+              </w:rPr>
+              <w:t>II</w:t>
+            </w:r>
+          </w:p>
+        </w:tc>
+        <w:tc>
+          <w:tcPr>
+            <w:tcW w:w="2720" w:type="dxa"/>
+          </w:tcPr>
+          <w:p>
+            <w:pPr>
+              <w:tabs>
+                <w:tab w:val="left" w:pos="916"/>
+                <w:tab w:val="left" w:pos="1832"/>
+                <w:tab w:val="left" w:pos="2748"/>
+                <w:tab w:val="left" w:pos="3664"/>
+                <w:tab w:val="left" w:pos="4580"/>
+                <w:tab w:val="left" w:pos="5496"/>
+                <w:tab w:val="left" w:pos="6412"/>
+                <w:tab w:val="left" w:pos="7328"/>
+                <w:tab w:val="left" w:pos="8244"/>
+                <w:tab w:val="left" w:pos="9160"/>
+                <w:tab w:val="left" w:pos="10076"/>
+                <w:tab w:val="left" w:pos="10992"/>
+                <w:tab w:val="left" w:pos="11908"/>
+                <w:tab w:val="left" w:pos="12824"/>
+                <w:tab w:val="left" w:pos="13740"/>
+                <w:tab w:val="left" w:pos="14656"/>
+              </w:tabs>
+              <w:jc w:val="both"/>
+              <w:rPr>
+                <w:rFonts w:cstheme="minorHAnsi"/>
+                <w:color w:val="000000"/>
+                <w:sz w:val="28"/>
+                <w:szCs w:val="28"/>
+              </w:rPr>
+            </w:pPr>
+            <w:r>
+              <w:rPr>
+                <w:rFonts w:cstheme="minorHAnsi"/>
+                <w:color w:val="000000"/>
+                <w:sz w:val="28"/>
+                <w:szCs w:val="28"/>
+              </w:rPr>
+              <w:t xml:space="preserve">Find out with which variables </w:t>
+            </w:r>
+            <w:r>
+              <w:rPr>
+                <w:rFonts w:cstheme="minorHAnsi"/>
+                <w:color w:val="000000"/>
+                <w:sz w:val="28"/>
+                <w:szCs w:val="28"/>
+                <w:u w:val="single"/>
+              </w:rPr>
+              <w:t>the amount of property damage</w:t>
+            </w:r>
+            <w:r>
+              <w:rPr>
+                <w:rFonts w:cstheme="minorHAnsi"/>
+                <w:color w:val="000000"/>
+                <w:sz w:val="28"/>
+                <w:szCs w:val="28"/>
+              </w:rPr>
+              <w:t xml:space="preserve"> can be associated.</w:t>
+            </w:r>
+          </w:p>
+        </w:tc>
+        <w:tc>
+          <w:tcPr>
+            <w:tcW w:w="2700" w:type="dxa"/>
+          </w:tcPr>
+          <w:p>
+            <w:pPr>
+              <w:tabs>
+                <w:tab w:val="left" w:pos="916"/>
+                <w:tab w:val="left" w:pos="1832"/>
+                <w:tab w:val="left" w:pos="2748"/>
+                <w:tab w:val="left" w:pos="3664"/>
+                <w:tab w:val="left" w:pos="4580"/>
+                <w:tab w:val="left" w:pos="5496"/>
+                <w:tab w:val="left" w:pos="6412"/>
+                <w:tab w:val="left" w:pos="7328"/>
+                <w:tab w:val="left" w:pos="8244"/>
+                <w:tab w:val="left" w:pos="9160"/>
+                <w:tab w:val="left" w:pos="10076"/>
+                <w:tab w:val="left" w:pos="10992"/>
+                <w:tab w:val="left" w:pos="11908"/>
+                <w:tab w:val="left" w:pos="12824"/>
+                <w:tab w:val="left" w:pos="13740"/>
+                <w:tab w:val="left" w:pos="14656"/>
+              </w:tabs>
+              <w:jc w:val="both"/>
+              <w:rPr>
+                <w:rFonts w:cstheme="minorHAnsi"/>
+                <w:color w:val="000000"/>
+                <w:sz w:val="28"/>
+                <w:szCs w:val="28"/>
+                <w:u w:val="single"/>
+              </w:rPr>
+            </w:pPr>
+            <w:r>
+              <w:rPr>
+                <w:rFonts w:cstheme="minorHAnsi"/>
+                <w:color w:val="000000"/>
+                <w:sz w:val="28"/>
+                <w:szCs w:val="28"/>
+                <w:u w:val="single"/>
+              </w:rPr>
+              <w:t>Quantitative variable.</w:t>
+            </w:r>
+          </w:p>
+          <w:p>
+            <w:pPr>
+              <w:tabs>
+                <w:tab w:val="left" w:pos="916"/>
+                <w:tab w:val="left" w:pos="1832"/>
+                <w:tab w:val="left" w:pos="2748"/>
+                <w:tab w:val="left" w:pos="3664"/>
+                <w:tab w:val="left" w:pos="4580"/>
+                <w:tab w:val="left" w:pos="5496"/>
+                <w:tab w:val="left" w:pos="6412"/>
+                <w:tab w:val="left" w:pos="7328"/>
+                <w:tab w:val="left" w:pos="8244"/>
+                <w:tab w:val="left" w:pos="9160"/>
+                <w:tab w:val="left" w:pos="10076"/>
+                <w:tab w:val="left" w:pos="10992"/>
+                <w:tab w:val="left" w:pos="11908"/>
+                <w:tab w:val="left" w:pos="12824"/>
+                <w:tab w:val="left" w:pos="13740"/>
+                <w:tab w:val="left" w:pos="14656"/>
+              </w:tabs>
+              <w:jc w:val="both"/>
+              <w:rPr>
+                <w:rFonts w:cstheme="minorHAnsi"/>
+                <w:color w:val="000000"/>
+                <w:sz w:val="28"/>
+                <w:szCs w:val="28"/>
+              </w:rPr>
+            </w:pPr>
+            <w:r>
+              <w:rPr>
+                <w:rFonts w:cstheme="minorHAnsi"/>
+                <w:color w:val="000000"/>
+                <w:sz w:val="28"/>
+                <w:szCs w:val="28"/>
+              </w:rPr>
+              <w:t>The logarithm of the property damage with base 10</w:t>
+            </w:r>
+          </w:p>
+          <w:p>
+            <w:pPr>
+              <w:tabs>
+                <w:tab w:val="left" w:pos="916"/>
+                <w:tab w:val="left" w:pos="1832"/>
+                <w:tab w:val="left" w:pos="2748"/>
+                <w:tab w:val="left" w:pos="3664"/>
+                <w:tab w:val="left" w:pos="4580"/>
+                <w:tab w:val="left" w:pos="5496"/>
+                <w:tab w:val="left" w:pos="6412"/>
+                <w:tab w:val="left" w:pos="7328"/>
+                <w:tab w:val="left" w:pos="8244"/>
+                <w:tab w:val="left" w:pos="9160"/>
+                <w:tab w:val="left" w:pos="10076"/>
+                <w:tab w:val="left" w:pos="10992"/>
+                <w:tab w:val="left" w:pos="11908"/>
+                <w:tab w:val="left" w:pos="12824"/>
+                <w:tab w:val="left" w:pos="13740"/>
+                <w:tab w:val="left" w:pos="14656"/>
+              </w:tabs>
+              <w:jc w:val="both"/>
+              <w:rPr>
+                <w:rFonts w:cstheme="minorHAnsi"/>
+                <w:color w:val="000000"/>
+                <w:sz w:val="28"/>
+                <w:szCs w:val="28"/>
+              </w:rPr>
+            </w:pPr>
+            <w:r>
+              <w:rPr>
+                <w:rFonts w:cstheme="minorHAnsi"/>
+                <w:color w:val="000000"/>
+                <w:sz w:val="28"/>
+                <w:szCs w:val="28"/>
+              </w:rPr>
+              <w:t>(more details in measures)</w:t>
+            </w:r>
+          </w:p>
+        </w:tc>
+        <w:tc>
+          <w:tcPr>
+            <w:tcW w:w="2348" w:type="dxa"/>
+          </w:tcPr>
+          <w:p>
+            <w:pPr>
+              <w:tabs>
+                <w:tab w:val="left" w:pos="916"/>
+                <w:tab w:val="left" w:pos="1832"/>
+                <w:tab w:val="left" w:pos="2748"/>
+                <w:tab w:val="left" w:pos="3664"/>
+                <w:tab w:val="left" w:pos="4580"/>
+                <w:tab w:val="left" w:pos="5496"/>
+                <w:tab w:val="left" w:pos="6412"/>
+                <w:tab w:val="left" w:pos="7328"/>
+                <w:tab w:val="left" w:pos="8244"/>
+                <w:tab w:val="left" w:pos="9160"/>
+                <w:tab w:val="left" w:pos="10076"/>
+                <w:tab w:val="left" w:pos="10992"/>
+                <w:tab w:val="left" w:pos="11908"/>
+                <w:tab w:val="left" w:pos="12824"/>
+                <w:tab w:val="left" w:pos="13740"/>
+                <w:tab w:val="left" w:pos="14656"/>
+              </w:tabs>
+              <w:jc w:val="both"/>
+              <w:rPr>
+                <w:rFonts w:cstheme="minorHAnsi"/>
+                <w:color w:val="000000"/>
+                <w:sz w:val="28"/>
+                <w:szCs w:val="28"/>
+              </w:rPr>
+            </w:pPr>
+            <w:r>
+              <w:rPr>
+                <w:rFonts w:cstheme="minorHAnsi"/>
+                <w:color w:val="000000"/>
+                <w:sz w:val="28"/>
+                <w:szCs w:val="28"/>
+              </w:rPr>
+              <w:t>Only observations where the property damage was higher than zero.</w:t>
+            </w:r>
+          </w:p>
+        </w:tc>
+        <w:tc>
+          <w:tcPr>
+            <w:tcW w:w="1576" w:type="dxa"/>
+          </w:tcPr>
+          <w:p>
+            <w:pPr>
+              <w:tabs>
+                <w:tab w:val="left" w:pos="916"/>
+                <w:tab w:val="left" w:pos="1832"/>
+                <w:tab w:val="left" w:pos="2748"/>
+                <w:tab w:val="left" w:pos="3664"/>
+                <w:tab w:val="left" w:pos="4580"/>
+                <w:tab w:val="left" w:pos="5496"/>
+                <w:tab w:val="left" w:pos="6412"/>
+                <w:tab w:val="left" w:pos="7328"/>
+                <w:tab w:val="left" w:pos="8244"/>
+                <w:tab w:val="left" w:pos="9160"/>
+                <w:tab w:val="left" w:pos="10076"/>
+                <w:tab w:val="left" w:pos="10992"/>
+                <w:tab w:val="left" w:pos="11908"/>
+                <w:tab w:val="left" w:pos="12824"/>
+                <w:tab w:val="left" w:pos="13740"/>
+                <w:tab w:val="left" w:pos="14656"/>
+              </w:tabs>
+              <w:jc w:val="both"/>
+              <w:rPr>
+                <w:rFonts w:cstheme="minorHAnsi"/>
+                <w:color w:val="000000"/>
+                <w:sz w:val="28"/>
+                <w:szCs w:val="28"/>
+              </w:rPr>
+            </w:pPr>
+            <w:r>
+              <w:rPr>
+                <w:rFonts w:cstheme="minorHAnsi"/>
+                <w:color w:val="000000"/>
+                <w:sz w:val="28"/>
+                <w:szCs w:val="28"/>
+              </w:rPr>
+              <w:t>N= 37033</w:t>
+            </w:r>
+          </w:p>
+        </w:tc>
+      </w:tr>
+    </w:tbl>
+    <w:p>
+      <w:pPr>
+        <w:shd w:val="clear" w:color="auto" w:fill="FFFFFF"/>
+        <w:tabs>
+          <w:tab w:val="left" w:pos="916"/>
+          <w:tab w:val="left" w:pos="1832"/>
+          <w:tab w:val="left" w:pos="2748"/>
+          <w:tab w:val="left" w:pos="3664"/>
+          <w:tab w:val="left" w:pos="4580"/>
+          <w:tab w:val="left" w:pos="5496"/>
+          <w:tab w:val="left" w:pos="6412"/>
+          <w:tab w:val="left" w:pos="7328"/>
+          <w:tab w:val="left" w:pos="8244"/>
+          <w:tab w:val="left" w:pos="9160"/>
+          <w:tab w:val="left" w:pos="10076"/>
+          <w:tab w:val="left" w:pos="10992"/>
+          <w:tab w:val="left" w:pos="11908"/>
+          <w:tab w:val="left" w:pos="12824"/>
+          <w:tab w:val="left" w:pos="13740"/>
+          <w:tab w:val="left" w:pos="14656"/>
+        </w:tabs>
+        <w:jc w:val="both"/>
+        <w:rPr>
+          <w:rFonts w:cstheme="minorHAnsi"/>
+          <w:color w:val="000000"/>
+          <w:sz w:val="28"/>
+          <w:szCs w:val="28"/>
+        </w:rPr>
+      </w:pPr>
+    </w:p>
+    <w:p>
+      <w:pPr>
+        <w:shd w:val="clear" w:color="auto" w:fill="FFFFFF"/>
+        <w:tabs>
+          <w:tab w:val="left" w:pos="916"/>
+          <w:tab w:val="left" w:pos="1832"/>
+          <w:tab w:val="left" w:pos="2748"/>
+          <w:tab w:val="left" w:pos="3664"/>
+          <w:tab w:val="left" w:pos="4580"/>
+          <w:tab w:val="left" w:pos="5496"/>
+          <w:tab w:val="left" w:pos="6412"/>
+          <w:tab w:val="left" w:pos="7328"/>
+          <w:tab w:val="left" w:pos="8244"/>
+          <w:tab w:val="left" w:pos="9160"/>
+          <w:tab w:val="left" w:pos="10076"/>
+          <w:tab w:val="left" w:pos="10992"/>
+          <w:tab w:val="left" w:pos="11908"/>
+          <w:tab w:val="left" w:pos="12824"/>
+          <w:tab w:val="left" w:pos="13740"/>
+          <w:tab w:val="left" w:pos="14656"/>
+        </w:tabs>
+        <w:jc w:val="both"/>
+        <w:rPr>
+          <w:rFonts w:cstheme="minorHAnsi"/>
+          <w:color w:val="000000"/>
+          <w:sz w:val="28"/>
+          <w:szCs w:val="28"/>
+        </w:rPr>
+      </w:pPr>
+    </w:p>
+    <w:p>
+      <w:pPr>
+        <w:shd w:val="clear" w:color="auto" w:fill="FFFFFF"/>
+        <w:tabs>
+          <w:tab w:val="left" w:pos="916"/>
+          <w:tab w:val="left" w:pos="1832"/>
+          <w:tab w:val="left" w:pos="2748"/>
+          <w:tab w:val="left" w:pos="3664"/>
+          <w:tab w:val="left" w:pos="4580"/>
+          <w:tab w:val="left" w:pos="5496"/>
+          <w:tab w:val="left" w:pos="6412"/>
+          <w:tab w:val="left" w:pos="7328"/>
+          <w:tab w:val="left" w:pos="8244"/>
+          <w:tab w:val="left" w:pos="9160"/>
+          <w:tab w:val="left" w:pos="10076"/>
+          <w:tab w:val="left" w:pos="10992"/>
+          <w:tab w:val="left" w:pos="11908"/>
+          <w:tab w:val="left" w:pos="12824"/>
+          <w:tab w:val="left" w:pos="13740"/>
+          <w:tab w:val="left" w:pos="14656"/>
+        </w:tabs>
+        <w:jc w:val="center"/>
+        <w:rPr>
+          <w:rFonts w:cstheme="minorHAnsi"/>
+          <w:b/>
+          <w:color w:val="000000"/>
+          <w:sz w:val="28"/>
+          <w:szCs w:val="28"/>
+        </w:rPr>
+      </w:pPr>
+      <w:r>
+        <w:rPr>
+          <w:rFonts w:cstheme="minorHAnsi"/>
+          <w:b/>
+          <w:color w:val="000000"/>
+          <w:sz w:val="28"/>
+          <w:szCs w:val="28"/>
+        </w:rPr>
+        <w:t>Measures</w:t>
+      </w:r>
+    </w:p>
+    <w:p>
+      <w:pPr>
+        <w:shd w:val="clear" w:color="auto" w:fill="FFFFFF"/>
+        <w:tabs>
+          <w:tab w:val="left" w:pos="916"/>
+          <w:tab w:val="left" w:pos="1832"/>
+          <w:tab w:val="left" w:pos="2748"/>
+          <w:tab w:val="left" w:pos="3664"/>
+          <w:tab w:val="left" w:pos="4580"/>
+          <w:tab w:val="left" w:pos="5496"/>
+          <w:tab w:val="left" w:pos="6412"/>
+          <w:tab w:val="left" w:pos="7328"/>
+          <w:tab w:val="left" w:pos="8244"/>
+          <w:tab w:val="left" w:pos="9160"/>
+          <w:tab w:val="left" w:pos="10076"/>
+          <w:tab w:val="left" w:pos="10992"/>
+          <w:tab w:val="left" w:pos="11908"/>
+          <w:tab w:val="left" w:pos="12824"/>
+          <w:tab w:val="left" w:pos="13740"/>
+          <w:tab w:val="left" w:pos="14656"/>
+        </w:tabs>
+        <w:jc w:val="center"/>
+        <w:rPr>
+          <w:rFonts w:cstheme="minorHAnsi"/>
+          <w:b/>
+          <w:color w:val="000000"/>
+          <w:sz w:val="28"/>
+          <w:szCs w:val="28"/>
+        </w:rPr>
+      </w:pPr>
+    </w:p>
+    <w:p>
+      <w:pPr>
+        <w:shd w:val="clear" w:color="auto" w:fill="FFFFFF"/>
+        <w:tabs>
+          <w:tab w:val="left" w:pos="916"/>
+          <w:tab w:val="left" w:pos="1832"/>
+          <w:tab w:val="left" w:pos="2748"/>
+          <w:tab w:val="left" w:pos="3664"/>
+          <w:tab w:val="left" w:pos="4580"/>
+          <w:tab w:val="left" w:pos="5496"/>
+          <w:tab w:val="left" w:pos="6412"/>
+          <w:tab w:val="left" w:pos="7328"/>
+          <w:tab w:val="left" w:pos="8244"/>
+          <w:tab w:val="left" w:pos="9160"/>
+          <w:tab w:val="left" w:pos="10076"/>
+          <w:tab w:val="left" w:pos="10992"/>
+          <w:tab w:val="left" w:pos="11908"/>
+          <w:tab w:val="left" w:pos="12824"/>
+          <w:tab w:val="left" w:pos="13740"/>
+          <w:tab w:val="left" w:pos="14656"/>
+        </w:tabs>
+        <w:jc w:val="both"/>
+        <w:rPr>
+          <w:rFonts w:cstheme="minorHAnsi"/>
+          <w:color w:val="000000"/>
+          <w:sz w:val="28"/>
+          <w:szCs w:val="28"/>
+        </w:rPr>
+      </w:pPr>
+      <w:r>
+        <w:rPr>
+          <w:rFonts w:cstheme="minorHAnsi"/>
+          <w:color w:val="000000"/>
+          <w:sz w:val="28"/>
+          <w:szCs w:val="28"/>
+        </w:rPr>
+        <w:tab/>
+      </w:r>
+      <w:r>
+        <w:rPr>
+          <w:rFonts w:cstheme="minorHAnsi"/>
+          <w:color w:val="000000"/>
+          <w:sz w:val="28"/>
+          <w:szCs w:val="28"/>
+        </w:rPr>
+        <w:t xml:space="preserve">The cost of damage was entered as actual dollar amounts, but only in case if reasonably accurate estimate could be found. The estimation was provided by an insurance company or other individuals who were qualified enough to perform the evaluation. </w:t>
+      </w:r>
+      <w:r>
+        <w:rPr>
+          <w:rFonts w:cstheme="minorHAnsi"/>
+          <w:color w:val="000000"/>
+          <w:sz w:val="28"/>
+          <w:szCs w:val="28"/>
+        </w:rPr>
+        <w:t>The observations with unknown or missing data about the property damage were removed. Because the property damage distribution was positively skewed and, the variable was modified. The logarithm with a base 10 became</w:t>
+      </w:r>
+      <w:r>
+        <w:rPr>
+          <w:rFonts w:cstheme="minorHAnsi"/>
+          <w:color w:val="000000"/>
+          <w:sz w:val="28"/>
+          <w:szCs w:val="28"/>
+        </w:rPr>
+        <w:t xml:space="preserve"> a</w:t>
+      </w:r>
+      <w:r>
+        <w:rPr>
+          <w:rFonts w:cstheme="minorHAnsi"/>
+          <w:color w:val="000000"/>
+          <w:sz w:val="28"/>
+          <w:szCs w:val="28"/>
+        </w:rPr>
+        <w:t xml:space="preserve"> new quantitative response variable. </w:t>
+      </w:r>
+      <w:r>
+        <w:rPr>
+          <w:rFonts w:cstheme="minorHAnsi"/>
+          <w:color w:val="000000"/>
+          <w:sz w:val="28"/>
+          <w:szCs w:val="28"/>
+        </w:rPr>
+        <w:t>As a consequence, skewness was significantly decreased.</w:t>
+      </w:r>
+    </w:p>
+    <w:p>
+      <w:pPr>
+        <w:shd w:val="clear" w:color="auto" w:fill="FFFFFF"/>
+        <w:tabs>
+          <w:tab w:val="left" w:pos="916"/>
+          <w:tab w:val="left" w:pos="1832"/>
+          <w:tab w:val="left" w:pos="2748"/>
+          <w:tab w:val="left" w:pos="3664"/>
+          <w:tab w:val="left" w:pos="4580"/>
+          <w:tab w:val="left" w:pos="5496"/>
+          <w:tab w:val="left" w:pos="6412"/>
+          <w:tab w:val="left" w:pos="7328"/>
+          <w:tab w:val="left" w:pos="8244"/>
+          <w:tab w:val="left" w:pos="9160"/>
+          <w:tab w:val="left" w:pos="10076"/>
+          <w:tab w:val="left" w:pos="10992"/>
+          <w:tab w:val="left" w:pos="11908"/>
+          <w:tab w:val="left" w:pos="12824"/>
+          <w:tab w:val="left" w:pos="13740"/>
+          <w:tab w:val="left" w:pos="14656"/>
+        </w:tabs>
+        <w:jc w:val="both"/>
+        <w:rPr>
+          <w:rFonts w:cstheme="minorHAnsi"/>
+          <w:color w:val="000000"/>
+          <w:sz w:val="28"/>
+          <w:szCs w:val="28"/>
+        </w:rPr>
+      </w:pPr>
+      <w:r>
+        <w:rPr>
+          <w:rFonts w:cstheme="minorHAnsi"/>
+          <w:color w:val="000000"/>
+          <w:sz w:val="28"/>
+          <w:szCs w:val="28"/>
+        </w:rPr>
+        <w:tab/>
+      </w:r>
+      <w:r>
+        <w:rPr>
+          <w:rFonts w:cstheme="minorHAnsi"/>
+          <w:color w:val="000000"/>
+          <w:sz w:val="28"/>
+          <w:szCs w:val="28"/>
+        </w:rPr>
+        <w:t xml:space="preserve">The set of putative predictors was the same for both parts of the research. </w:t>
+      </w:r>
+      <w:r>
+        <w:rPr>
+          <w:rFonts w:cstheme="minorHAnsi"/>
+          <w:color w:val="000000"/>
+          <w:sz w:val="28"/>
+          <w:szCs w:val="28"/>
+        </w:rPr>
+        <w:t>The explanatory variables can be found in table 2.</w:t>
+      </w:r>
+      <w:r>
+        <w:rPr>
+          <w:rFonts w:cstheme="minorHAnsi"/>
+          <w:color w:val="000000"/>
+          <w:sz w:val="28"/>
+          <w:szCs w:val="28"/>
+        </w:rPr>
+        <w:t xml:space="preserve"> The</w:t>
+      </w:r>
+      <w:r>
+        <w:rPr>
+          <w:rFonts w:cstheme="minorHAnsi"/>
+          <w:color w:val="000000"/>
+          <w:sz w:val="28"/>
+          <w:szCs w:val="28"/>
+        </w:rPr>
+        <w:t xml:space="preserve"> event</w:t>
+      </w:r>
+      <w:r>
+        <w:rPr>
+          <w:rFonts w:cstheme="minorHAnsi"/>
+          <w:color w:val="000000"/>
+          <w:sz w:val="28"/>
+          <w:szCs w:val="28"/>
+        </w:rPr>
+        <w:t xml:space="preserve"> </w:t>
+      </w:r>
+      <w:r>
+        <w:rPr>
+          <w:rFonts w:cstheme="minorHAnsi"/>
+          <w:color w:val="000000"/>
+          <w:sz w:val="28"/>
+          <w:szCs w:val="28"/>
+        </w:rPr>
+        <w:t>designator (</w:t>
+      </w:r>
+      <w:r>
+        <w:rPr>
+          <w:rFonts w:cstheme="minorHAnsi"/>
+          <w:color w:val="000000"/>
+          <w:sz w:val="28"/>
+          <w:szCs w:val="28"/>
+        </w:rPr>
+        <w:t>cz_type) of weather event shows is the event happened in</w:t>
+      </w:r>
+      <w:r>
+        <w:rPr>
+          <w:rFonts w:cstheme="minorHAnsi"/>
+          <w:color w:val="000000"/>
+          <w:sz w:val="28"/>
+          <w:szCs w:val="28"/>
+        </w:rPr>
+        <w:t xml:space="preserve"> a</w:t>
+      </w:r>
+      <w:r>
+        <w:rPr>
+          <w:rFonts w:cstheme="minorHAnsi"/>
+          <w:color w:val="000000"/>
+          <w:sz w:val="28"/>
+          <w:szCs w:val="28"/>
+        </w:rPr>
+        <w:t xml:space="preserve"> county(C), </w:t>
+      </w:r>
+      <w:r>
+        <w:rPr>
+          <w:rFonts w:cstheme="minorHAnsi"/>
+          <w:color w:val="000000"/>
+          <w:sz w:val="28"/>
+          <w:szCs w:val="28"/>
+        </w:rPr>
+        <w:t>zone (</w:t>
+      </w:r>
+      <w:r>
+        <w:rPr>
+          <w:rFonts w:cstheme="minorHAnsi"/>
+          <w:color w:val="000000"/>
+          <w:sz w:val="28"/>
+          <w:szCs w:val="28"/>
+        </w:rPr>
+        <w:t xml:space="preserve">Z) or Marine </w:t>
+      </w:r>
+      <w:r>
+        <w:rPr>
+          <w:rFonts w:cstheme="minorHAnsi"/>
+          <w:color w:val="000000"/>
+          <w:sz w:val="28"/>
+          <w:szCs w:val="28"/>
+        </w:rPr>
+        <w:t>Zone (</w:t>
+      </w:r>
+      <w:r>
+        <w:rPr>
+          <w:rFonts w:cstheme="minorHAnsi"/>
+          <w:color w:val="000000"/>
+          <w:sz w:val="28"/>
+          <w:szCs w:val="28"/>
+        </w:rPr>
+        <w:t xml:space="preserve">M). </w:t>
+      </w:r>
+      <w:r>
+        <w:rPr>
+          <w:rFonts w:cstheme="minorHAnsi"/>
+          <w:color w:val="000000"/>
+          <w:sz w:val="28"/>
+          <w:szCs w:val="28"/>
+        </w:rPr>
+        <w:t>A</w:t>
+      </w:r>
+      <w:r>
+        <w:rPr>
+          <w:rFonts w:cstheme="minorHAnsi"/>
+          <w:color w:val="000000"/>
+          <w:sz w:val="28"/>
+          <w:szCs w:val="28"/>
+        </w:rPr>
+        <w:t xml:space="preserve"> county is </w:t>
+      </w:r>
+      <w:r>
+        <w:rPr>
+          <w:rFonts w:cstheme="minorHAnsi"/>
+          <w:color w:val="000000"/>
+          <w:sz w:val="28"/>
+          <w:szCs w:val="28"/>
+        </w:rPr>
+        <w:t xml:space="preserve">an </w:t>
+      </w:r>
+      <w:r>
+        <w:rPr>
+          <w:rFonts w:cstheme="minorHAnsi"/>
+          <w:color w:val="000000"/>
+          <w:sz w:val="28"/>
+          <w:szCs w:val="28"/>
+        </w:rPr>
+        <w:t>administrative unit of</w:t>
+      </w:r>
+      <w:r>
+        <w:rPr>
+          <w:rFonts w:cstheme="minorHAnsi"/>
+          <w:color w:val="000000"/>
+          <w:sz w:val="28"/>
+          <w:szCs w:val="28"/>
+        </w:rPr>
+        <w:t xml:space="preserve"> a</w:t>
+      </w:r>
+      <w:r>
+        <w:rPr>
+          <w:rFonts w:cstheme="minorHAnsi"/>
+          <w:color w:val="000000"/>
+          <w:sz w:val="28"/>
+          <w:szCs w:val="28"/>
+        </w:rPr>
+        <w:t xml:space="preserve"> st</w:t>
+      </w:r>
+      <w:r>
+        <w:rPr>
+          <w:rFonts w:cstheme="minorHAnsi"/>
+          <w:color w:val="000000"/>
+          <w:sz w:val="28"/>
+          <w:szCs w:val="28"/>
+        </w:rPr>
+        <w:t>ate. Zone</w:t>
+      </w:r>
+      <w:r>
+        <w:rPr>
+          <w:rFonts w:cstheme="minorHAnsi"/>
+          <w:color w:val="000000"/>
+          <w:sz w:val="28"/>
+          <w:szCs w:val="28"/>
+        </w:rPr>
+        <w:t xml:space="preserve"> means NWS Forecast zone which includes several counties. The designator shows which kind of events </w:t>
+      </w:r>
+      <w:r>
+        <w:rPr>
+          <w:rFonts w:cstheme="minorHAnsi"/>
+          <w:color w:val="000000"/>
+          <w:sz w:val="28"/>
+          <w:szCs w:val="28"/>
+        </w:rPr>
+        <w:t>has</w:t>
+      </w:r>
+      <w:r>
+        <w:rPr>
+          <w:rFonts w:cstheme="minorHAnsi"/>
+          <w:color w:val="000000"/>
+          <w:sz w:val="28"/>
+          <w:szCs w:val="28"/>
+        </w:rPr>
+        <w:t xml:space="preserve"> happened as well as demonstrate the spread of the event. Marine zone was unintentionally ruled out </w:t>
+      </w:r>
+      <w:r>
+        <w:rPr>
+          <w:rFonts w:cstheme="minorHAnsi"/>
+          <w:color w:val="000000"/>
+          <w:sz w:val="28"/>
+          <w:szCs w:val="28"/>
+        </w:rPr>
+        <w:t>from</w:t>
+      </w:r>
+      <w:r>
+        <w:rPr>
+          <w:rFonts w:cstheme="minorHAnsi"/>
+          <w:color w:val="000000"/>
+          <w:sz w:val="28"/>
+          <w:szCs w:val="28"/>
+        </w:rPr>
+        <w:t xml:space="preserve"> the sample after the data management.</w:t>
+      </w:r>
+    </w:p>
+    <w:p>
+      <w:pPr>
+        <w:shd w:val="clear" w:color="auto" w:fill="FFFFFF"/>
+        <w:tabs>
+          <w:tab w:val="left" w:pos="916"/>
+          <w:tab w:val="left" w:pos="1832"/>
+          <w:tab w:val="left" w:pos="2748"/>
+          <w:tab w:val="left" w:pos="3664"/>
+          <w:tab w:val="left" w:pos="4580"/>
+          <w:tab w:val="left" w:pos="5496"/>
+          <w:tab w:val="left" w:pos="6412"/>
+          <w:tab w:val="left" w:pos="7328"/>
+          <w:tab w:val="left" w:pos="8244"/>
+          <w:tab w:val="left" w:pos="9160"/>
+          <w:tab w:val="left" w:pos="10076"/>
+          <w:tab w:val="left" w:pos="10992"/>
+          <w:tab w:val="left" w:pos="11908"/>
+          <w:tab w:val="left" w:pos="12824"/>
+          <w:tab w:val="left" w:pos="13740"/>
+          <w:tab w:val="left" w:pos="14656"/>
+        </w:tabs>
+        <w:jc w:val="both"/>
+        <w:rPr>
+          <w:rFonts w:cstheme="minorHAnsi"/>
+          <w:color w:val="000000"/>
+          <w:sz w:val="28"/>
+          <w:szCs w:val="28"/>
+        </w:rPr>
+      </w:pPr>
+      <w:r>
+        <w:rPr>
+          <w:rFonts w:cstheme="minorHAnsi"/>
+          <w:color w:val="000000"/>
+          <w:sz w:val="28"/>
+          <w:szCs w:val="28"/>
+        </w:rPr>
+        <w:tab/>
+        <w:t xml:space="preserve">A climate region originally was not presented in the </w:t>
+      </w:r>
+      <w:r>
+        <w:rPr>
+          <w:rFonts w:cstheme="minorHAnsi"/>
+          <w:color w:val="000000"/>
+          <w:sz w:val="28"/>
+          <w:szCs w:val="28"/>
+        </w:rPr>
+        <w:t>dataset</w:t>
+      </w:r>
+      <w:r>
+        <w:rPr>
+          <w:rFonts w:cstheme="minorHAnsi"/>
+          <w:color w:val="000000"/>
+          <w:sz w:val="28"/>
+          <w:szCs w:val="28"/>
+        </w:rPr>
+        <w:t xml:space="preserve">. However, I have found the map on the </w:t>
+      </w:r>
+      <w:hyperlink r:id="rId8" w:history="1">
+        <w:r>
+          <w:rPr>
+            <w:rStyle w:val="Hyperlink"/>
+            <w:rFonts w:cstheme="minorHAnsi"/>
+            <w:sz w:val="28"/>
+            <w:szCs w:val="28"/>
+          </w:rPr>
+          <w:t>NOAA site</w:t>
+        </w:r>
+      </w:hyperlink>
+      <w:r>
+        <w:rPr>
+          <w:rFonts w:cstheme="minorHAnsi"/>
+          <w:color w:val="000000"/>
+          <w:sz w:val="28"/>
+          <w:szCs w:val="28"/>
+        </w:rPr>
+        <w:t xml:space="preserve">. Using states provided in the </w:t>
+      </w:r>
+      <w:r>
+        <w:rPr>
+          <w:rFonts w:cstheme="minorHAnsi"/>
+          <w:color w:val="000000"/>
+          <w:sz w:val="28"/>
+          <w:szCs w:val="28"/>
+        </w:rPr>
+        <w:t>dataset</w:t>
+      </w:r>
+      <w:r>
+        <w:rPr>
+          <w:rFonts w:cstheme="minorHAnsi"/>
+          <w:color w:val="000000"/>
+          <w:sz w:val="28"/>
+          <w:szCs w:val="28"/>
+        </w:rPr>
+        <w:t>, I have created</w:t>
+      </w:r>
+      <w:r>
+        <w:rPr>
+          <w:rFonts w:cstheme="minorHAnsi"/>
+          <w:color w:val="000000"/>
+          <w:sz w:val="28"/>
+          <w:szCs w:val="28"/>
+        </w:rPr>
+        <w:t xml:space="preserve"> a</w:t>
+      </w:r>
+      <w:r>
+        <w:rPr>
+          <w:rFonts w:cstheme="minorHAnsi"/>
+          <w:color w:val="000000"/>
+          <w:sz w:val="28"/>
+          <w:szCs w:val="28"/>
+        </w:rPr>
+        <w:t xml:space="preserve"> new variable. The District of Columbia was added to the Northeast climate region. Alaska was put to the separate category. Other events became a part of “Other” category. The last one category without Alaska and DC contains marine related places, mostly in</w:t>
+      </w:r>
+      <w:r>
+        <w:rPr>
+          <w:rFonts w:cstheme="minorHAnsi"/>
+          <w:color w:val="000000"/>
+          <w:sz w:val="28"/>
+          <w:szCs w:val="28"/>
+        </w:rPr>
+        <w:t xml:space="preserve"> an</w:t>
+      </w:r>
+      <w:r>
+        <w:rPr>
+          <w:rFonts w:cstheme="minorHAnsi"/>
+          <w:color w:val="000000"/>
+          <w:sz w:val="28"/>
+          <w:szCs w:val="28"/>
+        </w:rPr>
+        <w:t xml:space="preserve"> equatorial climate.</w:t>
       </w:r>
     </w:p>
     <w:p>
@@ -1307,1718 +2983,6 @@
         <w:tblLook w:val="04A0" w:firstRow="1" w:lastRow="0" w:firstColumn="1" w:lastColumn="0" w:noHBand="0" w:noVBand="1"/>
       </w:tblPr>
       <w:tblGrid>
-        <w:gridCol w:w="745"/>
-        <w:gridCol w:w="2720"/>
-        <w:gridCol w:w="2700"/>
-        <w:gridCol w:w="2348"/>
-        <w:gridCol w:w="1576"/>
-      </w:tblGrid>
-      <w:tr>
-        <w:trPr>
-          <w:jc w:val="center"/>
-        </w:trPr>
-        <w:tc>
-          <w:tcPr>
-            <w:tcW w:w="10044" w:type="dxa"/>
-            <w:gridSpan w:val="5"/>
-            <w:tcBorders>
-              <w:top w:val="nil"/>
-              <w:left w:val="nil"/>
-              <w:bottom w:val="single" w:sz="4" w:space="0" w:color="auto"/>
-              <w:right w:val="nil"/>
-            </w:tcBorders>
-          </w:tcPr>
-          <w:p>
-            <w:pPr>
-              <w:tabs>
-                <w:tab w:val="left" w:pos="916"/>
-                <w:tab w:val="left" w:pos="1832"/>
-                <w:tab w:val="left" w:pos="2748"/>
-                <w:tab w:val="left" w:pos="3664"/>
-                <w:tab w:val="left" w:pos="4580"/>
-                <w:tab w:val="left" w:pos="5496"/>
-                <w:tab w:val="left" w:pos="6412"/>
-                <w:tab w:val="left" w:pos="7328"/>
-                <w:tab w:val="left" w:pos="8244"/>
-                <w:tab w:val="left" w:pos="9160"/>
-                <w:tab w:val="left" w:pos="10076"/>
-                <w:tab w:val="left" w:pos="10992"/>
-                <w:tab w:val="left" w:pos="11908"/>
-                <w:tab w:val="left" w:pos="12824"/>
-                <w:tab w:val="left" w:pos="13740"/>
-                <w:tab w:val="left" w:pos="14656"/>
-              </w:tabs>
-              <w:rPr>
-                <w:rFonts w:cstheme="minorHAnsi"/>
-                <w:color w:val="000000"/>
-                <w:sz w:val="28"/>
-                <w:szCs w:val="28"/>
-              </w:rPr>
-            </w:pPr>
-            <w:r>
-              <w:rPr>
-                <w:rFonts w:cstheme="minorHAnsi"/>
-                <w:color w:val="000000"/>
-                <w:sz w:val="28"/>
-                <w:szCs w:val="28"/>
-                <w:u w:val="single"/>
-              </w:rPr>
-              <w:t>Table 1.</w:t>
-            </w:r>
-            <w:r>
-              <w:rPr>
-                <w:rFonts w:cstheme="minorHAnsi"/>
-                <w:color w:val="000000"/>
-                <w:sz w:val="28"/>
-                <w:szCs w:val="28"/>
-              </w:rPr>
-              <w:t xml:space="preserve"> The division of the research in two parts.</w:t>
-            </w:r>
-          </w:p>
-        </w:tc>
-      </w:tr>
-      <w:tr>
-        <w:trPr>
-          <w:jc w:val="center"/>
-        </w:trPr>
-        <w:tc>
-          <w:tcPr>
-            <w:tcW w:w="700" w:type="dxa"/>
-            <w:tcBorders>
-              <w:top w:val="single" w:sz="4" w:space="0" w:color="auto"/>
-            </w:tcBorders>
-          </w:tcPr>
-          <w:p>
-            <w:pPr>
-              <w:tabs>
-                <w:tab w:val="left" w:pos="916"/>
-                <w:tab w:val="left" w:pos="1832"/>
-                <w:tab w:val="left" w:pos="2748"/>
-                <w:tab w:val="left" w:pos="3664"/>
-                <w:tab w:val="left" w:pos="4580"/>
-                <w:tab w:val="left" w:pos="5496"/>
-                <w:tab w:val="left" w:pos="6412"/>
-                <w:tab w:val="left" w:pos="7328"/>
-                <w:tab w:val="left" w:pos="8244"/>
-                <w:tab w:val="left" w:pos="9160"/>
-                <w:tab w:val="left" w:pos="10076"/>
-                <w:tab w:val="left" w:pos="10992"/>
-                <w:tab w:val="left" w:pos="11908"/>
-                <w:tab w:val="left" w:pos="12824"/>
-                <w:tab w:val="left" w:pos="13740"/>
-                <w:tab w:val="left" w:pos="14656"/>
-              </w:tabs>
-              <w:rPr>
-                <w:rFonts w:cstheme="minorHAnsi"/>
-                <w:b/>
-                <w:color w:val="000000"/>
-                <w:sz w:val="28"/>
-                <w:szCs w:val="28"/>
-              </w:rPr>
-            </w:pPr>
-            <w:r>
-              <w:rPr>
-                <w:rFonts w:cstheme="minorHAnsi"/>
-                <w:b/>
-                <w:color w:val="000000"/>
-                <w:sz w:val="28"/>
-                <w:szCs w:val="28"/>
-              </w:rPr>
-              <w:t>Part</w:t>
-            </w:r>
-          </w:p>
-        </w:tc>
-        <w:tc>
-          <w:tcPr>
-            <w:tcW w:w="2720" w:type="dxa"/>
-            <w:tcBorders>
-              <w:top w:val="single" w:sz="4" w:space="0" w:color="auto"/>
-            </w:tcBorders>
-          </w:tcPr>
-          <w:p>
-            <w:pPr>
-              <w:tabs>
-                <w:tab w:val="left" w:pos="916"/>
-                <w:tab w:val="left" w:pos="1832"/>
-                <w:tab w:val="left" w:pos="2748"/>
-                <w:tab w:val="left" w:pos="3664"/>
-                <w:tab w:val="left" w:pos="4580"/>
-                <w:tab w:val="left" w:pos="5496"/>
-                <w:tab w:val="left" w:pos="6412"/>
-                <w:tab w:val="left" w:pos="7328"/>
-                <w:tab w:val="left" w:pos="8244"/>
-                <w:tab w:val="left" w:pos="9160"/>
-                <w:tab w:val="left" w:pos="10076"/>
-                <w:tab w:val="left" w:pos="10992"/>
-                <w:tab w:val="left" w:pos="11908"/>
-                <w:tab w:val="left" w:pos="12824"/>
-                <w:tab w:val="left" w:pos="13740"/>
-                <w:tab w:val="left" w:pos="14656"/>
-              </w:tabs>
-              <w:rPr>
-                <w:rFonts w:cstheme="minorHAnsi"/>
-                <w:b/>
-                <w:color w:val="000000"/>
-                <w:sz w:val="28"/>
-                <w:szCs w:val="28"/>
-              </w:rPr>
-            </w:pPr>
-            <w:r>
-              <w:rPr>
-                <w:rFonts w:cstheme="minorHAnsi"/>
-                <w:b/>
-                <w:color w:val="000000"/>
-                <w:sz w:val="28"/>
-                <w:szCs w:val="28"/>
-              </w:rPr>
-              <w:t>The goal</w:t>
-            </w:r>
-          </w:p>
-        </w:tc>
-        <w:tc>
-          <w:tcPr>
-            <w:tcW w:w="2700" w:type="dxa"/>
-            <w:tcBorders>
-              <w:top w:val="single" w:sz="4" w:space="0" w:color="auto"/>
-            </w:tcBorders>
-          </w:tcPr>
-          <w:p>
-            <w:pPr>
-              <w:tabs>
-                <w:tab w:val="left" w:pos="916"/>
-                <w:tab w:val="left" w:pos="1832"/>
-                <w:tab w:val="left" w:pos="2748"/>
-                <w:tab w:val="left" w:pos="3664"/>
-                <w:tab w:val="left" w:pos="4580"/>
-                <w:tab w:val="left" w:pos="5496"/>
-                <w:tab w:val="left" w:pos="6412"/>
-                <w:tab w:val="left" w:pos="7328"/>
-                <w:tab w:val="left" w:pos="8244"/>
-                <w:tab w:val="left" w:pos="9160"/>
-                <w:tab w:val="left" w:pos="10076"/>
-                <w:tab w:val="left" w:pos="10992"/>
-                <w:tab w:val="left" w:pos="11908"/>
-                <w:tab w:val="left" w:pos="12824"/>
-                <w:tab w:val="left" w:pos="13740"/>
-                <w:tab w:val="left" w:pos="14656"/>
-              </w:tabs>
-              <w:rPr>
-                <w:rFonts w:cstheme="minorHAnsi"/>
-                <w:b/>
-                <w:color w:val="000000"/>
-                <w:sz w:val="28"/>
-                <w:szCs w:val="28"/>
-              </w:rPr>
-            </w:pPr>
-            <w:r>
-              <w:rPr>
-                <w:rFonts w:cstheme="minorHAnsi"/>
-                <w:b/>
-                <w:color w:val="000000"/>
-                <w:sz w:val="28"/>
-                <w:szCs w:val="28"/>
-              </w:rPr>
-              <w:t>The response variable</w:t>
-            </w:r>
-          </w:p>
-        </w:tc>
-        <w:tc>
-          <w:tcPr>
-            <w:tcW w:w="2348" w:type="dxa"/>
-            <w:tcBorders>
-              <w:top w:val="single" w:sz="4" w:space="0" w:color="auto"/>
-            </w:tcBorders>
-          </w:tcPr>
-          <w:p>
-            <w:pPr>
-              <w:tabs>
-                <w:tab w:val="left" w:pos="916"/>
-                <w:tab w:val="left" w:pos="1832"/>
-                <w:tab w:val="left" w:pos="2748"/>
-                <w:tab w:val="left" w:pos="3664"/>
-                <w:tab w:val="left" w:pos="4580"/>
-                <w:tab w:val="left" w:pos="5496"/>
-                <w:tab w:val="left" w:pos="6412"/>
-                <w:tab w:val="left" w:pos="7328"/>
-                <w:tab w:val="left" w:pos="8244"/>
-                <w:tab w:val="left" w:pos="9160"/>
-                <w:tab w:val="left" w:pos="10076"/>
-                <w:tab w:val="left" w:pos="10992"/>
-                <w:tab w:val="left" w:pos="11908"/>
-                <w:tab w:val="left" w:pos="12824"/>
-                <w:tab w:val="left" w:pos="13740"/>
-                <w:tab w:val="left" w:pos="14656"/>
-              </w:tabs>
-              <w:rPr>
-                <w:rFonts w:cstheme="minorHAnsi"/>
-                <w:b/>
-                <w:color w:val="000000"/>
-                <w:sz w:val="28"/>
-                <w:szCs w:val="28"/>
-              </w:rPr>
-            </w:pPr>
-            <w:r>
-              <w:rPr>
-                <w:rFonts w:cstheme="minorHAnsi"/>
-                <w:b/>
-                <w:color w:val="000000"/>
-                <w:sz w:val="28"/>
-                <w:szCs w:val="28"/>
-              </w:rPr>
-              <w:t>D</w:t>
-            </w:r>
-            <w:r>
-              <w:rPr>
-                <w:rFonts w:cstheme="minorHAnsi"/>
-                <w:b/>
-                <w:color w:val="000000"/>
-                <w:sz w:val="28"/>
-                <w:szCs w:val="28"/>
-              </w:rPr>
-              <w:t>ata management</w:t>
-            </w:r>
-          </w:p>
-        </w:tc>
-        <w:tc>
-          <w:tcPr>
-            <w:tcW w:w="1576" w:type="dxa"/>
-            <w:tcBorders>
-              <w:top w:val="single" w:sz="4" w:space="0" w:color="auto"/>
-            </w:tcBorders>
-          </w:tcPr>
-          <w:p>
-            <w:pPr>
-              <w:tabs>
-                <w:tab w:val="left" w:pos="916"/>
-                <w:tab w:val="left" w:pos="1832"/>
-                <w:tab w:val="left" w:pos="2748"/>
-                <w:tab w:val="left" w:pos="3664"/>
-                <w:tab w:val="left" w:pos="4580"/>
-                <w:tab w:val="left" w:pos="5496"/>
-                <w:tab w:val="left" w:pos="6412"/>
-                <w:tab w:val="left" w:pos="7328"/>
-                <w:tab w:val="left" w:pos="8244"/>
-                <w:tab w:val="left" w:pos="9160"/>
-                <w:tab w:val="left" w:pos="10076"/>
-                <w:tab w:val="left" w:pos="10992"/>
-                <w:tab w:val="left" w:pos="11908"/>
-                <w:tab w:val="left" w:pos="12824"/>
-                <w:tab w:val="left" w:pos="13740"/>
-                <w:tab w:val="left" w:pos="14656"/>
-              </w:tabs>
-              <w:rPr>
-                <w:rFonts w:cstheme="minorHAnsi"/>
-                <w:b/>
-                <w:color w:val="000000"/>
-                <w:sz w:val="28"/>
-                <w:szCs w:val="28"/>
-              </w:rPr>
-            </w:pPr>
-            <w:r>
-              <w:rPr>
-                <w:rFonts w:cstheme="minorHAnsi"/>
-                <w:b/>
-                <w:color w:val="000000"/>
-                <w:sz w:val="28"/>
-                <w:szCs w:val="28"/>
-              </w:rPr>
-              <w:t>S</w:t>
-            </w:r>
-            <w:r>
-              <w:rPr>
-                <w:rFonts w:cstheme="minorHAnsi"/>
-                <w:b/>
-                <w:color w:val="000000"/>
-                <w:sz w:val="28"/>
-                <w:szCs w:val="28"/>
-              </w:rPr>
-              <w:t>ample volume</w:t>
-            </w:r>
-          </w:p>
-        </w:tc>
-      </w:tr>
-      <w:tr>
-        <w:trPr>
-          <w:jc w:val="center"/>
-        </w:trPr>
-        <w:tc>
-          <w:tcPr>
-            <w:tcW w:w="700" w:type="dxa"/>
-          </w:tcPr>
-          <w:p>
-            <w:pPr>
-              <w:tabs>
-                <w:tab w:val="left" w:pos="916"/>
-                <w:tab w:val="left" w:pos="1832"/>
-                <w:tab w:val="left" w:pos="2748"/>
-                <w:tab w:val="left" w:pos="3664"/>
-                <w:tab w:val="left" w:pos="4580"/>
-                <w:tab w:val="left" w:pos="5496"/>
-                <w:tab w:val="left" w:pos="6412"/>
-                <w:tab w:val="left" w:pos="7328"/>
-                <w:tab w:val="left" w:pos="8244"/>
-                <w:tab w:val="left" w:pos="9160"/>
-                <w:tab w:val="left" w:pos="10076"/>
-                <w:tab w:val="left" w:pos="10992"/>
-                <w:tab w:val="left" w:pos="11908"/>
-                <w:tab w:val="left" w:pos="12824"/>
-                <w:tab w:val="left" w:pos="13740"/>
-                <w:tab w:val="left" w:pos="14656"/>
-              </w:tabs>
-              <w:jc w:val="both"/>
-              <w:rPr>
-                <w:rFonts w:cstheme="minorHAnsi"/>
-                <w:b/>
-                <w:color w:val="000000"/>
-                <w:sz w:val="28"/>
-                <w:szCs w:val="28"/>
-              </w:rPr>
-            </w:pPr>
-            <w:r>
-              <w:rPr>
-                <w:rFonts w:cstheme="minorHAnsi"/>
-                <w:b/>
-                <w:color w:val="000000"/>
-                <w:sz w:val="28"/>
-                <w:szCs w:val="28"/>
-              </w:rPr>
-              <w:t>I</w:t>
-            </w:r>
-          </w:p>
-        </w:tc>
-        <w:tc>
-          <w:tcPr>
-            <w:tcW w:w="2720" w:type="dxa"/>
-          </w:tcPr>
-          <w:p>
-            <w:pPr>
-              <w:tabs>
-                <w:tab w:val="left" w:pos="916"/>
-                <w:tab w:val="left" w:pos="1832"/>
-                <w:tab w:val="left" w:pos="2748"/>
-                <w:tab w:val="left" w:pos="3664"/>
-                <w:tab w:val="left" w:pos="4580"/>
-                <w:tab w:val="left" w:pos="5496"/>
-                <w:tab w:val="left" w:pos="6412"/>
-                <w:tab w:val="left" w:pos="7328"/>
-                <w:tab w:val="left" w:pos="8244"/>
-                <w:tab w:val="left" w:pos="9160"/>
-                <w:tab w:val="left" w:pos="10076"/>
-                <w:tab w:val="left" w:pos="10992"/>
-                <w:tab w:val="left" w:pos="11908"/>
-                <w:tab w:val="left" w:pos="12824"/>
-                <w:tab w:val="left" w:pos="13740"/>
-                <w:tab w:val="left" w:pos="14656"/>
-              </w:tabs>
-              <w:jc w:val="both"/>
-              <w:rPr>
-                <w:rFonts w:cstheme="minorHAnsi"/>
-                <w:color w:val="000000"/>
-                <w:sz w:val="28"/>
-                <w:szCs w:val="28"/>
-              </w:rPr>
-            </w:pPr>
-            <w:r>
-              <w:rPr>
-                <w:rFonts w:cstheme="minorHAnsi"/>
-                <w:color w:val="000000"/>
-                <w:sz w:val="28"/>
-                <w:szCs w:val="28"/>
-              </w:rPr>
-              <w:t xml:space="preserve">Find out which variables can be associated with </w:t>
-            </w:r>
-            <w:r>
-              <w:rPr>
-                <w:rFonts w:cstheme="minorHAnsi"/>
-                <w:color w:val="000000"/>
-                <w:sz w:val="28"/>
-                <w:szCs w:val="28"/>
-                <w:u w:val="single"/>
-              </w:rPr>
-              <w:t>the fact</w:t>
-            </w:r>
-            <w:r>
-              <w:rPr>
-                <w:rFonts w:cstheme="minorHAnsi"/>
-                <w:color w:val="000000"/>
-                <w:sz w:val="28"/>
-                <w:szCs w:val="28"/>
-              </w:rPr>
-              <w:t xml:space="preserve"> that property was damaged.</w:t>
-            </w:r>
-          </w:p>
-        </w:tc>
-        <w:tc>
-          <w:tcPr>
-            <w:tcW w:w="2700" w:type="dxa"/>
-          </w:tcPr>
-          <w:p>
-            <w:pPr>
-              <w:tabs>
-                <w:tab w:val="left" w:pos="916"/>
-                <w:tab w:val="left" w:pos="1832"/>
-                <w:tab w:val="left" w:pos="2748"/>
-                <w:tab w:val="left" w:pos="3664"/>
-                <w:tab w:val="left" w:pos="4580"/>
-                <w:tab w:val="left" w:pos="5496"/>
-                <w:tab w:val="left" w:pos="6412"/>
-                <w:tab w:val="left" w:pos="7328"/>
-                <w:tab w:val="left" w:pos="8244"/>
-                <w:tab w:val="left" w:pos="9160"/>
-                <w:tab w:val="left" w:pos="10076"/>
-                <w:tab w:val="left" w:pos="10992"/>
-                <w:tab w:val="left" w:pos="11908"/>
-                <w:tab w:val="left" w:pos="12824"/>
-                <w:tab w:val="left" w:pos="13740"/>
-                <w:tab w:val="left" w:pos="14656"/>
-              </w:tabs>
-              <w:jc w:val="both"/>
-              <w:rPr>
-                <w:rFonts w:cstheme="minorHAnsi"/>
-                <w:color w:val="000000"/>
-                <w:sz w:val="28"/>
-                <w:szCs w:val="28"/>
-                <w:u w:val="single"/>
-              </w:rPr>
-            </w:pPr>
-            <w:r>
-              <w:rPr>
-                <w:rFonts w:cstheme="minorHAnsi"/>
-                <w:color w:val="000000"/>
-                <w:sz w:val="28"/>
-                <w:szCs w:val="28"/>
-                <w:u w:val="single"/>
-              </w:rPr>
-              <w:t>Categorical variable.</w:t>
-            </w:r>
-          </w:p>
-          <w:p>
-            <w:pPr>
-              <w:tabs>
-                <w:tab w:val="left" w:pos="916"/>
-                <w:tab w:val="left" w:pos="1832"/>
-                <w:tab w:val="left" w:pos="2748"/>
-                <w:tab w:val="left" w:pos="3664"/>
-                <w:tab w:val="left" w:pos="4580"/>
-                <w:tab w:val="left" w:pos="5496"/>
-                <w:tab w:val="left" w:pos="6412"/>
-                <w:tab w:val="left" w:pos="7328"/>
-                <w:tab w:val="left" w:pos="8244"/>
-                <w:tab w:val="left" w:pos="9160"/>
-                <w:tab w:val="left" w:pos="10076"/>
-                <w:tab w:val="left" w:pos="10992"/>
-                <w:tab w:val="left" w:pos="11908"/>
-                <w:tab w:val="left" w:pos="12824"/>
-                <w:tab w:val="left" w:pos="13740"/>
-                <w:tab w:val="left" w:pos="14656"/>
-              </w:tabs>
-              <w:jc w:val="both"/>
-              <w:rPr>
-                <w:rFonts w:cstheme="minorHAnsi"/>
-                <w:color w:val="000000"/>
-                <w:sz w:val="28"/>
-                <w:szCs w:val="28"/>
-              </w:rPr>
-            </w:pPr>
-            <w:r>
-              <w:rPr>
-                <w:rFonts w:cstheme="minorHAnsi"/>
-                <w:b/>
-                <w:color w:val="000000"/>
-                <w:sz w:val="28"/>
-                <w:szCs w:val="28"/>
-              </w:rPr>
-              <w:t>1</w:t>
-            </w:r>
-            <w:r>
-              <w:rPr>
-                <w:rFonts w:cstheme="minorHAnsi"/>
-                <w:color w:val="000000"/>
-                <w:sz w:val="28"/>
-                <w:szCs w:val="28"/>
-              </w:rPr>
-              <w:t xml:space="preserve"> – if the property was damaged</w:t>
-            </w:r>
-          </w:p>
-          <w:p>
-            <w:pPr>
-              <w:tabs>
-                <w:tab w:val="left" w:pos="916"/>
-                <w:tab w:val="left" w:pos="1832"/>
-                <w:tab w:val="left" w:pos="2748"/>
-                <w:tab w:val="left" w:pos="3664"/>
-                <w:tab w:val="left" w:pos="4580"/>
-                <w:tab w:val="left" w:pos="5496"/>
-                <w:tab w:val="left" w:pos="6412"/>
-                <w:tab w:val="left" w:pos="7328"/>
-                <w:tab w:val="left" w:pos="8244"/>
-                <w:tab w:val="left" w:pos="9160"/>
-                <w:tab w:val="left" w:pos="10076"/>
-                <w:tab w:val="left" w:pos="10992"/>
-                <w:tab w:val="left" w:pos="11908"/>
-                <w:tab w:val="left" w:pos="12824"/>
-                <w:tab w:val="left" w:pos="13740"/>
-                <w:tab w:val="left" w:pos="14656"/>
-              </w:tabs>
-              <w:jc w:val="both"/>
-              <w:rPr>
-                <w:rFonts w:cstheme="minorHAnsi"/>
-                <w:color w:val="000000"/>
-                <w:sz w:val="28"/>
-                <w:szCs w:val="28"/>
-              </w:rPr>
-            </w:pPr>
-            <w:r>
-              <w:rPr>
-                <w:rFonts w:cstheme="minorHAnsi"/>
-                <w:b/>
-                <w:color w:val="000000"/>
-                <w:sz w:val="28"/>
-                <w:szCs w:val="28"/>
-              </w:rPr>
-              <w:t>0</w:t>
-            </w:r>
-            <w:r>
-              <w:rPr>
-                <w:rFonts w:cstheme="minorHAnsi"/>
-                <w:color w:val="000000"/>
-                <w:sz w:val="28"/>
-                <w:szCs w:val="28"/>
-              </w:rPr>
-              <w:t xml:space="preserve"> – if the property was not damaged.</w:t>
-            </w:r>
-          </w:p>
-        </w:tc>
-        <w:tc>
-          <w:tcPr>
-            <w:tcW w:w="2348" w:type="dxa"/>
-          </w:tcPr>
-          <w:p>
-            <w:pPr>
-              <w:tabs>
-                <w:tab w:val="left" w:pos="916"/>
-                <w:tab w:val="left" w:pos="1832"/>
-                <w:tab w:val="left" w:pos="2748"/>
-                <w:tab w:val="left" w:pos="3664"/>
-                <w:tab w:val="left" w:pos="4580"/>
-                <w:tab w:val="left" w:pos="5496"/>
-                <w:tab w:val="left" w:pos="6412"/>
-                <w:tab w:val="left" w:pos="7328"/>
-                <w:tab w:val="left" w:pos="8244"/>
-                <w:tab w:val="left" w:pos="9160"/>
-                <w:tab w:val="left" w:pos="10076"/>
-                <w:tab w:val="left" w:pos="10992"/>
-                <w:tab w:val="left" w:pos="11908"/>
-                <w:tab w:val="left" w:pos="12824"/>
-                <w:tab w:val="left" w:pos="13740"/>
-                <w:tab w:val="left" w:pos="14656"/>
-              </w:tabs>
-              <w:jc w:val="both"/>
-              <w:rPr>
-                <w:rFonts w:cstheme="minorHAnsi"/>
-                <w:color w:val="000000"/>
-                <w:sz w:val="28"/>
-                <w:szCs w:val="28"/>
-              </w:rPr>
-            </w:pPr>
-            <w:r>
-              <w:rPr>
-                <w:rFonts w:cstheme="minorHAnsi"/>
-                <w:color w:val="000000"/>
-                <w:sz w:val="28"/>
-                <w:szCs w:val="28"/>
-              </w:rPr>
-              <w:t>All observations where the amount of property damage was more or equal to zero.</w:t>
-            </w:r>
-          </w:p>
-        </w:tc>
-        <w:tc>
-          <w:tcPr>
-            <w:tcW w:w="1576" w:type="dxa"/>
-          </w:tcPr>
-          <w:p>
-            <w:pPr>
-              <w:tabs>
-                <w:tab w:val="left" w:pos="916"/>
-                <w:tab w:val="left" w:pos="1832"/>
-                <w:tab w:val="left" w:pos="2748"/>
-                <w:tab w:val="left" w:pos="3664"/>
-                <w:tab w:val="left" w:pos="4580"/>
-                <w:tab w:val="left" w:pos="5496"/>
-                <w:tab w:val="left" w:pos="6412"/>
-                <w:tab w:val="left" w:pos="7328"/>
-                <w:tab w:val="left" w:pos="8244"/>
-                <w:tab w:val="left" w:pos="9160"/>
-                <w:tab w:val="left" w:pos="10076"/>
-                <w:tab w:val="left" w:pos="10992"/>
-                <w:tab w:val="left" w:pos="11908"/>
-                <w:tab w:val="left" w:pos="12824"/>
-                <w:tab w:val="left" w:pos="13740"/>
-                <w:tab w:val="left" w:pos="14656"/>
-              </w:tabs>
-              <w:jc w:val="both"/>
-              <w:rPr>
-                <w:rFonts w:cstheme="minorHAnsi"/>
-                <w:color w:val="000000"/>
-                <w:sz w:val="28"/>
-                <w:szCs w:val="28"/>
-              </w:rPr>
-            </w:pPr>
-            <w:r>
-              <w:rPr>
-                <w:rFonts w:cstheme="minorHAnsi"/>
-                <w:color w:val="000000"/>
-                <w:sz w:val="28"/>
-                <w:szCs w:val="28"/>
-              </w:rPr>
-              <w:t>N=</w:t>
-            </w:r>
-            <w:r>
-              <w:t xml:space="preserve"> </w:t>
-            </w:r>
-            <w:r>
-              <w:rPr>
-                <w:rFonts w:cstheme="minorHAnsi"/>
-                <w:color w:val="000000"/>
-                <w:sz w:val="28"/>
-                <w:szCs w:val="28"/>
-              </w:rPr>
-              <w:t>138550</w:t>
-            </w:r>
-          </w:p>
-        </w:tc>
-      </w:tr>
-      <w:tr>
-        <w:trPr>
-          <w:jc w:val="center"/>
-        </w:trPr>
-        <w:tc>
-          <w:tcPr>
-            <w:tcW w:w="700" w:type="dxa"/>
-          </w:tcPr>
-          <w:p>
-            <w:pPr>
-              <w:tabs>
-                <w:tab w:val="left" w:pos="916"/>
-                <w:tab w:val="left" w:pos="1832"/>
-                <w:tab w:val="left" w:pos="2748"/>
-                <w:tab w:val="left" w:pos="3664"/>
-                <w:tab w:val="left" w:pos="4580"/>
-                <w:tab w:val="left" w:pos="5496"/>
-                <w:tab w:val="left" w:pos="6412"/>
-                <w:tab w:val="left" w:pos="7328"/>
-                <w:tab w:val="left" w:pos="8244"/>
-                <w:tab w:val="left" w:pos="9160"/>
-                <w:tab w:val="left" w:pos="10076"/>
-                <w:tab w:val="left" w:pos="10992"/>
-                <w:tab w:val="left" w:pos="11908"/>
-                <w:tab w:val="left" w:pos="12824"/>
-                <w:tab w:val="left" w:pos="13740"/>
-                <w:tab w:val="left" w:pos="14656"/>
-              </w:tabs>
-              <w:jc w:val="both"/>
-              <w:rPr>
-                <w:rFonts w:cstheme="minorHAnsi"/>
-                <w:b/>
-                <w:color w:val="000000"/>
-                <w:sz w:val="28"/>
-                <w:szCs w:val="28"/>
-              </w:rPr>
-            </w:pPr>
-            <w:r>
-              <w:rPr>
-                <w:rFonts w:cstheme="minorHAnsi"/>
-                <w:b/>
-                <w:color w:val="000000"/>
-                <w:sz w:val="28"/>
-                <w:szCs w:val="28"/>
-              </w:rPr>
-              <w:t>II</w:t>
-            </w:r>
-          </w:p>
-        </w:tc>
-        <w:tc>
-          <w:tcPr>
-            <w:tcW w:w="2720" w:type="dxa"/>
-          </w:tcPr>
-          <w:p>
-            <w:pPr>
-              <w:tabs>
-                <w:tab w:val="left" w:pos="916"/>
-                <w:tab w:val="left" w:pos="1832"/>
-                <w:tab w:val="left" w:pos="2748"/>
-                <w:tab w:val="left" w:pos="3664"/>
-                <w:tab w:val="left" w:pos="4580"/>
-                <w:tab w:val="left" w:pos="5496"/>
-                <w:tab w:val="left" w:pos="6412"/>
-                <w:tab w:val="left" w:pos="7328"/>
-                <w:tab w:val="left" w:pos="8244"/>
-                <w:tab w:val="left" w:pos="9160"/>
-                <w:tab w:val="left" w:pos="10076"/>
-                <w:tab w:val="left" w:pos="10992"/>
-                <w:tab w:val="left" w:pos="11908"/>
-                <w:tab w:val="left" w:pos="12824"/>
-                <w:tab w:val="left" w:pos="13740"/>
-                <w:tab w:val="left" w:pos="14656"/>
-              </w:tabs>
-              <w:jc w:val="both"/>
-              <w:rPr>
-                <w:rFonts w:cstheme="minorHAnsi"/>
-                <w:color w:val="000000"/>
-                <w:sz w:val="28"/>
-                <w:szCs w:val="28"/>
-              </w:rPr>
-            </w:pPr>
-            <w:r>
-              <w:rPr>
-                <w:rFonts w:cstheme="minorHAnsi"/>
-                <w:color w:val="000000"/>
-                <w:sz w:val="28"/>
-                <w:szCs w:val="28"/>
-              </w:rPr>
-              <w:t xml:space="preserve">Find out with which variables </w:t>
-            </w:r>
-            <w:r>
-              <w:rPr>
-                <w:rFonts w:cstheme="minorHAnsi"/>
-                <w:color w:val="000000"/>
-                <w:sz w:val="28"/>
-                <w:szCs w:val="28"/>
-                <w:u w:val="single"/>
-              </w:rPr>
-              <w:t>the amount of property damage</w:t>
-            </w:r>
-            <w:r>
-              <w:rPr>
-                <w:rFonts w:cstheme="minorHAnsi"/>
-                <w:color w:val="000000"/>
-                <w:sz w:val="28"/>
-                <w:szCs w:val="28"/>
-              </w:rPr>
-              <w:t xml:space="preserve"> can be associated.</w:t>
-            </w:r>
-          </w:p>
-        </w:tc>
-        <w:tc>
-          <w:tcPr>
-            <w:tcW w:w="2700" w:type="dxa"/>
-          </w:tcPr>
-          <w:p>
-            <w:pPr>
-              <w:tabs>
-                <w:tab w:val="left" w:pos="916"/>
-                <w:tab w:val="left" w:pos="1832"/>
-                <w:tab w:val="left" w:pos="2748"/>
-                <w:tab w:val="left" w:pos="3664"/>
-                <w:tab w:val="left" w:pos="4580"/>
-                <w:tab w:val="left" w:pos="5496"/>
-                <w:tab w:val="left" w:pos="6412"/>
-                <w:tab w:val="left" w:pos="7328"/>
-                <w:tab w:val="left" w:pos="8244"/>
-                <w:tab w:val="left" w:pos="9160"/>
-                <w:tab w:val="left" w:pos="10076"/>
-                <w:tab w:val="left" w:pos="10992"/>
-                <w:tab w:val="left" w:pos="11908"/>
-                <w:tab w:val="left" w:pos="12824"/>
-                <w:tab w:val="left" w:pos="13740"/>
-                <w:tab w:val="left" w:pos="14656"/>
-              </w:tabs>
-              <w:jc w:val="both"/>
-              <w:rPr>
-                <w:rFonts w:cstheme="minorHAnsi"/>
-                <w:color w:val="000000"/>
-                <w:sz w:val="28"/>
-                <w:szCs w:val="28"/>
-                <w:u w:val="single"/>
-              </w:rPr>
-            </w:pPr>
-            <w:r>
-              <w:rPr>
-                <w:rFonts w:cstheme="minorHAnsi"/>
-                <w:color w:val="000000"/>
-                <w:sz w:val="28"/>
-                <w:szCs w:val="28"/>
-                <w:u w:val="single"/>
-              </w:rPr>
-              <w:t>Quantitative variable.</w:t>
-            </w:r>
-          </w:p>
-          <w:p>
-            <w:pPr>
-              <w:tabs>
-                <w:tab w:val="left" w:pos="916"/>
-                <w:tab w:val="left" w:pos="1832"/>
-                <w:tab w:val="left" w:pos="2748"/>
-                <w:tab w:val="left" w:pos="3664"/>
-                <w:tab w:val="left" w:pos="4580"/>
-                <w:tab w:val="left" w:pos="5496"/>
-                <w:tab w:val="left" w:pos="6412"/>
-                <w:tab w:val="left" w:pos="7328"/>
-                <w:tab w:val="left" w:pos="8244"/>
-                <w:tab w:val="left" w:pos="9160"/>
-                <w:tab w:val="left" w:pos="10076"/>
-                <w:tab w:val="left" w:pos="10992"/>
-                <w:tab w:val="left" w:pos="11908"/>
-                <w:tab w:val="left" w:pos="12824"/>
-                <w:tab w:val="left" w:pos="13740"/>
-                <w:tab w:val="left" w:pos="14656"/>
-              </w:tabs>
-              <w:jc w:val="both"/>
-              <w:rPr>
-                <w:rFonts w:cstheme="minorHAnsi"/>
-                <w:color w:val="000000"/>
-                <w:sz w:val="28"/>
-                <w:szCs w:val="28"/>
-              </w:rPr>
-            </w:pPr>
-            <w:r>
-              <w:rPr>
-                <w:rFonts w:cstheme="minorHAnsi"/>
-                <w:color w:val="000000"/>
-                <w:sz w:val="28"/>
-                <w:szCs w:val="28"/>
-              </w:rPr>
-              <w:t>The logarithm of the property damage with base 10</w:t>
-            </w:r>
-          </w:p>
-          <w:p>
-            <w:pPr>
-              <w:tabs>
-                <w:tab w:val="left" w:pos="916"/>
-                <w:tab w:val="left" w:pos="1832"/>
-                <w:tab w:val="left" w:pos="2748"/>
-                <w:tab w:val="left" w:pos="3664"/>
-                <w:tab w:val="left" w:pos="4580"/>
-                <w:tab w:val="left" w:pos="5496"/>
-                <w:tab w:val="left" w:pos="6412"/>
-                <w:tab w:val="left" w:pos="7328"/>
-                <w:tab w:val="left" w:pos="8244"/>
-                <w:tab w:val="left" w:pos="9160"/>
-                <w:tab w:val="left" w:pos="10076"/>
-                <w:tab w:val="left" w:pos="10992"/>
-                <w:tab w:val="left" w:pos="11908"/>
-                <w:tab w:val="left" w:pos="12824"/>
-                <w:tab w:val="left" w:pos="13740"/>
-                <w:tab w:val="left" w:pos="14656"/>
-              </w:tabs>
-              <w:jc w:val="both"/>
-              <w:rPr>
-                <w:rFonts w:cstheme="minorHAnsi"/>
-                <w:color w:val="000000"/>
-                <w:sz w:val="28"/>
-                <w:szCs w:val="28"/>
-              </w:rPr>
-            </w:pPr>
-            <w:r>
-              <w:rPr>
-                <w:rFonts w:cstheme="minorHAnsi"/>
-                <w:color w:val="000000"/>
-                <w:sz w:val="28"/>
-                <w:szCs w:val="28"/>
-              </w:rPr>
-              <w:t>(more details in measures)</w:t>
-            </w:r>
-          </w:p>
-        </w:tc>
-        <w:tc>
-          <w:tcPr>
-            <w:tcW w:w="2348" w:type="dxa"/>
-          </w:tcPr>
-          <w:p>
-            <w:pPr>
-              <w:tabs>
-                <w:tab w:val="left" w:pos="916"/>
-                <w:tab w:val="left" w:pos="1832"/>
-                <w:tab w:val="left" w:pos="2748"/>
-                <w:tab w:val="left" w:pos="3664"/>
-                <w:tab w:val="left" w:pos="4580"/>
-                <w:tab w:val="left" w:pos="5496"/>
-                <w:tab w:val="left" w:pos="6412"/>
-                <w:tab w:val="left" w:pos="7328"/>
-                <w:tab w:val="left" w:pos="8244"/>
-                <w:tab w:val="left" w:pos="9160"/>
-                <w:tab w:val="left" w:pos="10076"/>
-                <w:tab w:val="left" w:pos="10992"/>
-                <w:tab w:val="left" w:pos="11908"/>
-                <w:tab w:val="left" w:pos="12824"/>
-                <w:tab w:val="left" w:pos="13740"/>
-                <w:tab w:val="left" w:pos="14656"/>
-              </w:tabs>
-              <w:jc w:val="both"/>
-              <w:rPr>
-                <w:rFonts w:cstheme="minorHAnsi"/>
-                <w:color w:val="000000"/>
-                <w:sz w:val="28"/>
-                <w:szCs w:val="28"/>
-              </w:rPr>
-            </w:pPr>
-            <w:r>
-              <w:rPr>
-                <w:rFonts w:cstheme="minorHAnsi"/>
-                <w:color w:val="000000"/>
-                <w:sz w:val="28"/>
-                <w:szCs w:val="28"/>
-              </w:rPr>
-              <w:t>Only observations where the property damage was higher than zero.</w:t>
-            </w:r>
-          </w:p>
-        </w:tc>
-        <w:tc>
-          <w:tcPr>
-            <w:tcW w:w="1576" w:type="dxa"/>
-          </w:tcPr>
-          <w:p>
-            <w:pPr>
-              <w:tabs>
-                <w:tab w:val="left" w:pos="916"/>
-                <w:tab w:val="left" w:pos="1832"/>
-                <w:tab w:val="left" w:pos="2748"/>
-                <w:tab w:val="left" w:pos="3664"/>
-                <w:tab w:val="left" w:pos="4580"/>
-                <w:tab w:val="left" w:pos="5496"/>
-                <w:tab w:val="left" w:pos="6412"/>
-                <w:tab w:val="left" w:pos="7328"/>
-                <w:tab w:val="left" w:pos="8244"/>
-                <w:tab w:val="left" w:pos="9160"/>
-                <w:tab w:val="left" w:pos="10076"/>
-                <w:tab w:val="left" w:pos="10992"/>
-                <w:tab w:val="left" w:pos="11908"/>
-                <w:tab w:val="left" w:pos="12824"/>
-                <w:tab w:val="left" w:pos="13740"/>
-                <w:tab w:val="left" w:pos="14656"/>
-              </w:tabs>
-              <w:jc w:val="both"/>
-              <w:rPr>
-                <w:rFonts w:cstheme="minorHAnsi"/>
-                <w:color w:val="000000"/>
-                <w:sz w:val="28"/>
-                <w:szCs w:val="28"/>
-              </w:rPr>
-            </w:pPr>
-            <w:r>
-              <w:rPr>
-                <w:rFonts w:cstheme="minorHAnsi"/>
-                <w:color w:val="000000"/>
-                <w:sz w:val="28"/>
-                <w:szCs w:val="28"/>
-              </w:rPr>
-              <w:t>N= 37033</w:t>
-            </w:r>
-          </w:p>
-        </w:tc>
-      </w:tr>
-    </w:tbl>
-    <w:p>
-      <w:pPr>
-        <w:shd w:val="clear" w:color="auto" w:fill="FFFFFF"/>
-        <w:tabs>
-          <w:tab w:val="left" w:pos="916"/>
-          <w:tab w:val="left" w:pos="1832"/>
-          <w:tab w:val="left" w:pos="2748"/>
-          <w:tab w:val="left" w:pos="3664"/>
-          <w:tab w:val="left" w:pos="4580"/>
-          <w:tab w:val="left" w:pos="5496"/>
-          <w:tab w:val="left" w:pos="6412"/>
-          <w:tab w:val="left" w:pos="7328"/>
-          <w:tab w:val="left" w:pos="8244"/>
-          <w:tab w:val="left" w:pos="9160"/>
-          <w:tab w:val="left" w:pos="10076"/>
-          <w:tab w:val="left" w:pos="10992"/>
-          <w:tab w:val="left" w:pos="11908"/>
-          <w:tab w:val="left" w:pos="12824"/>
-          <w:tab w:val="left" w:pos="13740"/>
-          <w:tab w:val="left" w:pos="14656"/>
-        </w:tabs>
-        <w:jc w:val="both"/>
-        <w:rPr>
-          <w:rFonts w:cstheme="minorHAnsi"/>
-          <w:color w:val="000000"/>
-          <w:sz w:val="28"/>
-          <w:szCs w:val="28"/>
-        </w:rPr>
-      </w:pPr>
-    </w:p>
-    <w:p>
-      <w:pPr>
-        <w:shd w:val="clear" w:color="auto" w:fill="FFFFFF"/>
-        <w:tabs>
-          <w:tab w:val="left" w:pos="916"/>
-          <w:tab w:val="left" w:pos="1832"/>
-          <w:tab w:val="left" w:pos="2748"/>
-          <w:tab w:val="left" w:pos="3664"/>
-          <w:tab w:val="left" w:pos="4580"/>
-          <w:tab w:val="left" w:pos="5496"/>
-          <w:tab w:val="left" w:pos="6412"/>
-          <w:tab w:val="left" w:pos="7328"/>
-          <w:tab w:val="left" w:pos="8244"/>
-          <w:tab w:val="left" w:pos="9160"/>
-          <w:tab w:val="left" w:pos="10076"/>
-          <w:tab w:val="left" w:pos="10992"/>
-          <w:tab w:val="left" w:pos="11908"/>
-          <w:tab w:val="left" w:pos="12824"/>
-          <w:tab w:val="left" w:pos="13740"/>
-          <w:tab w:val="left" w:pos="14656"/>
-        </w:tabs>
-        <w:jc w:val="both"/>
-        <w:rPr>
-          <w:rFonts w:cstheme="minorHAnsi"/>
-          <w:color w:val="000000"/>
-          <w:sz w:val="28"/>
-          <w:szCs w:val="28"/>
-        </w:rPr>
-      </w:pPr>
-    </w:p>
-    <w:p>
-      <w:pPr>
-        <w:shd w:val="clear" w:color="auto" w:fill="FFFFFF"/>
-        <w:tabs>
-          <w:tab w:val="left" w:pos="916"/>
-          <w:tab w:val="left" w:pos="1832"/>
-          <w:tab w:val="left" w:pos="2748"/>
-          <w:tab w:val="left" w:pos="3664"/>
-          <w:tab w:val="left" w:pos="4580"/>
-          <w:tab w:val="left" w:pos="5496"/>
-          <w:tab w:val="left" w:pos="6412"/>
-          <w:tab w:val="left" w:pos="7328"/>
-          <w:tab w:val="left" w:pos="8244"/>
-          <w:tab w:val="left" w:pos="9160"/>
-          <w:tab w:val="left" w:pos="10076"/>
-          <w:tab w:val="left" w:pos="10992"/>
-          <w:tab w:val="left" w:pos="11908"/>
-          <w:tab w:val="left" w:pos="12824"/>
-          <w:tab w:val="left" w:pos="13740"/>
-          <w:tab w:val="left" w:pos="14656"/>
-        </w:tabs>
-        <w:jc w:val="center"/>
-        <w:rPr>
-          <w:rFonts w:cstheme="minorHAnsi"/>
-          <w:b/>
-          <w:color w:val="000000"/>
-          <w:sz w:val="28"/>
-          <w:szCs w:val="28"/>
-        </w:rPr>
-      </w:pPr>
-      <w:r>
-        <w:rPr>
-          <w:rFonts w:cstheme="minorHAnsi"/>
-          <w:b/>
-          <w:color w:val="000000"/>
-          <w:sz w:val="28"/>
-          <w:szCs w:val="28"/>
-        </w:rPr>
-        <w:t>Measures</w:t>
-      </w:r>
-    </w:p>
-    <w:p>
-      <w:pPr>
-        <w:shd w:val="clear" w:color="auto" w:fill="FFFFFF"/>
-        <w:tabs>
-          <w:tab w:val="left" w:pos="916"/>
-          <w:tab w:val="left" w:pos="1832"/>
-          <w:tab w:val="left" w:pos="2748"/>
-          <w:tab w:val="left" w:pos="3664"/>
-          <w:tab w:val="left" w:pos="4580"/>
-          <w:tab w:val="left" w:pos="5496"/>
-          <w:tab w:val="left" w:pos="6412"/>
-          <w:tab w:val="left" w:pos="7328"/>
-          <w:tab w:val="left" w:pos="8244"/>
-          <w:tab w:val="left" w:pos="9160"/>
-          <w:tab w:val="left" w:pos="10076"/>
-          <w:tab w:val="left" w:pos="10992"/>
-          <w:tab w:val="left" w:pos="11908"/>
-          <w:tab w:val="left" w:pos="12824"/>
-          <w:tab w:val="left" w:pos="13740"/>
-          <w:tab w:val="left" w:pos="14656"/>
-        </w:tabs>
-        <w:jc w:val="center"/>
-        <w:rPr>
-          <w:rFonts w:cstheme="minorHAnsi"/>
-          <w:b/>
-          <w:color w:val="000000"/>
-          <w:sz w:val="28"/>
-          <w:szCs w:val="28"/>
-        </w:rPr>
-      </w:pPr>
-    </w:p>
-    <w:p>
-      <w:pPr>
-        <w:shd w:val="clear" w:color="auto" w:fill="FFFFFF"/>
-        <w:tabs>
-          <w:tab w:val="left" w:pos="916"/>
-          <w:tab w:val="left" w:pos="1832"/>
-          <w:tab w:val="left" w:pos="2748"/>
-          <w:tab w:val="left" w:pos="3664"/>
-          <w:tab w:val="left" w:pos="4580"/>
-          <w:tab w:val="left" w:pos="5496"/>
-          <w:tab w:val="left" w:pos="6412"/>
-          <w:tab w:val="left" w:pos="7328"/>
-          <w:tab w:val="left" w:pos="8244"/>
-          <w:tab w:val="left" w:pos="9160"/>
-          <w:tab w:val="left" w:pos="10076"/>
-          <w:tab w:val="left" w:pos="10992"/>
-          <w:tab w:val="left" w:pos="11908"/>
-          <w:tab w:val="left" w:pos="12824"/>
-          <w:tab w:val="left" w:pos="13740"/>
-          <w:tab w:val="left" w:pos="14656"/>
-        </w:tabs>
-        <w:jc w:val="both"/>
-        <w:rPr>
-          <w:rFonts w:cstheme="minorHAnsi"/>
-          <w:color w:val="000000"/>
-          <w:sz w:val="28"/>
-          <w:szCs w:val="28"/>
-        </w:rPr>
-      </w:pPr>
-      <w:r>
-        <w:rPr>
-          <w:rFonts w:cstheme="minorHAnsi"/>
-          <w:color w:val="000000"/>
-          <w:sz w:val="28"/>
-          <w:szCs w:val="28"/>
-        </w:rPr>
-        <w:tab/>
-      </w:r>
-      <w:r>
-        <w:rPr>
-          <w:rFonts w:cstheme="minorHAnsi"/>
-          <w:color w:val="000000"/>
-          <w:sz w:val="28"/>
-          <w:szCs w:val="28"/>
-        </w:rPr>
-        <w:t xml:space="preserve">The cost of damage was entered as actual dollar amounts, but only in case if reasonably accurate estimate could be found. The estimation was provided by an insurance company or other individuals who were qualified enough to perform the evaluation. </w:t>
-      </w:r>
-      <w:r>
-        <w:rPr>
-          <w:rFonts w:cstheme="minorHAnsi"/>
-          <w:color w:val="000000"/>
-          <w:sz w:val="28"/>
-          <w:szCs w:val="28"/>
-        </w:rPr>
-        <w:t>The observations with unknown or missing data about the property damage were removed. Because the property damage distribution was positively skewed and, the variable was modified. The logarithm with a base 10 became</w:t>
-      </w:r>
-      <w:r>
-        <w:rPr>
-          <w:rFonts w:cstheme="minorHAnsi"/>
-          <w:color w:val="000000"/>
-          <w:sz w:val="28"/>
-          <w:szCs w:val="28"/>
-        </w:rPr>
-        <w:t xml:space="preserve"> a</w:t>
-      </w:r>
-      <w:r>
-        <w:rPr>
-          <w:rFonts w:cstheme="minorHAnsi"/>
-          <w:color w:val="000000"/>
-          <w:sz w:val="28"/>
-          <w:szCs w:val="28"/>
-        </w:rPr>
-        <w:t xml:space="preserve"> new quantitative response variable. </w:t>
-      </w:r>
-      <w:r>
-        <w:rPr>
-          <w:rFonts w:cstheme="minorHAnsi"/>
-          <w:color w:val="000000"/>
-          <w:sz w:val="28"/>
-          <w:szCs w:val="28"/>
-        </w:rPr>
-        <w:t>As a consequence, skewness was significantly decreased.</w:t>
-      </w:r>
-    </w:p>
-    <w:p>
-      <w:pPr>
-        <w:shd w:val="clear" w:color="auto" w:fill="FFFFFF"/>
-        <w:tabs>
-          <w:tab w:val="left" w:pos="916"/>
-          <w:tab w:val="left" w:pos="1832"/>
-          <w:tab w:val="left" w:pos="2748"/>
-          <w:tab w:val="left" w:pos="3664"/>
-          <w:tab w:val="left" w:pos="4580"/>
-          <w:tab w:val="left" w:pos="5496"/>
-          <w:tab w:val="left" w:pos="6412"/>
-          <w:tab w:val="left" w:pos="7328"/>
-          <w:tab w:val="left" w:pos="8244"/>
-          <w:tab w:val="left" w:pos="9160"/>
-          <w:tab w:val="left" w:pos="10076"/>
-          <w:tab w:val="left" w:pos="10992"/>
-          <w:tab w:val="left" w:pos="11908"/>
-          <w:tab w:val="left" w:pos="12824"/>
-          <w:tab w:val="left" w:pos="13740"/>
-          <w:tab w:val="left" w:pos="14656"/>
-        </w:tabs>
-        <w:jc w:val="both"/>
-        <w:rPr>
-          <w:rFonts w:cstheme="minorHAnsi"/>
-          <w:color w:val="000000"/>
-          <w:sz w:val="28"/>
-          <w:szCs w:val="28"/>
-        </w:rPr>
-      </w:pPr>
-      <w:r>
-        <w:rPr>
-          <w:rFonts w:cstheme="minorHAnsi"/>
-          <w:color w:val="000000"/>
-          <w:sz w:val="28"/>
-          <w:szCs w:val="28"/>
-        </w:rPr>
-        <w:tab/>
-      </w:r>
-      <w:r>
-        <w:rPr>
-          <w:rFonts w:cstheme="minorHAnsi"/>
-          <w:color w:val="000000"/>
-          <w:sz w:val="28"/>
-          <w:szCs w:val="28"/>
-        </w:rPr>
-        <w:t xml:space="preserve">The set of putative predictors was the same for both parts of the research. </w:t>
-      </w:r>
-      <w:r>
-        <w:rPr>
-          <w:rFonts w:cstheme="minorHAnsi"/>
-          <w:color w:val="000000"/>
-          <w:sz w:val="28"/>
-          <w:szCs w:val="28"/>
-        </w:rPr>
-        <w:t>The explanatory variables can be found in table 2.</w:t>
-      </w:r>
-      <w:r>
-        <w:rPr>
-          <w:rFonts w:cstheme="minorHAnsi"/>
-          <w:color w:val="000000"/>
-          <w:sz w:val="28"/>
-          <w:szCs w:val="28"/>
-        </w:rPr>
-        <w:t xml:space="preserve"> The</w:t>
-      </w:r>
-      <w:r>
-        <w:rPr>
-          <w:rFonts w:cstheme="minorHAnsi"/>
-          <w:color w:val="000000"/>
-          <w:sz w:val="28"/>
-          <w:szCs w:val="28"/>
-        </w:rPr>
-        <w:t xml:space="preserve"> event</w:t>
-      </w:r>
-      <w:r>
-        <w:rPr>
-          <w:rFonts w:cstheme="minorHAnsi"/>
-          <w:color w:val="000000"/>
-          <w:sz w:val="28"/>
-          <w:szCs w:val="28"/>
-        </w:rPr>
-        <w:t xml:space="preserve"> </w:t>
-      </w:r>
-      <w:r>
-        <w:rPr>
-          <w:rFonts w:cstheme="minorHAnsi"/>
-          <w:color w:val="000000"/>
-          <w:sz w:val="28"/>
-          <w:szCs w:val="28"/>
-        </w:rPr>
-        <w:t>designator (</w:t>
-      </w:r>
-      <w:proofErr w:type="spellStart"/>
-      <w:r>
-        <w:rPr>
-          <w:rFonts w:cstheme="minorHAnsi"/>
-          <w:color w:val="000000"/>
-          <w:sz w:val="28"/>
-          <w:szCs w:val="28"/>
-        </w:rPr>
-        <w:t>cz_type</w:t>
-      </w:r>
-      <w:proofErr w:type="spellEnd"/>
-      <w:r>
-        <w:rPr>
-          <w:rFonts w:cstheme="minorHAnsi"/>
-          <w:color w:val="000000"/>
-          <w:sz w:val="28"/>
-          <w:szCs w:val="28"/>
-        </w:rPr>
-        <w:t>) of weather event shows is the event happened in</w:t>
-      </w:r>
-      <w:r>
-        <w:rPr>
-          <w:rFonts w:cstheme="minorHAnsi"/>
-          <w:color w:val="000000"/>
-          <w:sz w:val="28"/>
-          <w:szCs w:val="28"/>
-        </w:rPr>
-        <w:t xml:space="preserve"> a</w:t>
-      </w:r>
-      <w:r>
-        <w:rPr>
-          <w:rFonts w:cstheme="minorHAnsi"/>
-          <w:color w:val="000000"/>
-          <w:sz w:val="28"/>
-          <w:szCs w:val="28"/>
-        </w:rPr>
-        <w:t xml:space="preserve"> county(C), </w:t>
-      </w:r>
-      <w:r>
-        <w:rPr>
-          <w:rFonts w:cstheme="minorHAnsi"/>
-          <w:color w:val="000000"/>
-          <w:sz w:val="28"/>
-          <w:szCs w:val="28"/>
-        </w:rPr>
-        <w:t>zone (</w:t>
-      </w:r>
-      <w:r>
-        <w:rPr>
-          <w:rFonts w:cstheme="minorHAnsi"/>
-          <w:color w:val="000000"/>
-          <w:sz w:val="28"/>
-          <w:szCs w:val="28"/>
-        </w:rPr>
-        <w:t xml:space="preserve">Z) or Marine </w:t>
-      </w:r>
-      <w:r>
-        <w:rPr>
-          <w:rFonts w:cstheme="minorHAnsi"/>
-          <w:color w:val="000000"/>
-          <w:sz w:val="28"/>
-          <w:szCs w:val="28"/>
-        </w:rPr>
-        <w:t>Zone (</w:t>
-      </w:r>
-      <w:r>
-        <w:rPr>
-          <w:rFonts w:cstheme="minorHAnsi"/>
-          <w:color w:val="000000"/>
-          <w:sz w:val="28"/>
-          <w:szCs w:val="28"/>
-        </w:rPr>
-        <w:t xml:space="preserve">M). </w:t>
-      </w:r>
-      <w:r>
-        <w:rPr>
-          <w:rFonts w:cstheme="minorHAnsi"/>
-          <w:color w:val="000000"/>
-          <w:sz w:val="28"/>
-          <w:szCs w:val="28"/>
-        </w:rPr>
-        <w:t>A</w:t>
-      </w:r>
-      <w:r>
-        <w:rPr>
-          <w:rFonts w:cstheme="minorHAnsi"/>
-          <w:color w:val="000000"/>
-          <w:sz w:val="28"/>
-          <w:szCs w:val="28"/>
-        </w:rPr>
-        <w:t xml:space="preserve"> county is </w:t>
-      </w:r>
-      <w:r>
-        <w:rPr>
-          <w:rFonts w:cstheme="minorHAnsi"/>
-          <w:color w:val="000000"/>
-          <w:sz w:val="28"/>
-          <w:szCs w:val="28"/>
-        </w:rPr>
-        <w:t xml:space="preserve">an </w:t>
-      </w:r>
-      <w:r>
-        <w:rPr>
-          <w:rFonts w:cstheme="minorHAnsi"/>
-          <w:color w:val="000000"/>
-          <w:sz w:val="28"/>
-          <w:szCs w:val="28"/>
-        </w:rPr>
-        <w:t>administrative unit of</w:t>
-      </w:r>
-      <w:r>
-        <w:rPr>
-          <w:rFonts w:cstheme="minorHAnsi"/>
-          <w:color w:val="000000"/>
-          <w:sz w:val="28"/>
-          <w:szCs w:val="28"/>
-        </w:rPr>
-        <w:t xml:space="preserve"> a</w:t>
-      </w:r>
-      <w:r>
-        <w:rPr>
-          <w:rFonts w:cstheme="minorHAnsi"/>
-          <w:color w:val="000000"/>
-          <w:sz w:val="28"/>
-          <w:szCs w:val="28"/>
-        </w:rPr>
-        <w:t xml:space="preserve"> st</w:t>
-      </w:r>
-      <w:r>
-        <w:rPr>
-          <w:rFonts w:cstheme="minorHAnsi"/>
-          <w:color w:val="000000"/>
-          <w:sz w:val="28"/>
-          <w:szCs w:val="28"/>
-        </w:rPr>
-        <w:t>ate. Zone</w:t>
-      </w:r>
-      <w:r>
-        <w:rPr>
-          <w:rFonts w:cstheme="minorHAnsi"/>
-          <w:color w:val="000000"/>
-          <w:sz w:val="28"/>
-          <w:szCs w:val="28"/>
-        </w:rPr>
-        <w:t xml:space="preserve"> means NWS Forecast zone which includes several counties. The designator shows which kind of events </w:t>
-      </w:r>
-      <w:r>
-        <w:rPr>
-          <w:rFonts w:cstheme="minorHAnsi"/>
-          <w:color w:val="000000"/>
-          <w:sz w:val="28"/>
-          <w:szCs w:val="28"/>
-        </w:rPr>
-        <w:t>has</w:t>
-      </w:r>
-      <w:r>
-        <w:rPr>
-          <w:rFonts w:cstheme="minorHAnsi"/>
-          <w:color w:val="000000"/>
-          <w:sz w:val="28"/>
-          <w:szCs w:val="28"/>
-        </w:rPr>
-        <w:t xml:space="preserve"> happened as well as demonstrate the spread of the event. Marine zone was unintentionally ruled out </w:t>
-      </w:r>
-      <w:r>
-        <w:rPr>
-          <w:rFonts w:cstheme="minorHAnsi"/>
-          <w:color w:val="000000"/>
-          <w:sz w:val="28"/>
-          <w:szCs w:val="28"/>
-        </w:rPr>
-        <w:t>from</w:t>
-      </w:r>
-      <w:r>
-        <w:rPr>
-          <w:rFonts w:cstheme="minorHAnsi"/>
-          <w:color w:val="000000"/>
-          <w:sz w:val="28"/>
-          <w:szCs w:val="28"/>
-        </w:rPr>
-        <w:t xml:space="preserve"> the sample after the data management.</w:t>
-      </w:r>
-    </w:p>
-    <w:p>
-      <w:pPr>
-        <w:shd w:val="clear" w:color="auto" w:fill="FFFFFF"/>
-        <w:tabs>
-          <w:tab w:val="left" w:pos="916"/>
-          <w:tab w:val="left" w:pos="1832"/>
-          <w:tab w:val="left" w:pos="2748"/>
-          <w:tab w:val="left" w:pos="3664"/>
-          <w:tab w:val="left" w:pos="4580"/>
-          <w:tab w:val="left" w:pos="5496"/>
-          <w:tab w:val="left" w:pos="6412"/>
-          <w:tab w:val="left" w:pos="7328"/>
-          <w:tab w:val="left" w:pos="8244"/>
-          <w:tab w:val="left" w:pos="9160"/>
-          <w:tab w:val="left" w:pos="10076"/>
-          <w:tab w:val="left" w:pos="10992"/>
-          <w:tab w:val="left" w:pos="11908"/>
-          <w:tab w:val="left" w:pos="12824"/>
-          <w:tab w:val="left" w:pos="13740"/>
-          <w:tab w:val="left" w:pos="14656"/>
-        </w:tabs>
-        <w:jc w:val="both"/>
-        <w:rPr>
-          <w:rFonts w:cstheme="minorHAnsi"/>
-          <w:color w:val="000000"/>
-          <w:sz w:val="28"/>
-          <w:szCs w:val="28"/>
-        </w:rPr>
-      </w:pPr>
-      <w:r>
-        <w:rPr>
-          <w:rFonts w:cstheme="minorHAnsi"/>
-          <w:color w:val="000000"/>
-          <w:sz w:val="28"/>
-          <w:szCs w:val="28"/>
-        </w:rPr>
-        <w:tab/>
-        <w:t xml:space="preserve">A climate region originally was not presented in the </w:t>
-      </w:r>
-      <w:r>
-        <w:rPr>
-          <w:rFonts w:cstheme="minorHAnsi"/>
-          <w:color w:val="000000"/>
-          <w:sz w:val="28"/>
-          <w:szCs w:val="28"/>
-        </w:rPr>
-        <w:t>dataset</w:t>
-      </w:r>
-      <w:r>
-        <w:rPr>
-          <w:rFonts w:cstheme="minorHAnsi"/>
-          <w:color w:val="000000"/>
-          <w:sz w:val="28"/>
-          <w:szCs w:val="28"/>
-        </w:rPr>
-        <w:t xml:space="preserve">. However, I have found the map on the </w:t>
-      </w:r>
-      <w:hyperlink r:id="rId8" w:history="1">
-        <w:r>
-          <w:rPr>
-            <w:rStyle w:val="Hyperlink"/>
-            <w:rFonts w:cstheme="minorHAnsi"/>
-            <w:sz w:val="28"/>
-            <w:szCs w:val="28"/>
-          </w:rPr>
-          <w:t>NOAA site</w:t>
-        </w:r>
-      </w:hyperlink>
-      <w:r>
-        <w:rPr>
-          <w:rFonts w:cstheme="minorHAnsi"/>
-          <w:color w:val="000000"/>
-          <w:sz w:val="28"/>
-          <w:szCs w:val="28"/>
-        </w:rPr>
-        <w:t xml:space="preserve">. Using states provided in the </w:t>
-      </w:r>
-      <w:r>
-        <w:rPr>
-          <w:rFonts w:cstheme="minorHAnsi"/>
-          <w:color w:val="000000"/>
-          <w:sz w:val="28"/>
-          <w:szCs w:val="28"/>
-        </w:rPr>
-        <w:t>dataset</w:t>
-      </w:r>
-      <w:r>
-        <w:rPr>
-          <w:rFonts w:cstheme="minorHAnsi"/>
-          <w:color w:val="000000"/>
-          <w:sz w:val="28"/>
-          <w:szCs w:val="28"/>
-        </w:rPr>
-        <w:t>, I have created</w:t>
-      </w:r>
-      <w:r>
-        <w:rPr>
-          <w:rFonts w:cstheme="minorHAnsi"/>
-          <w:color w:val="000000"/>
-          <w:sz w:val="28"/>
-          <w:szCs w:val="28"/>
-        </w:rPr>
-        <w:t xml:space="preserve"> a</w:t>
-      </w:r>
-      <w:r>
-        <w:rPr>
-          <w:rFonts w:cstheme="minorHAnsi"/>
-          <w:color w:val="000000"/>
-          <w:sz w:val="28"/>
-          <w:szCs w:val="28"/>
-        </w:rPr>
-        <w:t xml:space="preserve"> new variable. The District of Columbia was added to the Northeast climate region. Alaska was put to the separate category. Other events became a part of “Other” category. The last one category without Alaska and DC contains marine related places, mostly in</w:t>
-      </w:r>
-      <w:r>
-        <w:rPr>
-          <w:rFonts w:cstheme="minorHAnsi"/>
-          <w:color w:val="000000"/>
-          <w:sz w:val="28"/>
-          <w:szCs w:val="28"/>
-        </w:rPr>
-        <w:t xml:space="preserve"> an</w:t>
-      </w:r>
-      <w:r>
-        <w:rPr>
-          <w:rFonts w:cstheme="minorHAnsi"/>
-          <w:color w:val="000000"/>
-          <w:sz w:val="28"/>
-          <w:szCs w:val="28"/>
-        </w:rPr>
-        <w:t xml:space="preserve"> equatorial climate.</w:t>
-      </w:r>
-    </w:p>
-    <w:p>
-      <w:pPr>
-        <w:spacing w:after="160" w:line="259" w:lineRule="auto"/>
-        <w:rPr>
-          <w:rFonts w:cstheme="minorHAnsi"/>
-          <w:color w:val="000000"/>
-          <w:sz w:val="28"/>
-          <w:szCs w:val="28"/>
-        </w:rPr>
-      </w:pPr>
-      <w:r>
-        <w:rPr>
-          <w:rFonts w:cstheme="minorHAnsi"/>
-          <w:color w:val="000000"/>
-          <w:sz w:val="28"/>
-          <w:szCs w:val="28"/>
-        </w:rPr>
-        <w:br w:type="page"/>
-      </w:r>
-    </w:p>
-    <w:p>
-      <w:pPr>
-        <w:shd w:val="clear" w:color="auto" w:fill="FFFFFF"/>
-        <w:tabs>
-          <w:tab w:val="left" w:pos="916"/>
-          <w:tab w:val="left" w:pos="1832"/>
-          <w:tab w:val="left" w:pos="2748"/>
-          <w:tab w:val="left" w:pos="3664"/>
-          <w:tab w:val="left" w:pos="4580"/>
-          <w:tab w:val="left" w:pos="5496"/>
-          <w:tab w:val="left" w:pos="6412"/>
-          <w:tab w:val="left" w:pos="7328"/>
-          <w:tab w:val="left" w:pos="8244"/>
-          <w:tab w:val="left" w:pos="9160"/>
-          <w:tab w:val="left" w:pos="10076"/>
-          <w:tab w:val="left" w:pos="10992"/>
-          <w:tab w:val="left" w:pos="11908"/>
-          <w:tab w:val="left" w:pos="12824"/>
-          <w:tab w:val="left" w:pos="13740"/>
-          <w:tab w:val="left" w:pos="14656"/>
-        </w:tabs>
-        <w:jc w:val="both"/>
-        <w:rPr>
-          <w:rFonts w:cstheme="minorHAnsi"/>
-          <w:color w:val="000000"/>
-          <w:sz w:val="28"/>
-          <w:szCs w:val="28"/>
-        </w:rPr>
-      </w:pPr>
-    </w:p>
-    <w:p>
-      <w:pPr>
-        <w:shd w:val="clear" w:color="auto" w:fill="FFFFFF"/>
-        <w:tabs>
-          <w:tab w:val="left" w:pos="916"/>
-          <w:tab w:val="left" w:pos="1832"/>
-          <w:tab w:val="left" w:pos="2748"/>
-          <w:tab w:val="left" w:pos="3664"/>
-          <w:tab w:val="left" w:pos="4580"/>
-          <w:tab w:val="left" w:pos="5496"/>
-          <w:tab w:val="left" w:pos="6412"/>
-          <w:tab w:val="left" w:pos="7328"/>
-          <w:tab w:val="left" w:pos="8244"/>
-          <w:tab w:val="left" w:pos="9160"/>
-          <w:tab w:val="left" w:pos="10076"/>
-          <w:tab w:val="left" w:pos="10992"/>
-          <w:tab w:val="left" w:pos="11908"/>
-          <w:tab w:val="left" w:pos="12824"/>
-          <w:tab w:val="left" w:pos="13740"/>
-          <w:tab w:val="left" w:pos="14656"/>
-        </w:tabs>
-        <w:jc w:val="both"/>
-        <w:rPr>
-          <w:rFonts w:cstheme="minorHAnsi"/>
-          <w:color w:val="000000"/>
-          <w:sz w:val="28"/>
-          <w:szCs w:val="28"/>
-        </w:rPr>
-      </w:pPr>
-    </w:p>
-    <w:tbl>
-      <w:tblPr>
-        <w:tblStyle w:val="Tabelraster"/>
-        <w:tblW w:w="0" w:type="auto"/>
-        <w:jc w:val="center"/>
-        <w:tblLook w:val="04A0" w:firstRow="1" w:lastRow="0" w:firstColumn="1" w:lastColumn="0" w:noHBand="0" w:noVBand="1"/>
-      </w:tblPr>
-      <w:tblGrid>
         <w:gridCol w:w="2250"/>
         <w:gridCol w:w="1890"/>
         <w:gridCol w:w="3235"/>
@@ -4635,9 +4599,75 @@
           <w:sz w:val="28"/>
           <w:szCs w:val="28"/>
         </w:rPr>
+        <w:t xml:space="preserve">    To analyze predictors for the quantitative response variable (the amount of property damage), the multiple regression model was used. The quantitative explanatory variable “event duration” </w:t>
+      </w:r>
+      <w:r>
+        <w:rPr>
+          <w:rFonts w:cstheme="minorHAnsi"/>
+          <w:color w:val="000000"/>
+          <w:sz w:val="28"/>
+          <w:szCs w:val="28"/>
+        </w:rPr>
         <w:lastRenderedPageBreak/>
-        <w:t xml:space="preserve">    To analyze predictors for the quantitative response variable (the amount of property damage), the multiple regression model was used. The quantitative explanatory variable “event duration” were centered by subtracting the mean.</w:t>
+        <w:t>were centered by subtracting the mean.</w:t>
       </w:r>
+      <w:r>
+        <w:rPr>
+          <w:rFonts w:cstheme="minorHAnsi"/>
+          <w:color w:val="000000"/>
+          <w:sz w:val="28"/>
+          <w:szCs w:val="28"/>
+        </w:rPr>
+        <w:t xml:space="preserve"> Because of unknown or missing data, the sample volume for regression model was </w:t>
+      </w:r>
+      <w:r>
+        <w:rPr>
+          <w:rFonts w:cstheme="minorHAnsi"/>
+          <w:color w:val="000000"/>
+          <w:sz w:val="28"/>
+          <w:szCs w:val="28"/>
+        </w:rPr>
+        <w:t>N=20054</w:t>
+      </w:r>
+      <w:r>
+        <w:rPr>
+          <w:rFonts w:cstheme="minorHAnsi"/>
+          <w:color w:val="000000"/>
+          <w:sz w:val="28"/>
+          <w:szCs w:val="28"/>
+        </w:rPr>
+        <w:t>.</w:t>
+      </w:r>
+    </w:p>
+    <w:p>
+      <w:pPr>
+        <w:shd w:val="clear" w:color="auto" w:fill="FFFFFF"/>
+        <w:tabs>
+          <w:tab w:val="left" w:pos="916"/>
+          <w:tab w:val="left" w:pos="1832"/>
+          <w:tab w:val="left" w:pos="2748"/>
+          <w:tab w:val="left" w:pos="3664"/>
+          <w:tab w:val="left" w:pos="4580"/>
+          <w:tab w:val="left" w:pos="5496"/>
+          <w:tab w:val="left" w:pos="6412"/>
+          <w:tab w:val="left" w:pos="7328"/>
+          <w:tab w:val="left" w:pos="8244"/>
+          <w:tab w:val="left" w:pos="9160"/>
+          <w:tab w:val="left" w:pos="10076"/>
+          <w:tab w:val="left" w:pos="10992"/>
+          <w:tab w:val="left" w:pos="11908"/>
+          <w:tab w:val="left" w:pos="12824"/>
+          <w:tab w:val="left" w:pos="13740"/>
+          <w:tab w:val="left" w:pos="14656"/>
+        </w:tabs>
+        <w:jc w:val="both"/>
+        <w:rPr>
+          <w:rFonts w:cstheme="minorHAnsi"/>
+          <w:color w:val="000000"/>
+          <w:sz w:val="28"/>
+          <w:szCs w:val="28"/>
+        </w:rPr>
+      </w:pPr>
     </w:p>
     <w:p>
       <w:pPr>
@@ -9849,7 +9879,25 @@
           <w:sz w:val="28"/>
           <w:szCs w:val="28"/>
         </w:rPr>
-        <w:t xml:space="preserve">    Categorical variables are presented in table 4. All observations not equally distributed among the categories, that can be concluded even from the frequency of top (most frequent) categories. Especially it can be seen with the event type in part II, where thunderstorm winds are in 53% of all observations among 44 categories. </w:t>
+        <w:t xml:space="preserve">    Categorical variables are presented in table 4. All observations not equally distributed among the </w:t>
+      </w:r>
+      <w:r>
+        <w:rPr>
+          <w:rFonts w:cstheme="minorHAnsi"/>
+          <w:color w:val="000000"/>
+          <w:sz w:val="28"/>
+          <w:szCs w:val="28"/>
+        </w:rPr>
+        <w:t>categories, which</w:t>
+      </w:r>
+      <w:r>
+        <w:rPr>
+          <w:rFonts w:cstheme="minorHAnsi"/>
+          <w:color w:val="000000"/>
+          <w:sz w:val="28"/>
+          <w:szCs w:val="28"/>
+        </w:rPr>
+        <w:t xml:space="preserve"> can be concluded even from the frequency of top (most frequent) categories. Especially it can be seen with the event type in part II, where thunderstorm winds are in 53% of all observations among 44 categories. </w:t>
       </w:r>
     </w:p>
     <w:p>
@@ -10483,7 +10531,61 @@
           <w:sz w:val="28"/>
           <w:szCs w:val="28"/>
         </w:rPr>
-        <w:t>On figure 2 we can see the bar charts showing the association between property damage and month when it happened. In both cases p-values are very low, so we can say that there is some difference between the groups. From this graph, we can see three different groups of months. The first group, if from December to March inclusively, when property damaged with relatively low frequency: from 14,04% to 15.02%. The second group contains June and July when the frequency of property damage is significantly higher than in the other months (36.07% and 37.27% respectively). The last group includes April, May and months from August to November. In these months’ frequency varies from 27.21% to 30.79% So, we can see seasonal changes in the frequency of damaged property. Posthoc tests (not shown)  confirm the difference between these three groups.</w:t>
+        <w:t>On figure 2 we can see the bar charts showing the association between property damage and month when it happened. In both cases p-values are very low, so we can say that there is some difference between the groups. From this graph, we can see three different groups of months. The first group, if from December to March inclusively, when property damaged with relatively low frequency: from 14</w:t>
+      </w:r>
+      <w:r>
+        <w:rPr>
+          <w:rFonts w:cstheme="minorHAnsi"/>
+          <w:color w:val="000000"/>
+          <w:sz w:val="28"/>
+          <w:szCs w:val="28"/>
+        </w:rPr>
+        <w:t>.</w:t>
+      </w:r>
+      <w:r>
+        <w:rPr>
+          <w:rFonts w:cstheme="minorHAnsi"/>
+          <w:color w:val="000000"/>
+          <w:sz w:val="28"/>
+          <w:szCs w:val="28"/>
+        </w:rPr>
+        <w:t xml:space="preserve">04% to 15.02%. The second group contains June and July when the frequency of property damage is significantly higher than in the other months (36.07% and 37.27% respectively). The last group includes April, May and months from August to November. In these months’ frequency varies from 27.21% to 30.79% </w:t>
+      </w:r>
+      <w:r>
+        <w:rPr>
+          <w:rFonts w:cstheme="minorHAnsi"/>
+          <w:color w:val="000000"/>
+          <w:sz w:val="28"/>
+          <w:szCs w:val="28"/>
+        </w:rPr>
+        <w:t>so</w:t>
+      </w:r>
+      <w:r>
+        <w:rPr>
+          <w:rFonts w:cstheme="minorHAnsi"/>
+          <w:color w:val="000000"/>
+          <w:sz w:val="28"/>
+          <w:szCs w:val="28"/>
+        </w:rPr>
+        <w:t>, we can see seasonal changes in the frequency of damaged property. Posthoc tests (not shown</w:t>
+      </w:r>
+      <w:r>
+        <w:rPr>
+          <w:rFonts w:cstheme="minorHAnsi"/>
+          <w:color w:val="000000"/>
+          <w:sz w:val="28"/>
+          <w:szCs w:val="28"/>
+        </w:rPr>
+        <w:t>) confirm</w:t>
+      </w:r>
+      <w:r>
+        <w:rPr>
+          <w:rFonts w:cstheme="minorHAnsi"/>
+          <w:color w:val="000000"/>
+          <w:sz w:val="28"/>
+          <w:szCs w:val="28"/>
+        </w:rPr>
+        <w:t xml:space="preserve"> the difference between these three groups.</w:t>
       </w:r>
     </w:p>
     <w:p>
@@ -13826,7 +13928,25 @@
           <w:sz w:val="28"/>
           <w:szCs w:val="28"/>
         </w:rPr>
-        <w:t xml:space="preserve">    Thus, there is a strong and clear association between the fact of damaged property with the season when it happened. About the amount of damage, there are two periods without significant change in the amount of property damage and a winter period with significant difference.</w:t>
+        <w:t xml:space="preserve">    Thus, there is a strong and clear association between the </w:t>
+      </w:r>
+      <w:r>
+        <w:rPr>
+          <w:rFonts w:cstheme="minorHAnsi"/>
+          <w:color w:val="000000"/>
+          <w:sz w:val="28"/>
+          <w:szCs w:val="28"/>
+        </w:rPr>
+        <w:t>facts</w:t>
+      </w:r>
+      <w:r>
+        <w:rPr>
+          <w:rFonts w:cstheme="minorHAnsi"/>
+          <w:color w:val="000000"/>
+          <w:sz w:val="28"/>
+          <w:szCs w:val="28"/>
+        </w:rPr>
+        <w:t xml:space="preserve"> of damaged property with the season when it happened. About the amount of damage, there are two periods without significant change in the amount of property damage and a winter period with significant difference.</w:t>
       </w:r>
     </w:p>
     <w:p>
@@ -15491,7 +15611,25 @@
           <w:sz w:val="28"/>
           <w:szCs w:val="28"/>
         </w:rPr>
-        <w:t xml:space="preserve">Southeast climate region demonstrates the highest frequency (44.27%) of events caused property damage. Interestingly, that the average damage amount is one of the lowest in the same climate region. The lowest frequency of events with damaged property (2.34%) observed in the Other category (which is related to marine zones and islands). Additionally, “Other” climate region demonstrates the lowest mean value of property damage logarithm (3.62 or 4168$). The highest amount of damage (4.45 or 28183$) was found in the West North Central region, however, this group of observation significantly different from all regions except Alaska. </w:t>
+        <w:t xml:space="preserve">Southeast climate region demonstrates the highest frequency (44.27%) of events caused property damage. Interestingly, that the average damage amount is one of the lowest in the same climate region. The lowest frequency of events with damaged property (2.34%) observed in the </w:t>
+      </w:r>
+      <w:r>
+        <w:rPr>
+          <w:rFonts w:cstheme="minorHAnsi"/>
+          <w:color w:val="000000"/>
+          <w:sz w:val="28"/>
+          <w:szCs w:val="28"/>
+        </w:rPr>
+        <w:t>other</w:t>
+      </w:r>
+      <w:r>
+        <w:rPr>
+          <w:rFonts w:cstheme="minorHAnsi"/>
+          <w:color w:val="000000"/>
+          <w:sz w:val="28"/>
+          <w:szCs w:val="28"/>
+        </w:rPr>
+        <w:t xml:space="preserve"> category (which is related to marine zones and islands). Additionally, “Other” climate region demonstrates the lowest mean value of property damage logarithm (3.62 or 4168$). The highest amount of damage (4.45 or 28183$) was found in the West North Central region, however, this group of observation significantly different from all regions except Alaska. </w:t>
       </w:r>
     </w:p>
     <w:p>
@@ -20145,25 +20283,7 @@
           <w:sz w:val="28"/>
           <w:szCs w:val="28"/>
         </w:rPr>
-        <w:t xml:space="preserve">To </w:t>
-      </w:r>
-      <w:r>
-        <w:rPr>
-          <w:rFonts w:cstheme="minorHAnsi"/>
-          <w:color w:val="000000"/>
-          <w:sz w:val="28"/>
-          <w:szCs w:val="28"/>
-        </w:rPr>
-        <w:t>analyze the property damage amount and how is it associated with event duration, event type, climate region and month when it happened, multiple regression analysis was implemented.</w:t>
-      </w:r>
-      <w:r>
-        <w:rPr>
-          <w:rFonts w:cstheme="minorHAnsi"/>
-          <w:color w:val="000000"/>
-          <w:sz w:val="28"/>
-          <w:szCs w:val="28"/>
-        </w:rPr>
-        <w:t xml:space="preserve"> </w:t>
+        <w:t xml:space="preserve">To analyze the property damage amount and how is it associated with event duration, event type, climate region and month when it happened, multiple regression analysis was implemented. </w:t>
       </w:r>
     </w:p>
     <w:p>
@@ -20202,259 +20322,7 @@
           <w:sz w:val="28"/>
           <w:szCs w:val="28"/>
         </w:rPr>
-        <w:tab/>
-      </w:r>
-      <w:r>
-        <w:rPr>
-          <w:rFonts w:cstheme="minorHAnsi"/>
-          <w:color w:val="000000"/>
-          <w:sz w:val="28"/>
-          <w:szCs w:val="28"/>
-        </w:rPr>
-        <w:t>From every categorical model</w:t>
-      </w:r>
-      <w:r>
-        <w:rPr>
-          <w:rFonts w:cstheme="minorHAnsi"/>
-          <w:color w:val="000000"/>
-          <w:sz w:val="28"/>
-          <w:szCs w:val="28"/>
-        </w:rPr>
-        <w:t>,</w:t>
-      </w:r>
-      <w:r>
-        <w:rPr>
-          <w:rFonts w:cstheme="minorHAnsi"/>
-          <w:color w:val="000000"/>
-          <w:sz w:val="28"/>
-          <w:szCs w:val="28"/>
-        </w:rPr>
-        <w:t xml:space="preserve"> </w:t>
-      </w:r>
-      <w:r>
-        <w:rPr>
-          <w:rFonts w:cstheme="minorHAnsi"/>
-          <w:color w:val="000000"/>
-          <w:sz w:val="28"/>
-          <w:szCs w:val="28"/>
-        </w:rPr>
-        <w:t>references with the least regression coefficient</w:t>
-      </w:r>
-      <w:r>
-        <w:rPr>
-          <w:rFonts w:cstheme="minorHAnsi"/>
-          <w:color w:val="000000"/>
-          <w:sz w:val="28"/>
-          <w:szCs w:val="28"/>
-        </w:rPr>
-        <w:t xml:space="preserve"> w</w:t>
-      </w:r>
-      <w:r>
-        <w:rPr>
-          <w:rFonts w:cstheme="minorHAnsi"/>
-          <w:color w:val="000000"/>
-          <w:sz w:val="28"/>
-          <w:szCs w:val="28"/>
-        </w:rPr>
-        <w:t>ere</w:t>
-      </w:r>
-      <w:r>
-        <w:rPr>
-          <w:rFonts w:cstheme="minorHAnsi"/>
-          <w:color w:val="000000"/>
-          <w:sz w:val="28"/>
-          <w:szCs w:val="28"/>
-        </w:rPr>
-        <w:t xml:space="preserve"> chosen. The hypothetical reference event is drought happened in January in the </w:t>
-      </w:r>
-      <w:r>
-        <w:rPr>
-          <w:rFonts w:cstheme="minorHAnsi"/>
-          <w:color w:val="000000"/>
-          <w:sz w:val="28"/>
-          <w:szCs w:val="28"/>
-        </w:rPr>
-        <w:t>“other”</w:t>
-      </w:r>
-      <w:r>
-        <w:rPr>
-          <w:rFonts w:cstheme="minorHAnsi"/>
-          <w:color w:val="000000"/>
-          <w:sz w:val="28"/>
-          <w:szCs w:val="28"/>
-        </w:rPr>
-        <w:t xml:space="preserve"> climate region</w:t>
-      </w:r>
-      <w:r>
-        <w:rPr>
-          <w:rFonts w:cstheme="minorHAnsi"/>
-          <w:color w:val="000000"/>
-          <w:sz w:val="28"/>
-          <w:szCs w:val="28"/>
-        </w:rPr>
-        <w:t xml:space="preserve"> (not related to US mainland or Alaska)</w:t>
-      </w:r>
-      <w:r>
-        <w:rPr>
-          <w:rFonts w:cstheme="minorHAnsi"/>
-          <w:color w:val="000000"/>
-          <w:sz w:val="28"/>
-          <w:szCs w:val="28"/>
-        </w:rPr>
-        <w:t xml:space="preserve"> which took </w:t>
-      </w:r>
-      <w:r>
-        <w:rPr>
-          <w:rFonts w:cstheme="minorHAnsi"/>
-          <w:color w:val="000000"/>
-          <w:sz w:val="28"/>
-          <w:szCs w:val="28"/>
-        </w:rPr>
-        <w:t>0.8751</w:t>
-      </w:r>
-      <w:r>
-        <w:rPr>
-          <w:rFonts w:cstheme="minorHAnsi"/>
-          <w:color w:val="000000"/>
-          <w:sz w:val="28"/>
-          <w:szCs w:val="28"/>
-        </w:rPr>
-        <w:t xml:space="preserve"> hours (or 52 min 3</w:t>
-      </w:r>
-      <w:r>
-        <w:rPr>
-          <w:rFonts w:cstheme="minorHAnsi"/>
-          <w:color w:val="000000"/>
-          <w:sz w:val="28"/>
-          <w:szCs w:val="28"/>
-        </w:rPr>
-        <w:t>1</w:t>
-      </w:r>
-      <w:r>
-        <w:rPr>
-          <w:rFonts w:cstheme="minorHAnsi"/>
-          <w:color w:val="000000"/>
-          <w:sz w:val="28"/>
-          <w:szCs w:val="28"/>
-        </w:rPr>
-        <w:t xml:space="preserve"> sec). Intercept equals </w:t>
-      </w:r>
-      <w:r>
-        <w:rPr>
-          <w:rFonts w:cstheme="minorHAnsi"/>
-          <w:color w:val="000000"/>
-          <w:sz w:val="28"/>
-          <w:szCs w:val="28"/>
-        </w:rPr>
-        <w:t>1</w:t>
-      </w:r>
-      <w:r>
-        <w:rPr>
-          <w:rFonts w:cstheme="minorHAnsi"/>
-          <w:color w:val="000000"/>
-          <w:sz w:val="28"/>
-          <w:szCs w:val="28"/>
-        </w:rPr>
-        <w:t>.</w:t>
-      </w:r>
-      <w:r>
-        <w:rPr>
-          <w:rFonts w:cstheme="minorHAnsi"/>
-          <w:color w:val="000000"/>
-          <w:sz w:val="28"/>
-          <w:szCs w:val="28"/>
-        </w:rPr>
-        <w:t>81</w:t>
-      </w:r>
-      <w:r>
-        <w:rPr>
-          <w:rFonts w:cstheme="minorHAnsi"/>
-          <w:color w:val="000000"/>
-          <w:sz w:val="28"/>
-          <w:szCs w:val="28"/>
-        </w:rPr>
-        <w:t xml:space="preserve">89, which </w:t>
-      </w:r>
-      <w:r>
-        <w:rPr>
-          <w:rFonts w:cstheme="minorHAnsi"/>
-          <w:color w:val="000000"/>
-          <w:sz w:val="28"/>
-          <w:szCs w:val="28"/>
-        </w:rPr>
-        <w:t xml:space="preserve">means that this event causes property damage in </w:t>
-      </w:r>
-      <w:r>
-        <w:rPr>
-          <w:rFonts w:cstheme="minorHAnsi"/>
-          <w:color w:val="000000"/>
-          <w:sz w:val="28"/>
-          <w:szCs w:val="28"/>
-        </w:rPr>
-        <w:t>65</w:t>
-      </w:r>
-      <w:r>
-        <w:rPr>
-          <w:rFonts w:cstheme="minorHAnsi"/>
-          <w:color w:val="000000"/>
-          <w:sz w:val="28"/>
-          <w:szCs w:val="28"/>
-        </w:rPr>
-        <w:t>.</w:t>
-      </w:r>
-      <w:r>
-        <w:rPr>
-          <w:rFonts w:cstheme="minorHAnsi"/>
-          <w:color w:val="000000"/>
-          <w:sz w:val="28"/>
-          <w:szCs w:val="28"/>
-        </w:rPr>
-        <w:t>90</w:t>
-      </w:r>
-      <w:r>
-        <w:rPr>
-          <w:rFonts w:cstheme="minorHAnsi"/>
-          <w:color w:val="000000"/>
-          <w:sz w:val="28"/>
-          <w:szCs w:val="28"/>
-        </w:rPr>
-        <w:t>$.</w:t>
-      </w:r>
-      <w:r>
-        <w:rPr>
-          <w:rFonts w:cstheme="minorHAnsi"/>
-          <w:color w:val="000000"/>
-          <w:sz w:val="28"/>
-          <w:szCs w:val="28"/>
-        </w:rPr>
-        <w:t xml:space="preserve"> The results are summarized in the Table 8. The majority of categories</w:t>
-      </w:r>
-      <w:r>
-        <w:rPr>
-          <w:rFonts w:cstheme="minorHAnsi"/>
-          <w:color w:val="000000"/>
-          <w:sz w:val="28"/>
-          <w:szCs w:val="28"/>
-        </w:rPr>
-        <w:t>, including the only one quantitative variable,</w:t>
-      </w:r>
-      <w:r>
-        <w:rPr>
-          <w:rFonts w:cstheme="minorHAnsi"/>
-          <w:color w:val="000000"/>
-          <w:sz w:val="28"/>
-          <w:szCs w:val="28"/>
-        </w:rPr>
-        <w:t xml:space="preserve"> hold p-value less than 0.05. </w:t>
-      </w:r>
-      <w:r>
-        <w:rPr>
-          <w:rFonts w:cstheme="minorHAnsi"/>
-          <w:color w:val="000000"/>
-          <w:sz w:val="28"/>
-          <w:szCs w:val="28"/>
-        </w:rPr>
-        <w:t>The p-value for the whole model is close to zero and R-square was 0.26, so it explains 26% of variability.</w:t>
+        <w:t xml:space="preserve">    From every categorical model, references with the least regression coefficient were chosen. The hypothetical reference event is drought happened in January in the “other” climate region (not related to US mainland or Alaska) which took 0.8751 hours (or 52 min 31 sec). Intercept equals 1.8189, which means that this event causes property damage in 65.90$. The results are summarized in Table 8. The majority of categories, including the only one quantitative variable, hold p-value less than 0.05. The p-value for the whole model is close to zero and R-square was 0.26, so it explains 26% of the variability.</w:t>
       </w:r>
     </w:p>
     <w:p>
@@ -20493,17 +20361,7 @@
           <w:sz w:val="28"/>
           <w:szCs w:val="28"/>
         </w:rPr>
-        <w:tab/>
-        <w:t>Among the month</w:t>
-      </w:r>
-      <w:r>
-        <w:rPr>
-          <w:rFonts w:cstheme="minorHAnsi"/>
-          <w:color w:val="000000"/>
-          <w:sz w:val="28"/>
-          <w:szCs w:val="28"/>
-        </w:rPr>
-        <w:t>s February and August did not show significant difference with the property damage amount in January. The highest regression coefficient is in November (0.2356), so in the model month category contribute up to 0.2356 to the logarithm of property damage amount.</w:t>
+        <w:t xml:space="preserve">    Among the months February and August did not show significant difference with the property damage amount in January. The highest regression coefficient is in November (0.2356), so in the model, the month category contributes up to 0.2356 to the logarithm of property damage amount.</w:t>
       </w:r>
     </w:p>
     <w:p>
@@ -20542,17 +20400,7 @@
           <w:sz w:val="28"/>
           <w:szCs w:val="28"/>
         </w:rPr>
-        <w:tab/>
-        <w:t xml:space="preserve">As for climate regions, Alaska, Southeast and West are not confidently different from the reference “other” climate region. </w:t>
-      </w:r>
-      <w:r>
-        <w:rPr>
-          <w:rFonts w:cstheme="minorHAnsi"/>
-          <w:color w:val="000000"/>
-          <w:sz w:val="28"/>
-          <w:szCs w:val="28"/>
-        </w:rPr>
-        <w:t>The West North Central region owns the biggest regression coefficient among regions (0.6778). Looking at other number, we can conclude that according to the model climate regions can be more related to the damage property amount than month when it happened.</w:t>
+        <w:t xml:space="preserve">    As for climate regions, Alaska, Southeast and West are not confidently different from the reference “other” climate region. The West North Central region demonstrates the biggest regression coefficient among regions (0.6778). Looking at other values, we can conclude that according to the model climate regions can be more related to the damage property cost than a month when it happened.</w:t>
       </w:r>
     </w:p>
     <w:p>
@@ -20578,6 +20426,7 @@
         </w:tabs>
         <w:jc w:val="both"/>
         <w:rPr>
+          <w:rFonts w:cstheme="minorHAnsi"/>
           <w:color w:val="000000"/>
           <w:sz w:val="28"/>
           <w:szCs w:val="28"/>
@@ -20590,82 +20439,7 @@
           <w:sz w:val="28"/>
           <w:szCs w:val="28"/>
         </w:rPr>
-        <w:tab/>
-      </w:r>
-      <w:r>
-        <w:rPr>
-          <w:rFonts w:cstheme="minorHAnsi"/>
-          <w:color w:val="000000"/>
-          <w:sz w:val="28"/>
-          <w:szCs w:val="28"/>
-        </w:rPr>
-        <w:t>The event types regression coefficients are higher than ones related to other categorical variables, most of them is bigger than 1. The property damage caused by avalanche, lakeshore flood, marine lighting or marine strong wind did not demonstrate a sign</w:t>
-      </w:r>
-      <w:r>
-        <w:rPr>
-          <w:rFonts w:cstheme="minorHAnsi"/>
-          <w:color w:val="000000"/>
-          <w:sz w:val="28"/>
-          <w:szCs w:val="28"/>
-        </w:rPr>
-        <w:t xml:space="preserve">ificant difference with it caused by drought. </w:t>
-      </w:r>
-      <w:r>
-        <w:rPr>
-          <w:rFonts w:cstheme="minorHAnsi"/>
-          <w:color w:val="000000"/>
-          <w:sz w:val="28"/>
-          <w:szCs w:val="28"/>
-        </w:rPr>
-        <w:t xml:space="preserve">The highest regression coefficient is </w:t>
-      </w:r>
-      <w:r>
-        <w:rPr>
-          <w:color w:val="000000"/>
-          <w:sz w:val="28"/>
-          <w:szCs w:val="28"/>
-        </w:rPr>
-        <w:t>3.3</w:t>
-      </w:r>
-      <w:r>
-        <w:rPr>
-          <w:color w:val="000000"/>
-          <w:sz w:val="28"/>
-          <w:szCs w:val="28"/>
-        </w:rPr>
-        <w:t>344</w:t>
-      </w:r>
-      <w:r>
-        <w:rPr>
-          <w:color w:val="000000"/>
-          <w:sz w:val="28"/>
-          <w:szCs w:val="28"/>
-        </w:rPr>
-        <w:t xml:space="preserve"> and related</w:t>
-      </w:r>
-      <w:r>
-        <w:rPr>
-          <w:color w:val="000000"/>
-          <w:sz w:val="28"/>
-          <w:szCs w:val="28"/>
-        </w:rPr>
-        <w:t xml:space="preserve"> to </w:t>
-      </w:r>
-      <w:r>
-        <w:rPr>
-          <w:color w:val="000000"/>
-          <w:sz w:val="28"/>
-          <w:szCs w:val="28"/>
-        </w:rPr>
-        <w:t>storm surge or tide</w:t>
-      </w:r>
-      <w:r>
-        <w:rPr>
-          <w:color w:val="000000"/>
-          <w:sz w:val="28"/>
-          <w:szCs w:val="28"/>
-        </w:rPr>
-        <w:t xml:space="preserve">. </w:t>
+        <w:t xml:space="preserve">    The event types regression coefficients are higher than ones related to other categorical variables, most of them are bigger than 1. The property damage caused by an avalanche, lakeshore flood, marine lighting or marine strong wind did not demonstrate a significant difference with it caused by drought. The highest regression coefficient is 3.3344 and related to storm surge or tide. </w:t>
       </w:r>
     </w:p>
     <w:p>
@@ -20704,16 +20478,7 @@
           <w:sz w:val="28"/>
           <w:szCs w:val="28"/>
         </w:rPr>
-        <w:t>Some other types revealed in the machine learning analysis like a most probable to cause a property damage also has high regression coefficients in the model: 2.0961 for thunderstorm find, 1.7673 for flash flood and 2.9551 for tornado.</w:t>
-      </w:r>
-      <w:r>
-        <w:rPr>
-          <w:rFonts w:cstheme="minorHAnsi"/>
-          <w:color w:val="000000"/>
-          <w:sz w:val="28"/>
-          <w:szCs w:val="28"/>
-        </w:rPr>
-        <w:t xml:space="preserve"> </w:t>
+        <w:t xml:space="preserve">Some other types revealed in the machine learning analysis like a most probable to cause a property damage also has high regression coefficients in the model: 2.0961 for thunderstorm find, 1.7673 for flash flood and 2.9551 for a tornado. </w:t>
       </w:r>
     </w:p>
     <w:p>
@@ -20752,34 +20517,7 @@
           <w:sz w:val="28"/>
           <w:szCs w:val="28"/>
         </w:rPr>
-        <w:tab/>
-      </w:r>
-      <w:r>
-        <w:rPr>
-          <w:rFonts w:cstheme="minorHAnsi"/>
-          <w:color w:val="000000"/>
-          <w:sz w:val="28"/>
-          <w:szCs w:val="28"/>
-        </w:rPr>
-        <w:t>Write a single formula for the model is a bit of complication because of many categories. For example, if we try to predict the property damage in</w:t>
-      </w:r>
-      <w:r>
-        <w:rPr>
-          <w:rFonts w:cstheme="minorHAnsi"/>
-          <w:color w:val="000000"/>
-          <w:sz w:val="28"/>
-          <w:szCs w:val="28"/>
-        </w:rPr>
-        <w:t xml:space="preserve"> the</w:t>
-      </w:r>
-      <w:r>
-        <w:rPr>
-          <w:rFonts w:cstheme="minorHAnsi"/>
-          <w:color w:val="000000"/>
-          <w:sz w:val="28"/>
-          <w:szCs w:val="28"/>
-        </w:rPr>
-        <w:t xml:space="preserve"> West North Central region in November caused by thunderstorm wind, the formula will be:</w:t>
+        <w:t xml:space="preserve">    Write a general formula describing the model is a bit of complication because of many categories. For example, if we try to predict the property damage in the West North Central region in November caused by thunderstorm wind, the formula will be:</w:t>
       </w:r>
     </w:p>
     <w:p>
@@ -20972,8 +20710,6 @@
         <w:lastRenderedPageBreak/>
         <w:t>thunderstorm wind to strong wind, it changes the formula and the prediction of damage is 1229.42$.</w:t>
       </w:r>
-      <w:bookmarkStart w:id="0" w:name="_GoBack"/>
-      <w:bookmarkEnd w:id="0"/>
     </w:p>
     <w:p>
       <w:pPr>
@@ -29832,7 +29568,15 @@
           <w:szCs w:val="28"/>
         </w:rPr>
         <w:tab/>
-        <w:t>Thus, all variables (but not every category) have an association with the amount of property damage. The strongest association related to the event type. The event duration is positively associated with the response variable. The categories which are plays significant role in the damage amount are not always the same with ones contributed to the presence of property damage.</w:t>
+      </w:r>
+      <w:r>
+        <w:rPr>
+          <w:rFonts w:cstheme="minorHAnsi"/>
+          <w:color w:val="000000"/>
+          <w:sz w:val="28"/>
+          <w:szCs w:val="28"/>
+        </w:rPr>
+        <w:t>Thus, all variables (but not every category) have an association with the amount of property damage. The strongest association related to the event type. The event duration is positively associated with the response variable. The categories which are plays important role in the damage amount are not always the same with ones contributed to the presence of property damage.</w:t>
       </w:r>
     </w:p>
     <w:p>
@@ -29985,25 +29729,7 @@
           <w:sz w:val="28"/>
           <w:szCs w:val="28"/>
         </w:rPr>
-        <w:t>The N=90142 weather events happened in the USA between January 2013 and October 2015 were analyzed by the</w:t>
-      </w:r>
-      <w:r>
-        <w:rPr>
-          <w:rFonts w:cstheme="minorHAnsi"/>
-          <w:color w:val="000000"/>
-          <w:sz w:val="28"/>
-          <w:szCs w:val="28"/>
-        </w:rPr>
-        <w:t xml:space="preserve"> random forest</w:t>
-      </w:r>
-      <w:r>
-        <w:rPr>
-          <w:rFonts w:cstheme="minorHAnsi"/>
-          <w:color w:val="000000"/>
-          <w:sz w:val="28"/>
-          <w:szCs w:val="28"/>
-        </w:rPr>
-        <w:t xml:space="preserve"> analysis. Another approaches (bivariate analyses a multiple regression) were performed with up to N = 138550 weather from the same period in the USA. Random forest was used to identify months, event types, climate regions which can predict the presence of damage property as well as evaluate how strong the association of the event duration in the process. Multiple regression was implemented to predict the amount of property damage using the same set of explanatory variables.</w:t>
+        <w:t>The N=90142 weather events happened in the USA between January 2013 and October 2015 were analyzed by the random forest analysis. The regression model worked with a sample of N=20054 observations from the same period. Other approaches (descriptive and bivariate analyses) were performed with up to N = 138550 (depending on the approach) weather events. The random forest was used to identify months, event types, climate regions which can predict the presence of damage property as well as evaluate how strong the association of the event duration in the process. Multiple regression was implemented to predict the amount of property damage using the same set of explanatory variables.</w:t>
       </w:r>
     </w:p>
     <w:p>
@@ -30042,7 +29768,7 @@
           <w:sz w:val="28"/>
           <w:szCs w:val="28"/>
         </w:rPr>
-        <w:tab/>
+        <w:t xml:space="preserve">    The model predicting the presence of property damage has 87% accuracy, but better predicts negative results than positive ones. The model predicting the damage property amount explains </w:t>
       </w:r>
       <w:r>
         <w:rPr>
@@ -30051,7 +29777,8 @@
           <w:sz w:val="28"/>
           <w:szCs w:val="28"/>
         </w:rPr>
-        <w:t xml:space="preserve">The model predicting presence of property damage has 87% accuracy, but better predicts negative results than positive ones. The model predicting the damage property amount explains only 26% of variance, however adding more explanatory variables from the dataset could lead to bigger confounding. </w:t>
+        <w:lastRenderedPageBreak/>
+        <w:t xml:space="preserve">only 26% of the variability, however, adding more explanatory variables from the dataset could lead to bigger confounding. </w:t>
       </w:r>
     </w:p>
     <w:p>
@@ -30090,9 +29817,7 @@
           <w:sz w:val="28"/>
           <w:szCs w:val="28"/>
         </w:rPr>
-        <w:lastRenderedPageBreak/>
-        <w:tab/>
-        <w:t>B</w:t>
+        <w:t xml:space="preserve">    Both response variables have demonstrated the association with the explanatory variable, which significantly depends on the particular category. The important moment is that not always the category which associated with the presence of property damage also is associated with the highest cost of it. Event duration is associated both with the fact of property damage as well as with its volume (highest feature importance in Random Forest; high regression coefficient). The event types also demonstrated higher feature importance scores and higher regression coefficients than other categorical variables. Especially, it is clear with thunderstorm winds, flash floods, and tornado. Although the regression coefficients related to this event were high, the strongest association with the property damage amount was demonstrated by storm surge (or tide) and marine high wind (which have shown low association with the fact of property damage). Strong wind has shown relatively strong association with the presence of property damage, but the correlation with the property damage amount was one the lowest among the other weather types. The climate regions have a weaker association with the response variables than event types. The Southeast and Northeast climate regions were more associated with the fact of property damage than other regions, but West North Central and Upper Midwest were “champions” in the correlation with the damage cost. Months had the weakest association in both models, however, the contribution can be still significant (which can be also supported by the clear seasonal deference demonstrated in the bivariate analysis</w:t>
       </w:r>
       <w:r>
         <w:rPr>
@@ -30101,7 +29826,7 @@
           <w:sz w:val="28"/>
           <w:szCs w:val="28"/>
         </w:rPr>
-        <w:t>oth response variables have demonstrated the association with the explanatory variable, which significantly depends on the particular category. The important moment is that not always the category which associated with the presence of property damage also is associated with the highest amount of it. Event duration is associated both with the fact of property damage as well as with its volume (highest feature importance in Random Forest; high regression coefficient). The event types also demonstrated higher feature importance scores and higher regression coefficients than other categorical variables. Especially, it is clear with thunderstorm winds, flash floods and tornado. Although the regression coefficients related to this event were high, the strongest association with the property damage amount was demonstrated by storm surge</w:t>
+        <w:t xml:space="preserve"> with bigger sample</w:t>
       </w:r>
       <w:r>
         <w:rPr>
@@ -30110,7 +29835,7 @@
           <w:sz w:val="28"/>
           <w:szCs w:val="28"/>
         </w:rPr>
-        <w:t xml:space="preserve"> </w:t>
+        <w:t>).  June and July were the months who are best associated with the fact of the property damage, and November and May were better associated with the da</w:t>
       </w:r>
       <w:r>
         <w:rPr>
@@ -30119,25 +29844,7 @@
           <w:sz w:val="28"/>
           <w:szCs w:val="28"/>
         </w:rPr>
-        <w:t>(or t</w:t>
-      </w:r>
-      <w:r>
-        <w:rPr>
-          <w:rFonts w:cstheme="minorHAnsi"/>
-          <w:color w:val="000000"/>
-          <w:sz w:val="28"/>
-          <w:szCs w:val="28"/>
-        </w:rPr>
-        <w:t>i</w:t>
-      </w:r>
-      <w:r>
-        <w:rPr>
-          <w:rFonts w:cstheme="minorHAnsi"/>
-          <w:color w:val="000000"/>
-          <w:sz w:val="28"/>
-          <w:szCs w:val="28"/>
-        </w:rPr>
-        <w:t xml:space="preserve">de) and marine high wind (which have shown low association with the fact of property damage). Strong wind has showed relatively strong association with the presence of property damage, but the correlation with the property damage amount was one the lowest among the other weather types. The climate regions have weaker association with the response variables than event types. The Southeast and Northeast climate regions were more associated with the fact of property damage than other regions, but West North Central and Upper Midwest were “champions” in the correlation with the amount of the damage. Months had the weakest association in both models, however the contribution can be still significant (which can be also supported by the clear seasonal deference demonstrated in the bivariate analysis).  June and July were the months who are best associated with the fact of the property damage, and November and May were better associated with the damage amount than other months. </w:t>
+        <w:t xml:space="preserve">mage amount than other months. </w:t>
       </w:r>
     </w:p>
     <w:p>
@@ -30177,7 +29884,6 @@
           <w:szCs w:val="28"/>
         </w:rPr>
         <w:tab/>
-        <w:t xml:space="preserve">To summarize, </w:t>
       </w:r>
       <w:r>
         <w:rPr>
@@ -30186,7 +29892,18 @@
           <w:sz w:val="28"/>
           <w:szCs w:val="28"/>
         </w:rPr>
-        <w:t xml:space="preserve">both models demonstrate that property damage caused by a weather event is associated with different features of the event like its duration, type, place and season. For example, </w:t>
+        <w:t>To summarize, both models demonstrate that property damage caused by a weather event is associated with different features of the event like its duration, type, place and season. For example, according to the models, the thunderstorm wind happening in the Southeast region in June has the highest probability to cause the property damage. The predicted highest damage amount takes a place in South climate region in November and caused by storm surge (of course there is a low probability of storm surge in West North Central or Upper Midwest region, so South region was taken). As higher the event duration, as a bigger probability of consequent property damage as well as a higher damage cost can be.    Although most associations related to both models are clear, there were some problems during the research. The first problem it is very positively skewed distribution of the property damage amount and the event duration. Although logarithm partly has significantly decreased the skewness, there still was a too high value of damage cost which is related to the mos</w:t>
+      </w:r>
+      <w:bookmarkStart w:id="0" w:name="_GoBack"/>
+      <w:bookmarkEnd w:id="0"/>
+      <w:r>
+        <w:rPr>
+          <w:rFonts w:cstheme="minorHAnsi"/>
+          <w:color w:val="000000"/>
+          <w:sz w:val="28"/>
+          <w:szCs w:val="28"/>
+        </w:rPr>
+        <w:t xml:space="preserve">t serious disasters happened in the period </w:t>
       </w:r>
       <w:r>
         <w:rPr>
@@ -30195,7 +29912,36 @@
           <w:sz w:val="28"/>
           <w:szCs w:val="28"/>
         </w:rPr>
-        <w:t>according to the models, the thunderstorm wind happening in Southeast region in June has the highest probability to cause the property damage. The predicted highest damage amount takes a place in South climate region in November and caused by storm surge (of course there is a low probability of storm surge in West North Central or Upper Midwest region, so South region was taken). As higher the event duration, as bigger probability of consequent property damage as well as higher amount of it can be.</w:t>
+        <w:t xml:space="preserve">(like </w:t>
+      </w:r>
+      <w:hyperlink r:id="rId19" w:history="1">
+        <w:r>
+          <w:rPr>
+            <w:rStyle w:val="Hyperlink"/>
+            <w:rFonts w:cstheme="minorHAnsi"/>
+            <w:sz w:val="28"/>
+            <w:szCs w:val="28"/>
+          </w:rPr>
+          <w:t>Moore tornado in 2013</w:t>
+        </w:r>
+      </w:hyperlink>
+      <w:r>
+        <w:rPr>
+          <w:rFonts w:cstheme="minorHAnsi"/>
+          <w:color w:val="000000"/>
+          <w:sz w:val="28"/>
+          <w:szCs w:val="28"/>
+        </w:rPr>
+        <w:t xml:space="preserve">). </w:t>
+      </w:r>
+      <w:r>
+        <w:rPr>
+          <w:rFonts w:cstheme="minorHAnsi"/>
+          <w:color w:val="000000"/>
+          <w:sz w:val="28"/>
+          <w:szCs w:val="28"/>
+        </w:rPr>
+        <w:t xml:space="preserve">Another problem that actual event type cannot be independent of a month or a climate region, so confounding could take a place too. One more problem is mostly related to a model related to property damage amount prediction. The model does not predict the exact amount, but can more serve to compare which events where and when can cause more or less damage. </w:t>
       </w:r>
     </w:p>
     <w:p>
@@ -30235,7 +29981,6 @@
           <w:szCs w:val="28"/>
         </w:rPr>
         <w:tab/>
-        <w:t xml:space="preserve">Although </w:t>
       </w:r>
       <w:r>
         <w:rPr>
@@ -30244,111 +29989,7 @@
           <w:sz w:val="28"/>
           <w:szCs w:val="28"/>
         </w:rPr>
-        <w:t xml:space="preserve">most associations related to both models are clear, there were some problems during the research. First problem it is very positively skewed distribution of the property damage amount and the event duration. Although logarithm partly has significantly decreased the skewness, there still were too high value of damage amount which are related to the most serious disasters happened in the period (like </w:t>
-      </w:r>
-      <w:hyperlink r:id="rId19" w:history="1">
-        <w:r>
-          <w:rPr>
-            <w:rStyle w:val="Hyperlink"/>
-            <w:rFonts w:cstheme="minorHAnsi"/>
-            <w:sz w:val="28"/>
-            <w:szCs w:val="28"/>
-          </w:rPr>
-          <w:t>Moore tornado in 2013</w:t>
-        </w:r>
-      </w:hyperlink>
-      <w:r>
-        <w:rPr>
-          <w:rFonts w:cstheme="minorHAnsi"/>
-          <w:color w:val="000000"/>
-          <w:sz w:val="28"/>
-          <w:szCs w:val="28"/>
-        </w:rPr>
-        <w:t>). Another problem that actually event type cannot be independent from month or climate region, so confounding could take a place too.</w:t>
-      </w:r>
-      <w:r>
-        <w:rPr>
-          <w:rFonts w:cstheme="minorHAnsi"/>
-          <w:color w:val="000000"/>
-          <w:sz w:val="28"/>
-          <w:szCs w:val="28"/>
-        </w:rPr>
-        <w:t xml:space="preserve"> One more problem is mostly related to a model related to property damage amount prediction. The model does not predict exact amount, but can more serve to compare which events where and when can cause more or less damage. </w:t>
-      </w:r>
-    </w:p>
-    <w:p>
-      <w:pPr>
-        <w:shd w:val="clear" w:color="auto" w:fill="FFFFFF"/>
-        <w:tabs>
-          <w:tab w:val="left" w:pos="916"/>
-          <w:tab w:val="left" w:pos="1832"/>
-          <w:tab w:val="left" w:pos="2748"/>
-          <w:tab w:val="left" w:pos="3664"/>
-          <w:tab w:val="left" w:pos="4580"/>
-          <w:tab w:val="left" w:pos="5496"/>
-          <w:tab w:val="left" w:pos="6412"/>
-          <w:tab w:val="left" w:pos="7328"/>
-          <w:tab w:val="left" w:pos="8244"/>
-          <w:tab w:val="left" w:pos="9160"/>
-          <w:tab w:val="left" w:pos="10076"/>
-          <w:tab w:val="left" w:pos="10992"/>
-          <w:tab w:val="left" w:pos="11908"/>
-          <w:tab w:val="left" w:pos="12824"/>
-          <w:tab w:val="left" w:pos="13740"/>
-          <w:tab w:val="left" w:pos="14656"/>
-        </w:tabs>
-        <w:jc w:val="both"/>
-        <w:rPr>
-          <w:rFonts w:cstheme="minorHAnsi"/>
-          <w:color w:val="000000"/>
-          <w:sz w:val="28"/>
-          <w:szCs w:val="28"/>
-        </w:rPr>
-      </w:pPr>
-      <w:r>
-        <w:rPr>
-          <w:rFonts w:cstheme="minorHAnsi"/>
-          <w:color w:val="000000"/>
-          <w:sz w:val="28"/>
-          <w:szCs w:val="28"/>
-        </w:rPr>
-        <w:tab/>
-      </w:r>
-      <w:r>
-        <w:rPr>
-          <w:rFonts w:cstheme="minorHAnsi"/>
-          <w:color w:val="000000"/>
-          <w:sz w:val="28"/>
-          <w:szCs w:val="28"/>
-        </w:rPr>
-        <w:t>To build more successful prediction models,</w:t>
-      </w:r>
-      <w:r>
-        <w:rPr>
-          <w:rFonts w:cstheme="minorHAnsi"/>
-          <w:color w:val="000000"/>
-          <w:sz w:val="28"/>
-          <w:szCs w:val="28"/>
-        </w:rPr>
-        <w:t xml:space="preserve"> it </w:t>
-      </w:r>
-      <w:r>
-        <w:rPr>
-          <w:rFonts w:cstheme="minorHAnsi"/>
-          <w:color w:val="000000"/>
-          <w:sz w:val="28"/>
-          <w:szCs w:val="28"/>
-        </w:rPr>
-        <w:t>can</w:t>
-      </w:r>
-      <w:r>
-        <w:rPr>
-          <w:rFonts w:cstheme="minorHAnsi"/>
-          <w:color w:val="000000"/>
-          <w:sz w:val="28"/>
-          <w:szCs w:val="28"/>
-        </w:rPr>
-        <w:t xml:space="preserve"> be good to separate the research by different climate zones. The reason for that is because every climate zone has its own set of the event types (for example on the coastal regions, there are more marine related events).</w:t>
+        <w:t>To build more successful prediction models, it can be good to separate the research by different climate zones. The reason for that is because every climate zone has its own set of the event types (for example on the coastal regions, there are more marine-related events).</w:t>
       </w:r>
     </w:p>
     <w:sectPr>
@@ -31563,7 +31204,7 @@
 </file>
 
 <file path=customXml/itemProps1.xml><?xml version="1.0" encoding="utf-8"?>
-<ds:datastoreItem xmlns:ds="http://schemas.openxmlformats.org/officeDocument/2006/customXml" ds:itemID="{0A6B626E-8343-43E4-815F-38BC9608C395}">
+<ds:datastoreItem xmlns:ds="http://schemas.openxmlformats.org/officeDocument/2006/customXml" ds:itemID="{DE6AFA4E-3D16-4FF3-A391-96F637DEFD71}">
   <ds:schemaRefs>
     <ds:schemaRef ds:uri="http://schemas.openxmlformats.org/officeDocument/2006/bibliography"/>
   </ds:schemaRefs>

</xml_diff>